<commit_message>
sửa phần 1- 4
</commit_message>
<xml_diff>
--- a/Báo cáo NCKH Thiện - An.docx
+++ b/Báo cáo NCKH Thiện - An.docx
@@ -1,6 +1,6 @@
 
 <file path=word/document.xml><?xml version="1.0" encoding="utf-8"?>
-<w:document xmlns:wpc="http://schemas.microsoft.com/office/word/2010/wordprocessingCanvas" xmlns:cx="http://schemas.microsoft.com/office/drawing/2014/chartex" xmlns:cx1="http://schemas.microsoft.com/office/drawing/2015/9/8/chartex" xmlns:mc="http://schemas.openxmlformats.org/markup-compatibility/2006" xmlns:o="urn:schemas-microsoft-com:office:office" xmlns:r="http://schemas.openxmlformats.org/officeDocument/2006/relationships" xmlns:m="http://schemas.openxmlformats.org/officeDocument/2006/math" xmlns:v="urn:schemas-microsoft-com:vml" xmlns:wp14="http://schemas.microsoft.com/office/word/2010/wordprocessingDrawing" xmlns:wp="http://schemas.openxmlformats.org/drawingml/2006/wordprocessingDrawing" xmlns:w10="urn:schemas-microsoft-com:office:word" xmlns:w="http://schemas.openxmlformats.org/wordprocessingml/2006/main" xmlns:w14="http://schemas.microsoft.com/office/word/2010/wordml" xmlns:w15="http://schemas.microsoft.com/office/word/2012/wordml" xmlns:w16se="http://schemas.microsoft.com/office/word/2015/wordml/symex" xmlns:wpg="http://schemas.microsoft.com/office/word/2010/wordprocessingGroup" xmlns:wpi="http://schemas.microsoft.com/office/word/2010/wordprocessingInk" xmlns:wne="http://schemas.microsoft.com/office/word/2006/wordml" xmlns:wps="http://schemas.microsoft.com/office/word/2010/wordprocessingShape" mc:Ignorable="w14 w15 w16se wp14">
+<w:document xmlns:wpc="http://schemas.microsoft.com/office/word/2010/wordprocessingCanvas" xmlns:cx="http://schemas.microsoft.com/office/drawing/2014/chartex" xmlns:cx1="http://schemas.microsoft.com/office/drawing/2015/9/8/chartex" xmlns:cx2="http://schemas.microsoft.com/office/drawing/2015/10/21/chartex" xmlns:cx3="http://schemas.microsoft.com/office/drawing/2016/5/9/chartex" xmlns:cx4="http://schemas.microsoft.com/office/drawing/2016/5/10/chartex" xmlns:cx5="http://schemas.microsoft.com/office/drawing/2016/5/11/chartex" xmlns:cx6="http://schemas.microsoft.com/office/drawing/2016/5/12/chartex" xmlns:cx7="http://schemas.microsoft.com/office/drawing/2016/5/13/chartex" xmlns:cx8="http://schemas.microsoft.com/office/drawing/2016/5/14/chartex" xmlns:mc="http://schemas.openxmlformats.org/markup-compatibility/2006" xmlns:aink="http://schemas.microsoft.com/office/drawing/2016/ink" xmlns:am3d="http://schemas.microsoft.com/office/drawing/2017/model3d" xmlns:o="urn:schemas-microsoft-com:office:office" xmlns:oel="http://schemas.microsoft.com/office/2019/extlst" xmlns:r="http://schemas.openxmlformats.org/officeDocument/2006/relationships" xmlns:m="http://schemas.openxmlformats.org/officeDocument/2006/math" xmlns:v="urn:schemas-microsoft-com:vml" xmlns:wp14="http://schemas.microsoft.com/office/word/2010/wordprocessingDrawing" xmlns:wp="http://schemas.openxmlformats.org/drawingml/2006/wordprocessingDrawing" xmlns:w10="urn:schemas-microsoft-com:office:word" xmlns:w="http://schemas.openxmlformats.org/wordprocessingml/2006/main" xmlns:w14="http://schemas.microsoft.com/office/word/2010/wordml" xmlns:w15="http://schemas.microsoft.com/office/word/2012/wordml" xmlns:w16cex="http://schemas.microsoft.com/office/word/2018/wordml/cex" xmlns:w16cid="http://schemas.microsoft.com/office/word/2016/wordml/cid" xmlns:w16="http://schemas.microsoft.com/office/word/2018/wordml" xmlns:w16du="http://schemas.microsoft.com/office/word/2023/wordml/word16du" xmlns:w16sdtdh="http://schemas.microsoft.com/office/word/2020/wordml/sdtdatahash" xmlns:w16sdtfl="http://schemas.microsoft.com/office/word/2024/wordml/sdtformatlock" xmlns:w16se="http://schemas.microsoft.com/office/word/2015/wordml/symex" xmlns:wpg="http://schemas.microsoft.com/office/word/2010/wordprocessingGroup" xmlns:wpi="http://schemas.microsoft.com/office/word/2010/wordprocessingInk" xmlns:wne="http://schemas.microsoft.com/office/word/2006/wordml" xmlns:wps="http://schemas.microsoft.com/office/word/2010/wordprocessingShape" mc:Ignorable="w14 w15 w16se w16cid w16 w16cex w16sdtdh w16sdtfl w16du wp14">
   <w:body>
     <w:p>
       <w:pPr>
@@ -19,7 +19,7 @@
         <mc:AlternateContent>
           <mc:Choice Requires="wpg">
             <w:drawing>
-              <wp:anchor distT="0" distB="0" distL="0" distR="0" simplePos="0" relativeHeight="251659264" behindDoc="1" locked="0" layoutInCell="1" allowOverlap="1">
+              <wp:anchor distT="0" distB="0" distL="0" distR="0" simplePos="0" relativeHeight="251659264" behindDoc="1" locked="0" layoutInCell="1" allowOverlap="1" wp14:anchorId="48AE0669" wp14:editId="5738B9F1">
                 <wp:simplePos x="0" y="0"/>
                 <wp:positionH relativeFrom="page">
                   <wp:posOffset>693420</wp:posOffset>
@@ -140,7 +140,7 @@
           </mc:Choice>
           <mc:Fallback>
             <w:pict>
-              <v:group w14:anchorId="2594BD1E" id="Group 1" o:spid="_x0000_s1026" style="position:absolute;margin-left:54.6pt;margin-top:52.8pt;width:497.7pt;height:691.8pt;z-index:-251657216;mso-wrap-distance-left:0;mso-wrap-distance-right:0;mso-position-horizontal-relative:page;mso-position-vertical-relative:page" coordsize="63207,88652" o:gfxdata="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">
+              <v:group w14:anchorId="235751C7" id="Group 1" o:spid="_x0000_s1026" style="position:absolute;margin-left:54.6pt;margin-top:52.8pt;width:497.7pt;height:691.8pt;z-index:-251657216;mso-wrap-distance-left:0;mso-wrap-distance-right:0;mso-position-horizontal-relative:page;mso-position-vertical-relative:page" coordsize="63207,88652" o:gfxdata="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">
                 <v:shapetype id="_x0000_t75" coordsize="21600,21600" o:spt="75" o:preferrelative="t" path="m@4@5l@4@11@9@11@9@5xe" filled="f" stroked="f">
                   <v:stroke joinstyle="miter"/>
                   <v:formulas>
@@ -1548,7 +1548,7 @@
         <mc:AlternateContent>
           <mc:Choice Requires="wps">
             <w:drawing>
-              <wp:anchor distT="0" distB="0" distL="0" distR="0" simplePos="0" relativeHeight="251660288" behindDoc="1" locked="0" layoutInCell="1" allowOverlap="1">
+              <wp:anchor distT="0" distB="0" distL="0" distR="0" simplePos="0" relativeHeight="251660288" behindDoc="1" locked="0" layoutInCell="1" allowOverlap="1" wp14:anchorId="36423D8D" wp14:editId="26400C63">
                 <wp:simplePos x="0" y="0"/>
                 <wp:positionH relativeFrom="page">
                   <wp:posOffset>3857625</wp:posOffset>
@@ -1606,11 +1606,11 @@
           </mc:Choice>
           <mc:Fallback>
             <w:pict>
-              <v:shapetype id="_x0000_t202" coordsize="21600,21600" o:spt="202" path="m,l,21600r21600,l21600,xe">
+              <v:shapetype w14:anchorId="36423D8D" id="_x0000_t202" coordsize="21600,21600" o:spt="202" path="m,l,21600r21600,l21600,xe">
                 <v:stroke joinstyle="miter"/>
                 <v:path gradientshapeok="t" o:connecttype="rect"/>
               </v:shapetype>
-              <v:shape id="Textbox 5" o:spid="_x0000_s1026" type="#_x0000_t202" style="position:absolute;left:0;text-align:left;margin-left:303.75pt;margin-top:44.8pt;width:4.5pt;height:10pt;z-index:-251656192;visibility:visible;mso-wrap-style:square;mso-wrap-distance-left:0;mso-wrap-distance-top:0;mso-wrap-distance-right:0;mso-wrap-distance-bottom:0;mso-position-horizontal:absolute;mso-position-horizontal-relative:page;mso-position-vertical:absolute;mso-position-vertical-relative:text;v-text-anchor:top" o:gfxdata="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" filled="f" stroked="f">
+              <v:shape id="Textbox 5" o:spid="_x0000_s1026" type="#_x0000_t202" style="position:absolute;left:0;text-align:left;margin-left:303.75pt;margin-top:44.8pt;width:4.5pt;height:10pt;z-index:-251656192;visibility:visible;mso-wrap-style:square;mso-wrap-distance-left:0;mso-wrap-distance-top:0;mso-wrap-distance-right:0;mso-wrap-distance-bottom:0;mso-position-horizontal:absolute;mso-position-horizontal-relative:page;mso-position-vertical:absolute;mso-position-vertical-relative:text;v-text-anchor:top" o:gfxdata="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" filled="f" stroked="f">
                 <v:textbox inset="0,0,0,0">
                   <w:txbxContent>
                     <w:p>
@@ -1969,16 +1969,30 @@
           <w:spacing w:val="-8"/>
           <w:lang w:val="en-US"/>
         </w:rPr>
-        <w:t>trích xuất các đặc trưng quan trọng sử dụng cơ chế Attention</w:t>
-      </w:r>
-      <w:r>
-        <w:t>.</w:t>
+        <w:t xml:space="preserve">trích xuất các đặc trưng quan trọng sử dụng cơ chế </w:t>
       </w:r>
       <w:r>
         <w:rPr>
           <w:spacing w:val="-8"/>
           <w:lang w:val="en-US"/>
         </w:rPr>
+        <w:t xml:space="preserve">Multi-Head </w:t>
+      </w:r>
+      <w:r>
+        <w:rPr>
+          <w:spacing w:val="-8"/>
+          <w:lang w:val="en-US"/>
+        </w:rPr>
+        <w:t>Attention</w:t>
+      </w:r>
+      <w:r>
+        <w:t>.</w:t>
+      </w:r>
+      <w:r>
+        <w:rPr>
+          <w:spacing w:val="-8"/>
+          <w:lang w:val="en-US"/>
+        </w:rPr>
         <w:t xml:space="preserve"> B</w:t>
       </w:r>
       <w:r>
@@ -2063,10 +2077,17 @@
         <w:t xml:space="preserve"> </w:t>
       </w:r>
       <w:r>
-        <w:t xml:space="preserve">mang lại những cải thiện đáng kể trong đó tỉ lệ </w:t>
-      </w:r>
-      <w:r>
-        <w:rPr>
+        <w:t xml:space="preserve">mang lại những </w:t>
+      </w:r>
+      <w:r>
+        <w:rPr>
+          <w:highlight w:val="yellow"/>
+        </w:rPr>
+        <w:t xml:space="preserve">cải thiện đáng kể trong đó tỉ lệ </w:t>
+      </w:r>
+      <w:r>
+        <w:rPr>
+          <w:highlight w:val="yellow"/>
           <w:lang w:val="en-US"/>
         </w:rPr>
         <w:t>sai số</w:t>
@@ -2074,29 +2095,44 @@
       <w:r>
         <w:rPr>
           <w:spacing w:val="-3"/>
-        </w:rPr>
-        <w:t xml:space="preserve"> </w:t>
-      </w:r>
-      <w:r>
+          <w:highlight w:val="yellow"/>
+        </w:rPr>
+        <w:t xml:space="preserve"> </w:t>
+      </w:r>
+      <w:r>
+        <w:rPr>
+          <w:highlight w:val="yellow"/>
+        </w:rPr>
         <w:t>là</w:t>
       </w:r>
       <w:r>
         <w:rPr>
           <w:spacing w:val="-4"/>
-        </w:rPr>
-        <w:t xml:space="preserve"> </w:t>
-      </w:r>
-      <w:r>
+          <w:highlight w:val="yellow"/>
+        </w:rPr>
+        <w:t xml:space="preserve"> </w:t>
+      </w:r>
+      <w:r>
+        <w:rPr>
+          <w:highlight w:val="yellow"/>
+        </w:rPr>
         <w:t>1</w:t>
       </w:r>
       <w:r>
         <w:rPr>
+          <w:highlight w:val="yellow"/>
           <w:lang w:val="en-US"/>
         </w:rPr>
         <w:t>.42</w:t>
       </w:r>
       <w:r>
-        <w:t>%. Nghiên cứu này đề xuất tiếp tục cải tiến mô</w:t>
+        <w:rPr>
+          <w:highlight w:val="yellow"/>
+        </w:rPr>
+        <w:t>%.</w:t>
+      </w:r>
+      <w:r>
+        <w:t xml:space="preserve"> Nghiên cứu này đề xuất tiếp tục cải tiến mô</w:t>
       </w:r>
       <w:r>
         <w:rPr>
@@ -2516,7 +2552,7 @@
         <w:t>đoán</w:t>
       </w:r>
       <w:r>
-        <w:t xml:space="preserve"> lưu lượng giao thông. Khác với các phương pháp truyền thống vốn chỉ sử dụng thông tin về không gian hoặc thời gian riêng lẻ, CorrSTN tận dụng triệt để thông tin tương quan giữa các chuỗi dữ liệu không gian – thời gian để xây dựng đặc trưng đầu vào chính xác và hiệu quả hơn.</w:t>
+        <w:t xml:space="preserve"> lưu lượng giao thông. Khác với các phương pháp truyền thống vốn chỉ sử dụng thông tin về thời gian riêng lẻ, CorrSTN tận dụng triệt để thông tin tương quan giữa các chuỗi dữ liệu không gian – thời gian để xây dựng đặc trưng đầu vào chính xác và hiệu quả hơn.</w:t>
       </w:r>
     </w:p>
     <w:p>
@@ -2533,7 +2569,43 @@
         <w:rPr>
           <w:lang w:val="en-US"/>
         </w:rPr>
-        <w:t>CorrSTN bao gồm năm thành phần chính: SCorr (thông tin tương quan không gian), TCorr (thông tin tương quan thời gian), CIGNN (mạng nơ-ron đồ thị sử dụng thông tin tương quan), CIATT (attention với thông tin tương quan), và cuối cùng là kiến trúc Transformer với cơ chế encoder-decoder.</w:t>
+        <w:t xml:space="preserve">CorrSTN bao gồm năm thành phần chính: SCorr (thông tin tương quan không gian), TCorr (thông tin tương quan thời gian), CIGNN (mạng nơ-ron đồ thị sử dụng thông tin tương quan), CIATT (attention với thông tin tương quan), và cuối cùng là kiến trúc Transformer với cơ chế </w:t>
+      </w:r>
+      <w:r>
+        <w:rPr>
+          <w:lang w:val="en-US"/>
+        </w:rPr>
+        <w:t>E</w:t>
+      </w:r>
+      <w:r>
+        <w:rPr>
+          <w:lang w:val="en-US"/>
+        </w:rPr>
+        <w:t>ncoder-</w:t>
+      </w:r>
+      <w:r>
+        <w:rPr>
+          <w:lang w:val="en-US"/>
+        </w:rPr>
+        <w:t>D</w:t>
+      </w:r>
+      <w:r>
+        <w:rPr>
+          <w:lang w:val="en-US"/>
+        </w:rPr>
+        <w:t>ecoder</w:t>
+      </w:r>
+      <w:r>
+        <w:rPr>
+          <w:lang w:val="en-US"/>
+        </w:rPr>
+        <w:t xml:space="preserve"> để trích xuất các thông tin quan trọng</w:t>
+      </w:r>
+      <w:r>
+        <w:rPr>
+          <w:lang w:val="en-US"/>
+        </w:rPr>
+        <w:t>.</w:t>
       </w:r>
     </w:p>
     <w:p>
@@ -2779,7 +2851,19 @@
         <w:rPr>
           <w:lang w:val="en-US"/>
         </w:rPr>
-        <w:t>Kiến trúc Transformer với cơ chế Encode-Decoder</w:t>
+        <w:t>Kiến trúc Transformer với cơ chế Encode</w:t>
+      </w:r>
+      <w:r>
+        <w:rPr>
+          <w:lang w:val="en-US"/>
+        </w:rPr>
+        <w:t>r</w:t>
+      </w:r>
+      <w:r>
+        <w:rPr>
+          <w:lang w:val="en-US"/>
+        </w:rPr>
+        <w:t>-Decoder</w:t>
       </w:r>
     </w:p>
     <w:p>
@@ -2842,7 +2926,17 @@
           <w:sz w:val="40"/>
           <w:szCs w:val="40"/>
         </w:rPr>
-        <w:t>Áp dụng mô hình CorrSTN trong dự đoán chứng khoán</w:t>
+        <w:t xml:space="preserve">Áp dụng mô hình CorrSTN trong dự đoán </w:t>
+      </w:r>
+      <w:r>
+        <w:rPr>
+          <w:b/>
+          <w:bCs/>
+          <w:sz w:val="40"/>
+          <w:szCs w:val="40"/>
+          <w:lang w:val="en-US"/>
+        </w:rPr>
+        <w:t>giá cổ phiếu cho nhiều công ty</w:t>
       </w:r>
     </w:p>
     <w:p>
@@ -2861,7 +2955,35 @@
           <w:bCs/>
           <w:lang w:val="en-US"/>
         </w:rPr>
-        <w:t>Mặc dù mô hình CorrSTN ban đầu được phát triển để dự đoán lưu lượng giao thông, nhưng mô hình này có thể dễ dàng áp dụng cho các bài toán dự đoán giá chứng khoán, nhờ vào những đặc điểm chung giữa hai vấn đề này. Cả dự đoán giao thông và chứng khoán đều liên quan đến việc xử lý chuỗi thời gian, trong đó các yếu tố không gian và thời gian đóng vai trò quan trọng trong việc dự đoán.</w:t>
+        <w:t xml:space="preserve">Mặc dù mô hình CorrSTN ban đầu được phát triển để dự đoán lưu lượng giao thông, nhưng mô hình này có thể dễ dàng áp dụng cho các bài toán dự đoán giá </w:t>
+      </w:r>
+      <w:r>
+        <w:rPr>
+          <w:bCs/>
+          <w:lang w:val="en-US"/>
+        </w:rPr>
+        <w:t>cổ phiếu</w:t>
+      </w:r>
+      <w:r>
+        <w:rPr>
+          <w:bCs/>
+          <w:lang w:val="en-US"/>
+        </w:rPr>
+        <w:t xml:space="preserve">, nhờ vào những đặc điểm chung giữa hai vấn đề này. Cả dự đoán giao thông và </w:t>
+      </w:r>
+      <w:r>
+        <w:rPr>
+          <w:bCs/>
+          <w:lang w:val="en-US"/>
+        </w:rPr>
+        <w:t>cổ phiếu</w:t>
+      </w:r>
+      <w:r>
+        <w:rPr>
+          <w:bCs/>
+          <w:lang w:val="en-US"/>
+        </w:rPr>
+        <w:t xml:space="preserve"> đều liên quan đến việc xử lý chuỗi thời gian, trong đó các yếu tố không gian và thời gian đóng vai trò quan trọng trong việc dự đoán.</w:t>
       </w:r>
     </w:p>
     <w:p>
@@ -2880,15 +3002,29 @@
           <w:bCs/>
           <w:lang w:val="en-US"/>
         </w:rPr>
-        <w:t xml:space="preserve">Mô hình CorrSTN đặc biệt hiệu quả trong việc khai thác mối quan hệ không gian và thời gian giữa các yếu tố dữ liệu. Trong trường hợp giao thông, các cảm biến giao thông trên các tuyến đường có thể có sự tương tác lẫn nhau, và trong chứng khoán, các cổ phiếu của các công ty có thể có mối quan hệ tương tự, đặc biệt khi chúng thuộc cùng một ngành hoặc cùng chịu ảnh hưởng từ các yếu tố kinh tế vĩ mô. Mô hình sử dụng SCorr </w:t>
+        <w:t xml:space="preserve">Mô hình CorrSTN đặc biệt hiệu quả trong việc khai thác mối quan hệ không gian và thời gian giữa các yếu tố dữ liệu. Trong trường hợp giao thông, các cảm biến giao thông trên các tuyến đường có thể có sự tương tác lẫn nhau, và trong </w:t>
       </w:r>
       <w:r>
         <w:rPr>
           <w:bCs/>
           <w:lang w:val="en-US"/>
         </w:rPr>
+        <w:t>lĩnh vực tài chính</w:t>
+      </w:r>
+      <w:r>
+        <w:rPr>
+          <w:bCs/>
+          <w:lang w:val="en-US"/>
+        </w:rPr>
+        <w:t xml:space="preserve">, các cổ phiếu của các công ty có thể có mối quan hệ tương tự, đặc biệt khi chúng thuộc cùng một ngành hoặc cùng chịu ảnh hưởng từ các yếu tố kinh tế vĩ mô. Mô hình sử dụng </w:t>
+      </w:r>
+      <w:r>
+        <w:rPr>
+          <w:bCs/>
+          <w:lang w:val="en-US"/>
+        </w:rPr>
         <w:lastRenderedPageBreak/>
-        <w:t>(Spatial Correlation Information) để phát hiện các mối quan hệ không gian giữa các cảm biến và TCorr (Temporal Correlation Information) để nhận diện các mẫu biến động theo chu kỳ trong dữ liệu, giúp tối ưu hóa dự báo.</w:t>
+        <w:t>SCorr (Spatial Correlation Information) để phát hiện các mối quan hệ không gian giữa các cảm biến và TCorr (Temporal Correlation Information) để nhận diện các mẫu biến động theo chu kỳ trong dữ liệu, giúp tối ưu hóa dự báo.</w:t>
       </w:r>
     </w:p>
     <w:p>
@@ -2907,7 +3043,35 @@
           <w:bCs/>
           <w:lang w:val="en-US"/>
         </w:rPr>
-        <w:t>Với khả năng khai thác thông tin từ dữ liệu chu kỳ (như theo giờ, ngày, tuần), CorrSTN có thể dễ dàng áp dụng cho dữ liệu chứng khoán, nơi các dữ liệu theo chu kỳ (ngày, tuần, tháng) cũng có ảnh hưởng lớn đến sự biến động của giá cổ phiếu. Thêm vào đó, CIGNN (Correlation Information Graph Neural Network) và CIATT (Correlation Information Multi-Head Attention) trong mô hình giúp khai thác các mối quan hệ phức tạp giữa các yếu tố không gian và thời gian, giúp dự đoán chính xác hơn các biến động của giá chứng khoán.</w:t>
+        <w:t xml:space="preserve">Với khả năng khai thác thông tin từ dữ liệu chu kỳ (như theo giờ, ngày, tuần), CorrSTN có thể dễ dàng áp dụng cho dữ liệu </w:t>
+      </w:r>
+      <w:r>
+        <w:rPr>
+          <w:bCs/>
+          <w:lang w:val="en-US"/>
+        </w:rPr>
+        <w:t>tài chính</w:t>
+      </w:r>
+      <w:r>
+        <w:rPr>
+          <w:bCs/>
+          <w:lang w:val="en-US"/>
+        </w:rPr>
+        <w:t xml:space="preserve">, nơi các dữ liệu theo chu kỳ (ngày, tuần, tháng) cũng có ảnh hưởng lớn đến sự biến động của giá cổ phiếu. Thêm vào đó, CIGNN (Correlation Information Graph Neural Network) và CIATT (Correlation Information Multi-Head Attention) trong mô hình giúp khai thác các mối quan hệ phức tạp giữa các yếu tố không gian và thời gian, giúp dự đoán chính xác hơn các biến động của giá </w:t>
+      </w:r>
+      <w:r>
+        <w:rPr>
+          <w:bCs/>
+          <w:lang w:val="en-US"/>
+        </w:rPr>
+        <w:t>cổ phiếu</w:t>
+      </w:r>
+      <w:r>
+        <w:rPr>
+          <w:bCs/>
+          <w:lang w:val="en-US"/>
+        </w:rPr>
+        <w:t>.</w:t>
       </w:r>
     </w:p>
     <w:p>
@@ -2922,7 +3086,35 @@
           <w:bCs/>
           <w:lang w:val="en-US"/>
         </w:rPr>
-        <w:t>Vì thế, mô hình CorrSTN không chỉ có thể áp dụng trong các hệ thống giao thông thông minh mà còn có tiềm năng lớn trong việc dự đoán giá chứng khoán, đặc biệt là trong việc phân tích các mối quan hệ giữa các cổ phiếu và nhận diện các chu kỳ thay đổi của thị trường tài chính.</w:t>
+        <w:t>Vì thế, mô hình CorrSTN không chỉ có thể áp dụng trong các hệ thống giao thông thông minh mà còn có tiềm năng lớn trong việc dự đoán giá c</w:t>
+      </w:r>
+      <w:r>
+        <w:rPr>
+          <w:bCs/>
+          <w:lang w:val="en-US"/>
+        </w:rPr>
+        <w:t>ổ phiếu</w:t>
+      </w:r>
+      <w:r>
+        <w:rPr>
+          <w:bCs/>
+          <w:lang w:val="en-US"/>
+        </w:rPr>
+        <w:t xml:space="preserve">, đặc biệt là trong việc phân tích các mối quan hệ giữa các </w:t>
+      </w:r>
+      <w:r>
+        <w:rPr>
+          <w:bCs/>
+          <w:lang w:val="en-US"/>
+        </w:rPr>
+        <w:t>công ty</w:t>
+      </w:r>
+      <w:r>
+        <w:rPr>
+          <w:bCs/>
+          <w:lang w:val="en-US"/>
+        </w:rPr>
+        <w:t xml:space="preserve"> và nhận diện các chu kỳ thay đổi của thị trường tài chính.</w:t>
       </w:r>
     </w:p>
     <w:p>
@@ -3004,7 +3196,25 @@
         <w:jc w:val="both"/>
       </w:pPr>
       <w:r>
-        <w:t>Mục tiêu của thực nghiệm là đánh giá khả năng áp dụng mô hình CorrSTN vào bài toán dự đoán giá cổ phiếu, thông qua việc sử dụng dữ liệu thực tế từ thị trường chứng khoán. Thực nghiệm được thiết kế nhằm kiểm tra xem mô hình có thể học được các đặc trưng không gian – thời gian giữa các cổ phiếu và dự đoán chính xác giá trị tương lai của chúng hay không. Việc này không chỉ giúp xác minh tính khả chuyển của CorrSTN từ lĩnh vực giao thông sang tài chính, mà còn cung cấp một góc nhìn mới trong việc ứng dụng các mô hình học sâu tiên tiến vào phân tích và dự đoán thị trường.</w:t>
+        <w:t xml:space="preserve">Mục tiêu của thực nghiệm là đánh giá khả năng áp dụng mô hình CorrSTN vào bài toán dự đoán giá cổ phiếu, thông qua việc sử dụng dữ liệu thực tế từ thị trường </w:t>
+      </w:r>
+      <w:r>
+        <w:rPr>
+          <w:lang w:val="en-US"/>
+        </w:rPr>
+        <w:t>tài chính thế giới</w:t>
+      </w:r>
+      <w:r>
+        <w:t>. Thực nghiệm được thiết kế nhằm kiểm tra xem mô hình có thể học được các đặc trưng không gian – thời gian giữa các</w:t>
+      </w:r>
+      <w:r>
+        <w:rPr>
+          <w:lang w:val="en-US"/>
+        </w:rPr>
+        <w:t xml:space="preserve"> dữ liệu</w:t>
+      </w:r>
+      <w:r>
+        <w:t xml:space="preserve"> cổ phiếu và dự đoán chính xác giá trị tương lai của chúng hay không. Việc này không chỉ giúp xác minh tính khả chuyển của CorrSTN từ lĩnh vực giao thông sang tài chính, mà còn cung cấp một góc nhìn mới trong việc ứng dụng các mô hình học sâu tiên tiến vào phân tích và dự đoán thị trường.</w:t>
       </w:r>
     </w:p>
     <w:p>
@@ -3015,7 +3225,16 @@
         <w:jc w:val="both"/>
       </w:pPr>
       <w:r>
-        <w:t>Dữ liệu đầu vào bao gồm chuỗi thời gian giá cổ phiếu của 10 công ty được thu thập thông qua Yahoo Finance API. Các công ty được lựa chọn thuộc nhiều ngành nghề khác nhau, nhằm đảm bảo tính đa dạng và phản ánh rõ các mối quan hệ không gian giữa các cổ phiếu. Mỗi công ty bao gồm các đặc trưng như: giá mở cửa (Open), giá đóng cửa (Close), giá cao nhất (High), giá thấp nhất (Low), khối lượng giao dịch (Volume), và được thu thập theo chu kỳ ngày. Dữ liệu được chia thành tập huấn luyện, kiểm tra và kiểm định để đánh giá hiệu suất của mô hình một cách khách quan.</w:t>
+        <w:t>Dữ liệu đầu vào bao gồm chuỗi thời gian giá cổ phiếu của 10 công ty được thu thập thông qua Yahoo Finance API. Các công ty được lựa chọn thuộc nhiều ngành nghề khác nhau, nhằm đảm bảo tính đa dạng và phản ánh rõ các mối quan hệ không gian giữa các</w:t>
+      </w:r>
+      <w:r>
+        <w:rPr>
+          <w:lang w:val="en-US"/>
+        </w:rPr>
+        <w:t xml:space="preserve"> biến động</w:t>
+      </w:r>
+      <w:r>
+        <w:t xml:space="preserve"> cổ phiếu. Mỗi công ty bao gồm các đặc trưng như: giá mở cửa (Open), giá đóng cửa (Close), giá cao nhất (High), giá thấp nhất (Low), khối lượng giao dịch (Volume), và được thu thập theo chu kỳ ngày. Dữ liệu được chia thành tập huấn luyện, kiểm tra và kiểm định để đánh giá hiệu suất của mô hình một cách khách quan.</w:t>
       </w:r>
     </w:p>
     <w:p>
@@ -3027,7 +3246,43 @@
       </w:pPr>
       <w:r>
         <w:lastRenderedPageBreak/>
-        <w:t>Dữ liệu đầu ra là giá cổ phiếu của từng công ty trong một hoặc nhiều bước thời gian tương lai, được dự đoán dựa trên dữ liệu lịch sử và mối tương quan với các cổ phiếu khác trong danh mục. Trong quá trình dự đoán, mô hình tận dụng thông tin tương quan về hành vi giá giữa các cổ phiếu cũng như xu hướng biến động theo thời gian, tương tự như cách CorrSTN xử lý mối quan hệ giữa các cảm biến trong bài toán giao thông.</w:t>
+        <w:t xml:space="preserve">Dữ liệu đầu ra là giá cổ phiếu của </w:t>
+      </w:r>
+      <w:r>
+        <w:rPr>
+          <w:lang w:val="en-US"/>
+        </w:rPr>
+        <w:t>nhiều</w:t>
+      </w:r>
+      <w:r>
+        <w:t xml:space="preserve"> công ty trong một hoặc nhiều bước thời gian tương lai, được dự đoán dựa trên dữ liệu lịch sử và mối tương quan </w:t>
+      </w:r>
+      <w:r>
+        <w:rPr>
+          <w:lang w:val="en-US"/>
+        </w:rPr>
+        <w:t>về không thời gian giữa các công ty</w:t>
+      </w:r>
+      <w:r>
+        <w:t>. Trong quá trình dự đoán, mô hình tận dụng thông tin tương quan về hành vi giá</w:t>
+      </w:r>
+      <w:r>
+        <w:rPr>
+          <w:lang w:val="en-US"/>
+        </w:rPr>
+        <w:t xml:space="preserve"> cổ phiếu</w:t>
+      </w:r>
+      <w:r>
+        <w:t xml:space="preserve"> giữa các </w:t>
+      </w:r>
+      <w:r>
+        <w:rPr>
+          <w:lang w:val="en-US"/>
+        </w:rPr>
+        <w:t>thời điểm và không gian khác nhau</w:t>
+      </w:r>
+      <w:r>
+        <w:t xml:space="preserve"> cũng như xu hướng biến động theo thời gian, tương tự như cách CorrSTN xử lý mối quan hệ giữa các cảm biến trong bài toán giao thông.</w:t>
       </w:r>
     </w:p>
     <w:p>
@@ -3148,7 +3403,61 @@
         <w:jc w:val="both"/>
       </w:pPr>
       <w:r>
-        <w:t>Dữ liệu được sử dụng trong thực nghiệm là chuỗi thời gian giá cổ phiếu của 10 công ty niêm yết trên thị trường chứng khoán Mỹ, được thu thập thông qua Yahoo Finance API. Các công ty được lựa chọn thuộc nhiều lĩnh vực khác nhau như công nghệ, tài chính, năng lượng và y tế nhằm đảm bảo tính đa dạng và cho phép mô hình khai thác các mối quan hệ tương quan giữa các ngành nghề trong thị trường. Dữ liệu được lấy theo chu kỳ ngày (daily) trong khoảng thời gian từ 1/1/2018 đến 31/12/2023, bao gồm các đặc trưng phổ biến như: giá mở cửa (Open), giá cao nhất (High), giá thấp nhất (Low), giá đóng cửa (Close), và khối lượng giao dịch (Volume).</w:t>
+        <w:t xml:space="preserve">Dữ liệu được sử dụng trong thực nghiệm là chuỗi </w:t>
+      </w:r>
+      <w:r>
+        <w:rPr>
+          <w:lang w:val="en-US"/>
+        </w:rPr>
+        <w:t>bản ghi</w:t>
+      </w:r>
+      <w:r>
+        <w:t xml:space="preserve"> giá cổ phiếu của 10 công ty niêm yết trên thị trường chứng khoá</w:t>
+      </w:r>
+      <w:r>
+        <w:rPr>
+          <w:lang w:val="en-US"/>
+        </w:rPr>
+        <w:t>n</w:t>
+      </w:r>
+      <w:r>
+        <w:t>, được thu thập thông qua Yahoo Finance API. Các công ty được lựa chọn thuộc nhiều lĩnh vực khác nhau như công nghệ, tài chính</w:t>
+      </w:r>
+      <w:r>
+        <w:rPr>
+          <w:lang w:val="en-US"/>
+        </w:rPr>
+        <w:t xml:space="preserve"> và tiêu dùng</w:t>
+      </w:r>
+      <w:r>
+        <w:t xml:space="preserve"> nhằm đảm bảo tính đa dạng và cho phép mô hình khai thác các mối quan hệ tương quan giữa các ngành nghề trong thị trường. Dữ liệu được lấy theo chu kỳ ngày (daily) trong khoảng thời gian từ 1/1/201</w:t>
+      </w:r>
+      <w:r>
+        <w:rPr>
+          <w:lang w:val="en-US"/>
+        </w:rPr>
+        <w:t>2</w:t>
+      </w:r>
+      <w:r>
+        <w:t xml:space="preserve"> đến </w:t>
+      </w:r>
+      <w:r>
+        <w:rPr>
+          <w:lang w:val="en-US"/>
+        </w:rPr>
+        <w:t>12</w:t>
+      </w:r>
+      <w:r>
+        <w:t>/12/202</w:t>
+      </w:r>
+      <w:r>
+        <w:rPr>
+          <w:lang w:val="en-US"/>
+        </w:rPr>
+        <w:t>4</w:t>
+      </w:r>
+      <w:r>
+        <w:t>, bao gồm các đặc trưng phổ biến như: giá mở cửa (Open), giá cao nhất (High), giá thấp nhất (Low), giá đóng cửa (Close), và khối lượng giao dịch (Volume).</w:t>
       </w:r>
     </w:p>
     <w:p>
@@ -3243,7 +3552,22 @@
           <w:rStyle w:val="Strong"/>
           <w:b w:val="0"/>
         </w:rPr>
-        <w:t>Min-Max normalization</w:t>
+        <w:t xml:space="preserve">Min-Max </w:t>
+      </w:r>
+      <w:r>
+        <w:rPr>
+          <w:rStyle w:val="Strong"/>
+          <w:b w:val="0"/>
+          <w:lang w:val="en-US"/>
+        </w:rPr>
+        <w:t>N</w:t>
+      </w:r>
+      <w:r>
+        <w:rPr>
+          <w:rStyle w:val="Strong"/>
+          <w:b w:val="0"/>
+        </w:rPr>
+        <w:t>ormalization</w:t>
       </w:r>
       <w:r>
         <w:t xml:space="preserve"> để đưa tất cả giá trị về khoảng </w:t>
@@ -3255,11 +3579,11 @@
         <w:t>[−1,1]</w:t>
       </w:r>
       <w:r>
-        <w:t xml:space="preserve">. Điều này giúp đồng nhất các đặc trưng, đồng thời loại bỏ các giá trị thiếu và giảm thiểu sự ảnh hưởng của các biến động lớn trong dữ liệu. Sau khi tiền xử lý, dữ liệu được chia thành các tập huấn </w:t>
+        <w:t xml:space="preserve">. Điều này giúp đồng nhất các đặc trưng, đồng thời loại bỏ các giá trị thiếu và giảm thiểu sự ảnh hưởng của các </w:t>
       </w:r>
       <w:r>
         <w:lastRenderedPageBreak/>
-        <w:t>luyện, kiểm tra và kiểm định. Việc chia dữ liệu được thực hiện theo</w:t>
+        <w:t>biến động lớn trong dữ liệu. Sau khi tiền xử lý, dữ liệu được chia thành các tập huấn luyện, kiểm tra và kiểm định. Việc chia dữ liệu được thực hiện theo</w:t>
       </w:r>
       <w:r>
         <w:rPr>
@@ -3356,7 +3680,25 @@
         <w:jc w:val="both"/>
       </w:pPr>
       <w:r>
-        <w:t>Sau khi dữ liệu được chuẩn hóa và chia theo trình tự thời gian, mỗi mẫu dữ liệu được tổ chức dưới dạng tensor ba chiều với cấu trúc: (số lượng mẫu, số lượng cổ phiếu, số bước thời gian). Trước khi đưa vào mô hình, dữ liệu này được biến đổi qua một lớp tuyến tính nhằm đưa các đặc trưng về không gian đặc trưng có số chiều phù</w:t>
+        <w:t xml:space="preserve">Sau khi dữ liệu được chuẩn hóa và chia theo trình tự thời gian, mỗi mẫu dữ liệu được tổ chức dưới dạng tensor ba chiều với cấu trúc: (số lượng mẫu, số lượng </w:t>
+      </w:r>
+      <w:r>
+        <w:rPr>
+          <w:lang w:val="en-US"/>
+        </w:rPr>
+        <w:t>công ty</w:t>
+      </w:r>
+      <w:r>
+        <w:t xml:space="preserve">, số </w:t>
+      </w:r>
+      <w:r>
+        <w:rPr>
+          <w:lang w:val="en-US"/>
+        </w:rPr>
+        <w:t>lượng đặc trưng</w:t>
+      </w:r>
+      <w:r>
+        <w:t>). Trước khi đưa vào mô hình, dữ liệu này được biến đổi qua một lớp tuyến tính nhằm đưa các đặc trưng về không gian đặc trưng có số chiều phù</w:t>
       </w:r>
       <w:r>
         <w:t xml:space="preserve"> hợp với kiến trúc mạng nơ-ron.</w:t>
@@ -3370,7 +3712,16 @@
         <w:jc w:val="both"/>
       </w:pPr>
       <w:r>
-        <w:t>Tiếp theo, dữ liệu được mã hóa thông qua các lớp encoder của mô hình CorrSTN. Mỗi lớp encoder kết hợp giữa cơ chế attention và mạng nơ-ron đồ thị (GCN). Attention giúp mô hình học được các mối liên hệ theo thời gian, trong khi GCN khai thác mối quan hệ không gian giữa các cổ phiếu thông qua ma trận tương quan. Quá trình này cho phép mô hình trích xuất ra các đặc trưng quan trọng, thể hiện được xu hướng biến động của giá cổ phiếu và mối tương quan giữa các công ty trong danh mục đầu tư. Đây là bước quan trọng để chuẩn bị cho quá trình giải mã và dự đoán ở các bước tiếp theo.</w:t>
+        <w:t xml:space="preserve">Tiếp theo, dữ liệu được mã hóa thông qua các lớp encoder của mô hình CorrSTN. Mỗi lớp encoder kết hợp giữa cơ chế </w:t>
+      </w:r>
+      <w:r>
+        <w:rPr>
+          <w:lang w:val="en-US"/>
+        </w:rPr>
+        <w:t>A</w:t>
+      </w:r>
+      <w:r>
+        <w:t>ttention và mạng nơ-ron đồ thị (GCN). Attention giúp mô hình học được các mối liên hệ theo thời gian, trong khi GCN khai thác mối quan hệ không gian giữa các cổ phiếu thông qua ma trận tương quan. Quá trình này cho phép mô hình trích xuất ra các đặc trưng quan trọng, thể hiện được xu hướng biến động của giá cổ phiếu và mối tương quan giữa các công ty trong danh mục đầu tư. Đây là bước quan trọng để chuẩn bị cho quá trình giải mã và dự đoán ở các bước tiếp theo.</w:t>
       </w:r>
     </w:p>
     <w:p>
@@ -3428,10 +3779,7 @@
         <w:jc w:val="both"/>
       </w:pPr>
       <w:r>
-        <w:t xml:space="preserve">Mô hình CorrSTN được xây dựng thông qua một hàm khởi tạo mô hình bao gồm đầy đủ các thành phần từ mã hóa đến dự đoán. Quá trình xây dựng mô hình bắt đầu bằng việc tạo ra các ma trận tương quan không gian, bao gồm ma trận lân cận được chuẩn hóa từ dữ liệu cấu trúc đồ thị và ma trận SCorr từ hệ số tương quan MIC. Hai ma trận này đóng vai trò quan trọng trong việc truyền thông tin giữa các cổ phiếu </w:t>
-      </w:r>
-      <w:r>
-        <w:t>trong quá trình học không gian.</w:t>
+        <w:t>Mô hình CorrSTN được xây dựng thông qua một hàm khởi tạo mô hình bao gồm đầy đủ các thành phần từ mã hóa đến dự đoán. Quá trình xây dựng mô hình bắt đầu bằng việc tạo ra các ma trận tương quan không gian, bao gồm ma trận lân cận được chuẩn hóa từ dữ liệu cấu trúc đồ thị và ma trận SCorr từ hệ số tương quan MIC. Hai ma trận này đóng vai trò quan trọng trong việc truyền thông tin giữa các cổ phiếu trong quá trình học không gian.</w:t>
       </w:r>
     </w:p>
     <w:p>
@@ -3442,10 +3790,7 @@
         <w:jc w:val="both"/>
       </w:pPr>
       <w:r>
-        <w:t>Tiếp theo, các lớp embedding được khởi tạo để mã hóa dữ liệu đầu vào và đầu ra. Quá trình mã hóa bao gồm hai phần: mã hóa vị trí thời gian (temporal positional encoding) để mô hình nhận biết vị trí tương đối của dữ liệu trong chuỗi thời gian, và mã hóa không gian (spatial positional encoding) để thể hiện đặc trưng của từng cổ phiếu trong mạng lưới. Các mã hóa này được áp dụng lên dữ liệu đầu và</w:t>
-      </w:r>
-      <w:r>
-        <w:t>o thông qua các lớp tuyến tính.</w:t>
+        <w:t>Tiếp theo, các lớp embedding được khởi tạo để mã hóa dữ liệu đầu vào và đầu ra. Quá trình mã hóa bao gồm hai phần: mã hóa vị trí thời gian (temporal positional encoding) để mô hình nhận biết vị trí tương đối của dữ liệu trong chuỗi thời gian, và mã hóa không gian (spatial positional encoding) để thể hiện đặc trưng của từng cổ phiếu trong mạng lưới. Các mã hóa này được áp dụng lên dữ liệu đầu vào thông qua các lớp tuyến tính.</w:t>
       </w:r>
     </w:p>
     <w:p>
@@ -3456,14 +3801,11 @@
         <w:jc w:val="both"/>
       </w:pPr>
       <w:r>
-        <w:t>CorrSTN sử dụng các cơ chế attention khác nhau tùy thuộc vào cấu hình, bao gồm attention truyền thống và attention có nhận thức về ngữ cảnh thời gian (temporal context-</w:t>
+        <w:t xml:space="preserve">CorrSTN sử dụng các cơ chế attention khác nhau tùy thuộc vào cấu hình, bao gồm </w:t>
       </w:r>
       <w:r>
         <w:lastRenderedPageBreak/>
-        <w:t>aware). Ba loại attention chính được sử dụng trong mô hình là: attention giữa các bước thời gian trong encoder, attention giữa dữ liệu đầu ra và dữ liệu đã mã hóa, và attention trong decode</w:t>
-      </w:r>
-      <w:r>
-        <w:t>r theo hướng nhân quả (causal)</w:t>
+        <w:t>attention truyền thống và attention có nhận thức về ngữ cảnh thời gian (temporal context-aware). Ba loại attention chính được sử dụng trong mô hình là: attention giữa các bước thời gian trong encoder, attention giữa dữ liệu đầu ra và dữ liệu đã mã hóa, và attention trong decoder theo hướng nhân quả (causal)</w:t>
       </w:r>
       <w:r>
         <w:rPr>
@@ -3489,10 +3831,7 @@
         <w:jc w:val="both"/>
       </w:pPr>
       <w:r>
-        <w:t xml:space="preserve">Sau khi mã hóa, các lớp encoder và decoder được xây dựng từ nhiều tầng (layers), mỗi tầng bao gồm: attention, mạng nơ-ron đồ thị (GCN), kết nối dư (residual connection) và chuẩn hóa lớp (layer normalization). Các tầng này cho phép mô hình học được các mối quan hệ phức tạp về không gian và thời gian trong dữ liệu </w:t>
-      </w:r>
-      <w:r>
-        <w:t>đầu vào.</w:t>
+        <w:t>Sau khi mã hóa, các lớp encoder và decoder được xây dựng từ nhiều tầng (layers), mỗi tầng bao gồm: attention, mạng nơ-ron đồ thị (GCN), kết nối dư (residual connection) và chuẩn hóa lớp (layer normalization). Các tầng này cho phép mô hình học được các mối quan hệ phức tạp về không gian và thời gian trong dữ liệu đầu vào.</w:t>
       </w:r>
     </w:p>
     <w:p>
@@ -3503,13 +3842,11 @@
         <w:jc w:val="both"/>
       </w:pPr>
       <w:r>
-        <w:t>Cuối cùng, đầu ra của decoder được đưa qua một lớp tuyến tính để chuyển về đúng số chiều đầu ra cần dự đoán (ví dụ: giá cổ phiếu trong tương lai). Tất cả các tham số trong mô hình được khởi tạo bằng phương pháp Xavier initialization để đảm bảo mô hình học h</w:t>
-      </w:r>
-      <w:r>
-        <w:t>iệu quả và ổn định ngay từ đầu.</w:t>
-      </w:r>
-      <w:bookmarkStart w:id="0" w:name="_GoBack"/>
-      <w:bookmarkEnd w:id="0"/>
+        <w:t xml:space="preserve">Cuối cùng, đầu ra của decoder được đưa qua một lớp tuyến tính để chuyển về đúng số chiều đầu ra cần dự đoán (ví dụ: giá cổ phiếu trong tương lai). </w:t>
+      </w:r>
+      <w:r>
+        <w:t>Tất cả các tham số trong mô hình được khởi tạo bằng phương pháp Xavier (Xavier Initialization) nhằm đảm bảo quá trình học ổn định và hiệu quả ngay từ đầu. Phương pháp này giúp duy trì độ phân bố của tín hiệu qua các tầng của mạng nơ-ron, giảm thiểu hiện tượng mất hoặc bão hòa gradient trong quá trình lan truyền ngược.</w:t>
+      </w:r>
     </w:p>
     <w:p>
       <w:pPr>
@@ -4235,7 +4572,7 @@
         </w:rPr>
         <w:lastRenderedPageBreak/>
         <w:drawing>
-          <wp:anchor distT="0" distB="0" distL="0" distR="0" simplePos="0" relativeHeight="251661824" behindDoc="1" locked="0" layoutInCell="1" allowOverlap="1">
+          <wp:anchor distT="0" distB="0" distL="0" distR="0" simplePos="0" relativeHeight="251661824" behindDoc="1" locked="0" layoutInCell="1" allowOverlap="1" wp14:anchorId="0227F45B" wp14:editId="51D5F7FC">
             <wp:simplePos x="0" y="0"/>
             <wp:positionH relativeFrom="page">
               <wp:posOffset>914400</wp:posOffset>
@@ -5956,7 +6293,7 @@
           <w:lang w:val="en-US"/>
         </w:rPr>
         <w:drawing>
-          <wp:anchor distT="0" distB="0" distL="0" distR="0" simplePos="0" relativeHeight="251667456" behindDoc="1" locked="0" layoutInCell="1" allowOverlap="1">
+          <wp:anchor distT="0" distB="0" distL="0" distR="0" simplePos="0" relativeHeight="251667456" behindDoc="1" locked="0" layoutInCell="1" allowOverlap="1" wp14:anchorId="18976FD8" wp14:editId="04AA6E2A">
             <wp:simplePos x="0" y="0"/>
             <wp:positionH relativeFrom="page">
               <wp:posOffset>1424305</wp:posOffset>
@@ -9817,7 +10154,7 @@
           <w:lang w:val="en-US"/>
         </w:rPr>
         <w:drawing>
-          <wp:anchor distT="0" distB="0" distL="0" distR="0" simplePos="0" relativeHeight="251668480" behindDoc="1" locked="0" layoutInCell="1" allowOverlap="1">
+          <wp:anchor distT="0" distB="0" distL="0" distR="0" simplePos="0" relativeHeight="251668480" behindDoc="1" locked="0" layoutInCell="1" allowOverlap="1" wp14:anchorId="1950F9AE" wp14:editId="5287596F">
             <wp:simplePos x="0" y="0"/>
             <wp:positionH relativeFrom="page">
               <wp:posOffset>914400</wp:posOffset>
@@ -12201,7 +12538,7 @@
           <w:lang w:val="en-US"/>
         </w:rPr>
         <w:drawing>
-          <wp:anchor distT="0" distB="0" distL="0" distR="0" simplePos="0" relativeHeight="251669504" behindDoc="1" locked="0" layoutInCell="1" allowOverlap="1">
+          <wp:anchor distT="0" distB="0" distL="0" distR="0" simplePos="0" relativeHeight="251669504" behindDoc="1" locked="0" layoutInCell="1" allowOverlap="1" wp14:anchorId="2D7ECD45" wp14:editId="749590A7">
             <wp:simplePos x="0" y="0"/>
             <wp:positionH relativeFrom="page">
               <wp:posOffset>1143000</wp:posOffset>
@@ -16846,7 +17183,7 @@
         </w:rPr>
         <w:lastRenderedPageBreak/>
         <w:drawing>
-          <wp:inline distT="0" distB="0" distL="0" distR="0">
+          <wp:inline distT="0" distB="0" distL="0" distR="0" wp14:anchorId="28DB468A" wp14:editId="7F2DD6F3">
             <wp:extent cx="5899785" cy="3121025"/>
             <wp:effectExtent l="0" t="0" r="0" b="0"/>
             <wp:docPr id="22" name="Image 22"/>
@@ -20974,7 +21311,7 @@
           <w:lang w:val="en-US"/>
         </w:rPr>
         <w:drawing>
-          <wp:anchor distT="0" distB="0" distL="0" distR="0" simplePos="0" relativeHeight="251670528" behindDoc="1" locked="0" layoutInCell="1" allowOverlap="1">
+          <wp:anchor distT="0" distB="0" distL="0" distR="0" simplePos="0" relativeHeight="251670528" behindDoc="1" locked="0" layoutInCell="1" allowOverlap="1" wp14:anchorId="1C9C18AC" wp14:editId="2B6B43A5">
             <wp:simplePos x="0" y="0"/>
             <wp:positionH relativeFrom="page">
               <wp:posOffset>914400</wp:posOffset>
@@ -22887,7 +23224,7 @@
         </w:rPr>
         <w:lastRenderedPageBreak/>
         <w:drawing>
-          <wp:inline distT="0" distB="0" distL="0" distR="0">
+          <wp:inline distT="0" distB="0" distL="0" distR="0" wp14:anchorId="4D0EDD85" wp14:editId="4E550338">
             <wp:extent cx="5893435" cy="2527935"/>
             <wp:effectExtent l="0" t="0" r="0" b="0"/>
             <wp:docPr id="25" name="Image 25"/>
@@ -35863,7 +36200,7 @@
 </file>
 
 <file path=word/endnotes.xml><?xml version="1.0" encoding="utf-8"?>
-<w:endnotes xmlns:wpc="http://schemas.microsoft.com/office/word/2010/wordprocessingCanvas" xmlns:cx="http://schemas.microsoft.com/office/drawing/2014/chartex" xmlns:cx1="http://schemas.microsoft.com/office/drawing/2015/9/8/chartex" xmlns:mc="http://schemas.openxmlformats.org/markup-compatibility/2006" xmlns:o="urn:schemas-microsoft-com:office:office" xmlns:r="http://schemas.openxmlformats.org/officeDocument/2006/relationships" xmlns:m="http://schemas.openxmlformats.org/officeDocument/2006/math" xmlns:v="urn:schemas-microsoft-com:vml" xmlns:wp14="http://schemas.microsoft.com/office/word/2010/wordprocessingDrawing" xmlns:wp="http://schemas.openxmlformats.org/drawingml/2006/wordprocessingDrawing" xmlns:w10="urn:schemas-microsoft-com:office:word" xmlns:w="http://schemas.openxmlformats.org/wordprocessingml/2006/main" xmlns:w14="http://schemas.microsoft.com/office/word/2010/wordml" xmlns:w15="http://schemas.microsoft.com/office/word/2012/wordml" xmlns:w16se="http://schemas.microsoft.com/office/word/2015/wordml/symex" xmlns:wpg="http://schemas.microsoft.com/office/word/2010/wordprocessingGroup" xmlns:wpi="http://schemas.microsoft.com/office/word/2010/wordprocessingInk" xmlns:wne="http://schemas.microsoft.com/office/word/2006/wordml" xmlns:wps="http://schemas.microsoft.com/office/word/2010/wordprocessingShape" mc:Ignorable="w14 w15 w16se wp14">
+<w:endnotes xmlns:wpc="http://schemas.microsoft.com/office/word/2010/wordprocessingCanvas" xmlns:cx="http://schemas.microsoft.com/office/drawing/2014/chartex" xmlns:cx1="http://schemas.microsoft.com/office/drawing/2015/9/8/chartex" xmlns:cx2="http://schemas.microsoft.com/office/drawing/2015/10/21/chartex" xmlns:cx3="http://schemas.microsoft.com/office/drawing/2016/5/9/chartex" xmlns:cx4="http://schemas.microsoft.com/office/drawing/2016/5/10/chartex" xmlns:cx5="http://schemas.microsoft.com/office/drawing/2016/5/11/chartex" xmlns:cx6="http://schemas.microsoft.com/office/drawing/2016/5/12/chartex" xmlns:cx7="http://schemas.microsoft.com/office/drawing/2016/5/13/chartex" xmlns:cx8="http://schemas.microsoft.com/office/drawing/2016/5/14/chartex" xmlns:mc="http://schemas.openxmlformats.org/markup-compatibility/2006" xmlns:aink="http://schemas.microsoft.com/office/drawing/2016/ink" xmlns:am3d="http://schemas.microsoft.com/office/drawing/2017/model3d" xmlns:o="urn:schemas-microsoft-com:office:office" xmlns:oel="http://schemas.microsoft.com/office/2019/extlst" xmlns:r="http://schemas.openxmlformats.org/officeDocument/2006/relationships" xmlns:m="http://schemas.openxmlformats.org/officeDocument/2006/math" xmlns:v="urn:schemas-microsoft-com:vml" xmlns:wp14="http://schemas.microsoft.com/office/word/2010/wordprocessingDrawing" xmlns:wp="http://schemas.openxmlformats.org/drawingml/2006/wordprocessingDrawing" xmlns:w10="urn:schemas-microsoft-com:office:word" xmlns:w="http://schemas.openxmlformats.org/wordprocessingml/2006/main" xmlns:w14="http://schemas.microsoft.com/office/word/2010/wordml" xmlns:w15="http://schemas.microsoft.com/office/word/2012/wordml" xmlns:w16cex="http://schemas.microsoft.com/office/word/2018/wordml/cex" xmlns:w16cid="http://schemas.microsoft.com/office/word/2016/wordml/cid" xmlns:w16="http://schemas.microsoft.com/office/word/2018/wordml" xmlns:w16du="http://schemas.microsoft.com/office/word/2023/wordml/word16du" xmlns:w16sdtdh="http://schemas.microsoft.com/office/word/2020/wordml/sdtdatahash" xmlns:w16sdtfl="http://schemas.microsoft.com/office/word/2024/wordml/sdtformatlock" xmlns:w16se="http://schemas.microsoft.com/office/word/2015/wordml/symex" xmlns:wpg="http://schemas.microsoft.com/office/word/2010/wordprocessingGroup" xmlns:wpi="http://schemas.microsoft.com/office/word/2010/wordprocessingInk" xmlns:wne="http://schemas.microsoft.com/office/word/2006/wordml" xmlns:wps="http://schemas.microsoft.com/office/word/2010/wordprocessingShape" mc:Ignorable="w14 w15 w16se w16cid w16 w16cex w16sdtdh w16sdtfl w16du wp14">
   <w:endnote w:type="separator" w:id="-1">
     <w:p>
       <w:r>
@@ -35882,7 +36219,7 @@
 </file>
 
 <file path=word/footer1.xml><?xml version="1.0" encoding="utf-8"?>
-<w:ftr xmlns:wpc="http://schemas.microsoft.com/office/word/2010/wordprocessingCanvas" xmlns:cx="http://schemas.microsoft.com/office/drawing/2014/chartex" xmlns:cx1="http://schemas.microsoft.com/office/drawing/2015/9/8/chartex" xmlns:mc="http://schemas.openxmlformats.org/markup-compatibility/2006" xmlns:o="urn:schemas-microsoft-com:office:office" xmlns:r="http://schemas.openxmlformats.org/officeDocument/2006/relationships" xmlns:m="http://schemas.openxmlformats.org/officeDocument/2006/math" xmlns:v="urn:schemas-microsoft-com:vml" xmlns:wp14="http://schemas.microsoft.com/office/word/2010/wordprocessingDrawing" xmlns:wp="http://schemas.openxmlformats.org/drawingml/2006/wordprocessingDrawing" xmlns:w10="urn:schemas-microsoft-com:office:word" xmlns:w="http://schemas.openxmlformats.org/wordprocessingml/2006/main" xmlns:w14="http://schemas.microsoft.com/office/word/2010/wordml" xmlns:w15="http://schemas.microsoft.com/office/word/2012/wordml" xmlns:w16se="http://schemas.microsoft.com/office/word/2015/wordml/symex" xmlns:wpg="http://schemas.microsoft.com/office/word/2010/wordprocessingGroup" xmlns:wpi="http://schemas.microsoft.com/office/word/2010/wordprocessingInk" xmlns:wne="http://schemas.microsoft.com/office/word/2006/wordml" xmlns:wps="http://schemas.microsoft.com/office/word/2010/wordprocessingShape" mc:Ignorable="w14 w15 w16se wp14">
+<w:ftr xmlns:wpc="http://schemas.microsoft.com/office/word/2010/wordprocessingCanvas" xmlns:cx="http://schemas.microsoft.com/office/drawing/2014/chartex" xmlns:cx1="http://schemas.microsoft.com/office/drawing/2015/9/8/chartex" xmlns:cx2="http://schemas.microsoft.com/office/drawing/2015/10/21/chartex" xmlns:cx3="http://schemas.microsoft.com/office/drawing/2016/5/9/chartex" xmlns:cx4="http://schemas.microsoft.com/office/drawing/2016/5/10/chartex" xmlns:cx5="http://schemas.microsoft.com/office/drawing/2016/5/11/chartex" xmlns:cx6="http://schemas.microsoft.com/office/drawing/2016/5/12/chartex" xmlns:cx7="http://schemas.microsoft.com/office/drawing/2016/5/13/chartex" xmlns:cx8="http://schemas.microsoft.com/office/drawing/2016/5/14/chartex" xmlns:mc="http://schemas.openxmlformats.org/markup-compatibility/2006" xmlns:aink="http://schemas.microsoft.com/office/drawing/2016/ink" xmlns:am3d="http://schemas.microsoft.com/office/drawing/2017/model3d" xmlns:o="urn:schemas-microsoft-com:office:office" xmlns:oel="http://schemas.microsoft.com/office/2019/extlst" xmlns:r="http://schemas.openxmlformats.org/officeDocument/2006/relationships" xmlns:m="http://schemas.openxmlformats.org/officeDocument/2006/math" xmlns:v="urn:schemas-microsoft-com:vml" xmlns:wp14="http://schemas.microsoft.com/office/word/2010/wordprocessingDrawing" xmlns:wp="http://schemas.openxmlformats.org/drawingml/2006/wordprocessingDrawing" xmlns:w10="urn:schemas-microsoft-com:office:word" xmlns:w="http://schemas.openxmlformats.org/wordprocessingml/2006/main" xmlns:w14="http://schemas.microsoft.com/office/word/2010/wordml" xmlns:w15="http://schemas.microsoft.com/office/word/2012/wordml" xmlns:w16cex="http://schemas.microsoft.com/office/word/2018/wordml/cex" xmlns:w16cid="http://schemas.microsoft.com/office/word/2016/wordml/cid" xmlns:w16="http://schemas.microsoft.com/office/word/2018/wordml" xmlns:w16du="http://schemas.microsoft.com/office/word/2023/wordml/word16du" xmlns:w16sdtdh="http://schemas.microsoft.com/office/word/2020/wordml/sdtdatahash" xmlns:w16sdtfl="http://schemas.microsoft.com/office/word/2024/wordml/sdtformatlock" xmlns:w16se="http://schemas.microsoft.com/office/word/2015/wordml/symex" xmlns:wpg="http://schemas.microsoft.com/office/word/2010/wordprocessingGroup" xmlns:wpi="http://schemas.microsoft.com/office/word/2010/wordprocessingInk" xmlns:wne="http://schemas.microsoft.com/office/word/2006/wordml" xmlns:wps="http://schemas.microsoft.com/office/word/2010/wordprocessingShape" mc:Ignorable="w14 w15 w16se w16cid w16 w16cex w16sdtdh w16sdtfl w16du wp14">
   <w:p>
     <w:pPr>
       <w:pStyle w:val="BodyText"/>
@@ -35900,7 +36237,7 @@
       <mc:AlternateContent>
         <mc:Choice Requires="wps">
           <w:drawing>
-            <wp:anchor distT="0" distB="0" distL="0" distR="0" simplePos="0" relativeHeight="251659776" behindDoc="1" locked="0" layoutInCell="1" allowOverlap="1">
+            <wp:anchor distT="0" distB="0" distL="0" distR="0" simplePos="0" relativeHeight="251659776" behindDoc="1" locked="0" layoutInCell="1" allowOverlap="1" wp14:anchorId="50D06E98" wp14:editId="672FA78A">
               <wp:simplePos x="0" y="0"/>
               <wp:positionH relativeFrom="page">
                 <wp:posOffset>3815715</wp:posOffset>
@@ -36000,11 +36337,11 @@
         </mc:Choice>
         <mc:Fallback>
           <w:pict>
-            <v:shapetype id="_x0000_t202" coordsize="21600,21600" o:spt="202" path="m,l,21600r21600,l21600,xe">
+            <v:shapetype w14:anchorId="50D06E98" id="_x0000_t202" coordsize="21600,21600" o:spt="202" path="m,l,21600r21600,l21600,xe">
               <v:stroke joinstyle="miter"/>
               <v:path gradientshapeok="t" o:connecttype="rect"/>
             </v:shapetype>
-            <v:shape id="Textbox 16" o:spid="_x0000_s1027" type="#_x0000_t202" style="position:absolute;margin-left:300.45pt;margin-top:717.3pt;width:14.15pt;height:12pt;z-index:-251656704;visibility:visible;mso-wrap-style:square;mso-wrap-distance-left:0;mso-wrap-distance-top:0;mso-wrap-distance-right:0;mso-wrap-distance-bottom:0;mso-position-horizontal:absolute;mso-position-horizontal-relative:page;mso-position-vertical:absolute;mso-position-vertical-relative:page;v-text-anchor:top" o:gfxdata="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" filled="f" stroked="f">
+            <v:shape id="Textbox 16" o:spid="_x0000_s1027" type="#_x0000_t202" style="position:absolute;margin-left:300.45pt;margin-top:717.3pt;width:14.15pt;height:12pt;z-index:-251656704;visibility:visible;mso-wrap-style:square;mso-wrap-distance-left:0;mso-wrap-distance-top:0;mso-wrap-distance-right:0;mso-wrap-distance-bottom:0;mso-position-horizontal:absolute;mso-position-horizontal-relative:page;mso-position-vertical:absolute;mso-position-vertical-relative:page;v-text-anchor:top" o:gfxdata="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" filled="f" stroked="f">
               <v:textbox inset="0,0,0,0">
                 <w:txbxContent>
                   <w:p>
@@ -36079,7 +36416,7 @@
 </file>
 
 <file path=word/footer2.xml><?xml version="1.0" encoding="utf-8"?>
-<w:ftr xmlns:wpc="http://schemas.microsoft.com/office/word/2010/wordprocessingCanvas" xmlns:cx="http://schemas.microsoft.com/office/drawing/2014/chartex" xmlns:cx1="http://schemas.microsoft.com/office/drawing/2015/9/8/chartex" xmlns:mc="http://schemas.openxmlformats.org/markup-compatibility/2006" xmlns:o="urn:schemas-microsoft-com:office:office" xmlns:r="http://schemas.openxmlformats.org/officeDocument/2006/relationships" xmlns:m="http://schemas.openxmlformats.org/officeDocument/2006/math" xmlns:v="urn:schemas-microsoft-com:vml" xmlns:wp14="http://schemas.microsoft.com/office/word/2010/wordprocessingDrawing" xmlns:wp="http://schemas.openxmlformats.org/drawingml/2006/wordprocessingDrawing" xmlns:w10="urn:schemas-microsoft-com:office:word" xmlns:w="http://schemas.openxmlformats.org/wordprocessingml/2006/main" xmlns:w14="http://schemas.microsoft.com/office/word/2010/wordml" xmlns:w15="http://schemas.microsoft.com/office/word/2012/wordml" xmlns:w16se="http://schemas.microsoft.com/office/word/2015/wordml/symex" xmlns:wpg="http://schemas.microsoft.com/office/word/2010/wordprocessingGroup" xmlns:wpi="http://schemas.microsoft.com/office/word/2010/wordprocessingInk" xmlns:wne="http://schemas.microsoft.com/office/word/2006/wordml" xmlns:wps="http://schemas.microsoft.com/office/word/2010/wordprocessingShape" mc:Ignorable="w14 w15 w16se wp14">
+<w:ftr xmlns:wpc="http://schemas.microsoft.com/office/word/2010/wordprocessingCanvas" xmlns:cx="http://schemas.microsoft.com/office/drawing/2014/chartex" xmlns:cx1="http://schemas.microsoft.com/office/drawing/2015/9/8/chartex" xmlns:cx2="http://schemas.microsoft.com/office/drawing/2015/10/21/chartex" xmlns:cx3="http://schemas.microsoft.com/office/drawing/2016/5/9/chartex" xmlns:cx4="http://schemas.microsoft.com/office/drawing/2016/5/10/chartex" xmlns:cx5="http://schemas.microsoft.com/office/drawing/2016/5/11/chartex" xmlns:cx6="http://schemas.microsoft.com/office/drawing/2016/5/12/chartex" xmlns:cx7="http://schemas.microsoft.com/office/drawing/2016/5/13/chartex" xmlns:cx8="http://schemas.microsoft.com/office/drawing/2016/5/14/chartex" xmlns:mc="http://schemas.openxmlformats.org/markup-compatibility/2006" xmlns:aink="http://schemas.microsoft.com/office/drawing/2016/ink" xmlns:am3d="http://schemas.microsoft.com/office/drawing/2017/model3d" xmlns:o="urn:schemas-microsoft-com:office:office" xmlns:oel="http://schemas.microsoft.com/office/2019/extlst" xmlns:r="http://schemas.openxmlformats.org/officeDocument/2006/relationships" xmlns:m="http://schemas.openxmlformats.org/officeDocument/2006/math" xmlns:v="urn:schemas-microsoft-com:vml" xmlns:wp14="http://schemas.microsoft.com/office/word/2010/wordprocessingDrawing" xmlns:wp="http://schemas.openxmlformats.org/drawingml/2006/wordprocessingDrawing" xmlns:w10="urn:schemas-microsoft-com:office:word" xmlns:w="http://schemas.openxmlformats.org/wordprocessingml/2006/main" xmlns:w14="http://schemas.microsoft.com/office/word/2010/wordml" xmlns:w15="http://schemas.microsoft.com/office/word/2012/wordml" xmlns:w16cex="http://schemas.microsoft.com/office/word/2018/wordml/cex" xmlns:w16cid="http://schemas.microsoft.com/office/word/2016/wordml/cid" xmlns:w16="http://schemas.microsoft.com/office/word/2018/wordml" xmlns:w16du="http://schemas.microsoft.com/office/word/2023/wordml/word16du" xmlns:w16sdtdh="http://schemas.microsoft.com/office/word/2020/wordml/sdtdatahash" xmlns:w16sdtfl="http://schemas.microsoft.com/office/word/2024/wordml/sdtformatlock" xmlns:w16se="http://schemas.microsoft.com/office/word/2015/wordml/symex" xmlns:wpg="http://schemas.microsoft.com/office/word/2010/wordprocessingGroup" xmlns:wpi="http://schemas.microsoft.com/office/word/2010/wordprocessingInk" xmlns:wne="http://schemas.microsoft.com/office/word/2006/wordml" xmlns:wps="http://schemas.microsoft.com/office/word/2010/wordprocessingShape" mc:Ignorable="w14 w15 w16se w16cid w16 w16cex w16sdtdh w16sdtfl w16du wp14">
   <w:p>
     <w:pPr>
       <w:pStyle w:val="BodyText"/>
@@ -36097,7 +36434,7 @@
       <mc:AlternateContent>
         <mc:Choice Requires="wps">
           <w:drawing>
-            <wp:anchor distT="0" distB="0" distL="0" distR="0" simplePos="0" relativeHeight="251666432" behindDoc="1" locked="0" layoutInCell="1" allowOverlap="1">
+            <wp:anchor distT="0" distB="0" distL="0" distR="0" simplePos="0" relativeHeight="251666432" behindDoc="1" locked="0" layoutInCell="1" allowOverlap="1" wp14:anchorId="2A3B4FAC" wp14:editId="406C3A99">
               <wp:simplePos x="0" y="0"/>
               <wp:positionH relativeFrom="page">
                 <wp:posOffset>3815715</wp:posOffset>
@@ -36156,11 +36493,11 @@
         </mc:Choice>
         <mc:Fallback>
           <w:pict>
-            <v:shapetype id="_x0000_t202" coordsize="21600,21600" o:spt="202" path="m,l,21600r21600,l21600,xe">
+            <v:shapetype w14:anchorId="2A3B4FAC" id="_x0000_t202" coordsize="21600,21600" o:spt="202" path="m,l,21600r21600,l21600,xe">
               <v:stroke joinstyle="miter"/>
               <v:path gradientshapeok="t" o:connecttype="rect"/>
             </v:shapetype>
-            <v:shape id="Textbox 21" o:spid="_x0000_s1028" type="#_x0000_t202" style="position:absolute;margin-left:300.45pt;margin-top:717.3pt;width:11.15pt;height:12pt;z-index:-251650048;visibility:visible;mso-wrap-style:square;mso-wrap-distance-left:0;mso-wrap-distance-top:0;mso-wrap-distance-right:0;mso-wrap-distance-bottom:0;mso-position-horizontal:absolute;mso-position-horizontal-relative:page;mso-position-vertical:absolute;mso-position-vertical-relative:page;v-text-anchor:top" o:gfxdata="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" filled="f" stroked="f">
+            <v:shape id="Textbox 21" o:spid="_x0000_s1028" type="#_x0000_t202" style="position:absolute;margin-left:300.45pt;margin-top:717.3pt;width:11.15pt;height:12pt;z-index:-251650048;visibility:visible;mso-wrap-style:square;mso-wrap-distance-left:0;mso-wrap-distance-top:0;mso-wrap-distance-right:0;mso-wrap-distance-bottom:0;mso-position-horizontal:absolute;mso-position-horizontal-relative:page;mso-position-vertical:absolute;mso-position-vertical-relative:page;v-text-anchor:top" o:gfxdata="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" filled="f" stroked="f">
               <v:textbox inset="0,0,0,0">
                 <w:txbxContent>
                   <w:p>
@@ -36194,7 +36531,7 @@
 </file>
 
 <file path=word/footer3.xml><?xml version="1.0" encoding="utf-8"?>
-<w:ftr xmlns:wpc="http://schemas.microsoft.com/office/word/2010/wordprocessingCanvas" xmlns:cx="http://schemas.microsoft.com/office/drawing/2014/chartex" xmlns:cx1="http://schemas.microsoft.com/office/drawing/2015/9/8/chartex" xmlns:mc="http://schemas.openxmlformats.org/markup-compatibility/2006" xmlns:o="urn:schemas-microsoft-com:office:office" xmlns:r="http://schemas.openxmlformats.org/officeDocument/2006/relationships" xmlns:m="http://schemas.openxmlformats.org/officeDocument/2006/math" xmlns:v="urn:schemas-microsoft-com:vml" xmlns:wp14="http://schemas.microsoft.com/office/word/2010/wordprocessingDrawing" xmlns:wp="http://schemas.openxmlformats.org/drawingml/2006/wordprocessingDrawing" xmlns:w10="urn:schemas-microsoft-com:office:word" xmlns:w="http://schemas.openxmlformats.org/wordprocessingml/2006/main" xmlns:w14="http://schemas.microsoft.com/office/word/2010/wordml" xmlns:w15="http://schemas.microsoft.com/office/word/2012/wordml" xmlns:w16se="http://schemas.microsoft.com/office/word/2015/wordml/symex" xmlns:wpg="http://schemas.microsoft.com/office/word/2010/wordprocessingGroup" xmlns:wpi="http://schemas.microsoft.com/office/word/2010/wordprocessingInk" xmlns:wne="http://schemas.microsoft.com/office/word/2006/wordml" xmlns:wps="http://schemas.microsoft.com/office/word/2010/wordprocessingShape" mc:Ignorable="w14 w15 w16se wp14">
+<w:ftr xmlns:wpc="http://schemas.microsoft.com/office/word/2010/wordprocessingCanvas" xmlns:cx="http://schemas.microsoft.com/office/drawing/2014/chartex" xmlns:cx1="http://schemas.microsoft.com/office/drawing/2015/9/8/chartex" xmlns:cx2="http://schemas.microsoft.com/office/drawing/2015/10/21/chartex" xmlns:cx3="http://schemas.microsoft.com/office/drawing/2016/5/9/chartex" xmlns:cx4="http://schemas.microsoft.com/office/drawing/2016/5/10/chartex" xmlns:cx5="http://schemas.microsoft.com/office/drawing/2016/5/11/chartex" xmlns:cx6="http://schemas.microsoft.com/office/drawing/2016/5/12/chartex" xmlns:cx7="http://schemas.microsoft.com/office/drawing/2016/5/13/chartex" xmlns:cx8="http://schemas.microsoft.com/office/drawing/2016/5/14/chartex" xmlns:mc="http://schemas.openxmlformats.org/markup-compatibility/2006" xmlns:aink="http://schemas.microsoft.com/office/drawing/2016/ink" xmlns:am3d="http://schemas.microsoft.com/office/drawing/2017/model3d" xmlns:o="urn:schemas-microsoft-com:office:office" xmlns:oel="http://schemas.microsoft.com/office/2019/extlst" xmlns:r="http://schemas.openxmlformats.org/officeDocument/2006/relationships" xmlns:m="http://schemas.openxmlformats.org/officeDocument/2006/math" xmlns:v="urn:schemas-microsoft-com:vml" xmlns:wp14="http://schemas.microsoft.com/office/word/2010/wordprocessingDrawing" xmlns:wp="http://schemas.openxmlformats.org/drawingml/2006/wordprocessingDrawing" xmlns:w10="urn:schemas-microsoft-com:office:word" xmlns:w="http://schemas.openxmlformats.org/wordprocessingml/2006/main" xmlns:w14="http://schemas.microsoft.com/office/word/2010/wordml" xmlns:w15="http://schemas.microsoft.com/office/word/2012/wordml" xmlns:w16cex="http://schemas.microsoft.com/office/word/2018/wordml/cex" xmlns:w16cid="http://schemas.microsoft.com/office/word/2016/wordml/cid" xmlns:w16="http://schemas.microsoft.com/office/word/2018/wordml" xmlns:w16du="http://schemas.microsoft.com/office/word/2023/wordml/word16du" xmlns:w16sdtdh="http://schemas.microsoft.com/office/word/2020/wordml/sdtdatahash" xmlns:w16sdtfl="http://schemas.microsoft.com/office/word/2024/wordml/sdtformatlock" xmlns:w16se="http://schemas.microsoft.com/office/word/2015/wordml/symex" xmlns:wpg="http://schemas.microsoft.com/office/word/2010/wordprocessingGroup" xmlns:wpi="http://schemas.microsoft.com/office/word/2010/wordprocessingInk" xmlns:wne="http://schemas.microsoft.com/office/word/2006/wordml" xmlns:wps="http://schemas.microsoft.com/office/word/2010/wordprocessingShape" mc:Ignorable="w14 w15 w16se w16cid w16 w16cex w16sdtdh w16sdtfl w16du wp14">
   <w:p>
     <w:pPr>
       <w:pStyle w:val="BodyText"/>
@@ -36212,7 +36549,7 @@
       <mc:AlternateContent>
         <mc:Choice Requires="wps">
           <w:drawing>
-            <wp:anchor distT="0" distB="0" distL="0" distR="0" simplePos="0" relativeHeight="251667456" behindDoc="1" locked="0" layoutInCell="1" allowOverlap="1">
+            <wp:anchor distT="0" distB="0" distL="0" distR="0" simplePos="0" relativeHeight="251667456" behindDoc="1" locked="0" layoutInCell="1" allowOverlap="1" wp14:anchorId="1310D381" wp14:editId="078EC020">
               <wp:simplePos x="0" y="0"/>
               <wp:positionH relativeFrom="page">
                 <wp:posOffset>3815715</wp:posOffset>
@@ -36312,11 +36649,11 @@
         </mc:Choice>
         <mc:Fallback>
           <w:pict>
-            <v:shapetype id="_x0000_t202" coordsize="21600,21600" o:spt="202" path="m,l,21600r21600,l21600,xe">
+            <v:shapetype w14:anchorId="1310D381" id="_x0000_t202" coordsize="21600,21600" o:spt="202" path="m,l,21600r21600,l21600,xe">
               <v:stroke joinstyle="miter"/>
               <v:path gradientshapeok="t" o:connecttype="rect"/>
             </v:shapetype>
-            <v:shape id="Textbox 23" o:spid="_x0000_s1029" type="#_x0000_t202" style="position:absolute;margin-left:300.45pt;margin-top:717.3pt;width:14.15pt;height:12pt;z-index:-251649024;visibility:visible;mso-wrap-style:square;mso-wrap-distance-left:0;mso-wrap-distance-top:0;mso-wrap-distance-right:0;mso-wrap-distance-bottom:0;mso-position-horizontal:absolute;mso-position-horizontal-relative:page;mso-position-vertical:absolute;mso-position-vertical-relative:page;v-text-anchor:top" o:gfxdata="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" filled="f" stroked="f">
+            <v:shape id="Textbox 23" o:spid="_x0000_s1029" type="#_x0000_t202" style="position:absolute;margin-left:300.45pt;margin-top:717.3pt;width:14.15pt;height:12pt;z-index:-251649024;visibility:visible;mso-wrap-style:square;mso-wrap-distance-left:0;mso-wrap-distance-top:0;mso-wrap-distance-right:0;mso-wrap-distance-bottom:0;mso-position-horizontal:absolute;mso-position-horizontal-relative:page;mso-position-vertical:absolute;mso-position-vertical-relative:page;v-text-anchor:top" o:gfxdata="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" filled="f" stroked="f">
               <v:textbox inset="0,0,0,0">
                 <w:txbxContent>
                   <w:p>
@@ -36391,7 +36728,7 @@
 </file>
 
 <file path=word/footnotes.xml><?xml version="1.0" encoding="utf-8"?>
-<w:footnotes xmlns:wpc="http://schemas.microsoft.com/office/word/2010/wordprocessingCanvas" xmlns:cx="http://schemas.microsoft.com/office/drawing/2014/chartex" xmlns:cx1="http://schemas.microsoft.com/office/drawing/2015/9/8/chartex" xmlns:mc="http://schemas.openxmlformats.org/markup-compatibility/2006" xmlns:o="urn:schemas-microsoft-com:office:office" xmlns:r="http://schemas.openxmlformats.org/officeDocument/2006/relationships" xmlns:m="http://schemas.openxmlformats.org/officeDocument/2006/math" xmlns:v="urn:schemas-microsoft-com:vml" xmlns:wp14="http://schemas.microsoft.com/office/word/2010/wordprocessingDrawing" xmlns:wp="http://schemas.openxmlformats.org/drawingml/2006/wordprocessingDrawing" xmlns:w10="urn:schemas-microsoft-com:office:word" xmlns:w="http://schemas.openxmlformats.org/wordprocessingml/2006/main" xmlns:w14="http://schemas.microsoft.com/office/word/2010/wordml" xmlns:w15="http://schemas.microsoft.com/office/word/2012/wordml" xmlns:w16se="http://schemas.microsoft.com/office/word/2015/wordml/symex" xmlns:wpg="http://schemas.microsoft.com/office/word/2010/wordprocessingGroup" xmlns:wpi="http://schemas.microsoft.com/office/word/2010/wordprocessingInk" xmlns:wne="http://schemas.microsoft.com/office/word/2006/wordml" xmlns:wps="http://schemas.microsoft.com/office/word/2010/wordprocessingShape" mc:Ignorable="w14 w15 w16se wp14">
+<w:footnotes xmlns:wpc="http://schemas.microsoft.com/office/word/2010/wordprocessingCanvas" xmlns:cx="http://schemas.microsoft.com/office/drawing/2014/chartex" xmlns:cx1="http://schemas.microsoft.com/office/drawing/2015/9/8/chartex" xmlns:cx2="http://schemas.microsoft.com/office/drawing/2015/10/21/chartex" xmlns:cx3="http://schemas.microsoft.com/office/drawing/2016/5/9/chartex" xmlns:cx4="http://schemas.microsoft.com/office/drawing/2016/5/10/chartex" xmlns:cx5="http://schemas.microsoft.com/office/drawing/2016/5/11/chartex" xmlns:cx6="http://schemas.microsoft.com/office/drawing/2016/5/12/chartex" xmlns:cx7="http://schemas.microsoft.com/office/drawing/2016/5/13/chartex" xmlns:cx8="http://schemas.microsoft.com/office/drawing/2016/5/14/chartex" xmlns:mc="http://schemas.openxmlformats.org/markup-compatibility/2006" xmlns:aink="http://schemas.microsoft.com/office/drawing/2016/ink" xmlns:am3d="http://schemas.microsoft.com/office/drawing/2017/model3d" xmlns:o="urn:schemas-microsoft-com:office:office" xmlns:oel="http://schemas.microsoft.com/office/2019/extlst" xmlns:r="http://schemas.openxmlformats.org/officeDocument/2006/relationships" xmlns:m="http://schemas.openxmlformats.org/officeDocument/2006/math" xmlns:v="urn:schemas-microsoft-com:vml" xmlns:wp14="http://schemas.microsoft.com/office/word/2010/wordprocessingDrawing" xmlns:wp="http://schemas.openxmlformats.org/drawingml/2006/wordprocessingDrawing" xmlns:w10="urn:schemas-microsoft-com:office:word" xmlns:w="http://schemas.openxmlformats.org/wordprocessingml/2006/main" xmlns:w14="http://schemas.microsoft.com/office/word/2010/wordml" xmlns:w15="http://schemas.microsoft.com/office/word/2012/wordml" xmlns:w16cex="http://schemas.microsoft.com/office/word/2018/wordml/cex" xmlns:w16cid="http://schemas.microsoft.com/office/word/2016/wordml/cid" xmlns:w16="http://schemas.microsoft.com/office/word/2018/wordml" xmlns:w16du="http://schemas.microsoft.com/office/word/2023/wordml/word16du" xmlns:w16sdtdh="http://schemas.microsoft.com/office/word/2020/wordml/sdtdatahash" xmlns:w16sdtfl="http://schemas.microsoft.com/office/word/2024/wordml/sdtformatlock" xmlns:w16se="http://schemas.microsoft.com/office/word/2015/wordml/symex" xmlns:wpg="http://schemas.microsoft.com/office/word/2010/wordprocessingGroup" xmlns:wpi="http://schemas.microsoft.com/office/word/2010/wordprocessingInk" xmlns:wne="http://schemas.microsoft.com/office/word/2006/wordml" xmlns:wps="http://schemas.microsoft.com/office/word/2010/wordprocessingShape" mc:Ignorable="w14 w15 w16se w16cid w16 w16cex w16sdtdh w16sdtfl w16du wp14">
   <w:footnote w:type="separator" w:id="-1">
     <w:p>
       <w:r>
@@ -36410,7 +36747,7 @@
 </file>
 
 <file path=word/numbering.xml><?xml version="1.0" encoding="utf-8"?>
-<w:numbering xmlns:wpc="http://schemas.microsoft.com/office/word/2010/wordprocessingCanvas" xmlns:cx="http://schemas.microsoft.com/office/drawing/2014/chartex" xmlns:cx1="http://schemas.microsoft.com/office/drawing/2015/9/8/chartex" xmlns:mc="http://schemas.openxmlformats.org/markup-compatibility/2006" xmlns:o="urn:schemas-microsoft-com:office:office" xmlns:r="http://schemas.openxmlformats.org/officeDocument/2006/relationships" xmlns:m="http://schemas.openxmlformats.org/officeDocument/2006/math" xmlns:v="urn:schemas-microsoft-com:vml" xmlns:wp14="http://schemas.microsoft.com/office/word/2010/wordprocessingDrawing" xmlns:wp="http://schemas.openxmlformats.org/drawingml/2006/wordprocessingDrawing" xmlns:w10="urn:schemas-microsoft-com:office:word" xmlns:w="http://schemas.openxmlformats.org/wordprocessingml/2006/main" xmlns:w14="http://schemas.microsoft.com/office/word/2010/wordml" xmlns:w15="http://schemas.microsoft.com/office/word/2012/wordml" xmlns:w16se="http://schemas.microsoft.com/office/word/2015/wordml/symex" xmlns:wpg="http://schemas.microsoft.com/office/word/2010/wordprocessingGroup" xmlns:wpi="http://schemas.microsoft.com/office/word/2010/wordprocessingInk" xmlns:wne="http://schemas.microsoft.com/office/word/2006/wordml" xmlns:wps="http://schemas.microsoft.com/office/word/2010/wordprocessingShape" mc:Ignorable="w14 w15 w16se wp14">
+<w:numbering xmlns:wpc="http://schemas.microsoft.com/office/word/2010/wordprocessingCanvas" xmlns:cx="http://schemas.microsoft.com/office/drawing/2014/chartex" xmlns:cx1="http://schemas.microsoft.com/office/drawing/2015/9/8/chartex" xmlns:cx2="http://schemas.microsoft.com/office/drawing/2015/10/21/chartex" xmlns:cx3="http://schemas.microsoft.com/office/drawing/2016/5/9/chartex" xmlns:cx4="http://schemas.microsoft.com/office/drawing/2016/5/10/chartex" xmlns:cx5="http://schemas.microsoft.com/office/drawing/2016/5/11/chartex" xmlns:cx6="http://schemas.microsoft.com/office/drawing/2016/5/12/chartex" xmlns:cx7="http://schemas.microsoft.com/office/drawing/2016/5/13/chartex" xmlns:cx8="http://schemas.microsoft.com/office/drawing/2016/5/14/chartex" xmlns:mc="http://schemas.openxmlformats.org/markup-compatibility/2006" xmlns:aink="http://schemas.microsoft.com/office/drawing/2016/ink" xmlns:am3d="http://schemas.microsoft.com/office/drawing/2017/model3d" xmlns:o="urn:schemas-microsoft-com:office:office" xmlns:oel="http://schemas.microsoft.com/office/2019/extlst" xmlns:r="http://schemas.openxmlformats.org/officeDocument/2006/relationships" xmlns:m="http://schemas.openxmlformats.org/officeDocument/2006/math" xmlns:v="urn:schemas-microsoft-com:vml" xmlns:wp14="http://schemas.microsoft.com/office/word/2010/wordprocessingDrawing" xmlns:wp="http://schemas.openxmlformats.org/drawingml/2006/wordprocessingDrawing" xmlns:w10="urn:schemas-microsoft-com:office:word" xmlns:w="http://schemas.openxmlformats.org/wordprocessingml/2006/main" xmlns:w14="http://schemas.microsoft.com/office/word/2010/wordml" xmlns:w15="http://schemas.microsoft.com/office/word/2012/wordml" xmlns:w16cex="http://schemas.microsoft.com/office/word/2018/wordml/cex" xmlns:w16cid="http://schemas.microsoft.com/office/word/2016/wordml/cid" xmlns:w16="http://schemas.microsoft.com/office/word/2018/wordml" xmlns:w16du="http://schemas.microsoft.com/office/word/2023/wordml/word16du" xmlns:w16sdtdh="http://schemas.microsoft.com/office/word/2020/wordml/sdtdatahash" xmlns:w16sdtfl="http://schemas.microsoft.com/office/word/2024/wordml/sdtformatlock" xmlns:w16se="http://schemas.microsoft.com/office/word/2015/wordml/symex" xmlns:wpg="http://schemas.microsoft.com/office/word/2010/wordprocessingGroup" xmlns:wpi="http://schemas.microsoft.com/office/word/2010/wordprocessingInk" xmlns:wne="http://schemas.microsoft.com/office/word/2006/wordml" xmlns:wps="http://schemas.microsoft.com/office/word/2010/wordprocessingShape" mc:Ignorable="w14 w15 w16se w16cid w16 w16cex w16sdtdh w16sdtfl w16du wp14">
   <w:abstractNum w:abstractNumId="0" w15:restartNumberingAfterBreak="0">
     <w:nsid w:val="2F917D6D"/>
     <w:multiLevelType w:val="multilevel"/>
@@ -37165,29 +37502,29 @@
       </w:rPr>
     </w:lvl>
   </w:abstractNum>
-  <w:num w:numId="1">
+  <w:num w:numId="1" w16cid:durableId="1338535044">
     <w:abstractNumId w:val="4"/>
   </w:num>
-  <w:num w:numId="2">
+  <w:num w:numId="2" w16cid:durableId="491529748">
     <w:abstractNumId w:val="2"/>
   </w:num>
-  <w:num w:numId="3">
+  <w:num w:numId="3" w16cid:durableId="313682525">
     <w:abstractNumId w:val="1"/>
   </w:num>
-  <w:num w:numId="4">
+  <w:num w:numId="4" w16cid:durableId="1606033134">
     <w:abstractNumId w:val="3"/>
   </w:num>
-  <w:num w:numId="5">
+  <w:num w:numId="5" w16cid:durableId="43065064">
     <w:abstractNumId w:val="5"/>
   </w:num>
-  <w:num w:numId="6">
+  <w:num w:numId="6" w16cid:durableId="1464692566">
     <w:abstractNumId w:val="0"/>
   </w:num>
 </w:numbering>
 </file>
 
 <file path=word/styles.xml><?xml version="1.0" encoding="utf-8"?>
-<w:styles xmlns:mc="http://schemas.openxmlformats.org/markup-compatibility/2006" xmlns:r="http://schemas.openxmlformats.org/officeDocument/2006/relationships" xmlns:w="http://schemas.openxmlformats.org/wordprocessingml/2006/main" xmlns:w14="http://schemas.microsoft.com/office/word/2010/wordml" xmlns:w15="http://schemas.microsoft.com/office/word/2012/wordml" xmlns:w16se="http://schemas.microsoft.com/office/word/2015/wordml/symex" mc:Ignorable="w14 w15 w16se">
+<w:styles xmlns:mc="http://schemas.openxmlformats.org/markup-compatibility/2006" xmlns:r="http://schemas.openxmlformats.org/officeDocument/2006/relationships" xmlns:w="http://schemas.openxmlformats.org/wordprocessingml/2006/main" xmlns:w14="http://schemas.microsoft.com/office/word/2010/wordml" xmlns:w15="http://schemas.microsoft.com/office/word/2012/wordml" xmlns:w16cex="http://schemas.microsoft.com/office/word/2018/wordml/cex" xmlns:w16cid="http://schemas.microsoft.com/office/word/2016/wordml/cid" xmlns:w16="http://schemas.microsoft.com/office/word/2018/wordml" xmlns:w16du="http://schemas.microsoft.com/office/word/2023/wordml/word16du" xmlns:w16sdtdh="http://schemas.microsoft.com/office/word/2020/wordml/sdtdatahash" xmlns:w16sdtfl="http://schemas.microsoft.com/office/word/2024/wordml/sdtformatlock" xmlns:w16se="http://schemas.microsoft.com/office/word/2015/wordml/symex" mc:Ignorable="w14 w15 w16se w16cid w16 w16cex w16sdtdh w16sdtfl w16du">
   <w:docDefaults>
     <w:rPrDefault>
       <w:rPr>
@@ -37197,7 +37534,7 @@
     </w:rPrDefault>
     <w:pPrDefault/>
   </w:docDefaults>
-  <w:latentStyles w:defLockedState="0" w:defUIPriority="99" w:defSemiHidden="0" w:defUnhideWhenUsed="0" w:defQFormat="0" w:count="371">
+  <w:latentStyles w:defLockedState="0" w:defUIPriority="99" w:defSemiHidden="0" w:defUnhideWhenUsed="0" w:defQFormat="0" w:count="376">
     <w:lsdException w:name="Normal" w:uiPriority="0" w:qFormat="1"/>
     <w:lsdException w:name="heading 1" w:uiPriority="9" w:qFormat="1"/>
     <w:lsdException w:name="heading 2" w:uiPriority="9" w:unhideWhenUsed="1" w:qFormat="1"/>
@@ -37352,7 +37689,7 @@
     <w:lsdException w:name="Table Web 2" w:semiHidden="1" w:unhideWhenUsed="1"/>
     <w:lsdException w:name="Table Web 3" w:semiHidden="1" w:unhideWhenUsed="1"/>
     <w:lsdException w:name="Balloon Text" w:semiHidden="1" w:unhideWhenUsed="1"/>
-    <w:lsdException w:name="Table Grid" w:semiHidden="1" w:uiPriority="39" w:unhideWhenUsed="1"/>
+    <w:lsdException w:name="Table Grid" w:uiPriority="39"/>
     <w:lsdException w:name="Table Theme" w:semiHidden="1" w:unhideWhenUsed="1"/>
     <w:lsdException w:name="Placeholder Text" w:semiHidden="1"/>
     <w:lsdException w:name="Light Shading" w:uiPriority="60"/>
@@ -37566,6 +37903,11 @@
     <w:lsdException w:name="List Table 5 Dark Accent 6" w:uiPriority="50"/>
     <w:lsdException w:name="List Table 6 Colorful Accent 6" w:uiPriority="51"/>
     <w:lsdException w:name="List Table 7 Colorful Accent 6" w:uiPriority="52"/>
+    <w:lsdException w:name="Mention" w:semiHidden="1" w:unhideWhenUsed="1"/>
+    <w:lsdException w:name="Smart Hyperlink" w:semiHidden="1" w:unhideWhenUsed="1"/>
+    <w:lsdException w:name="Hashtag" w:semiHidden="1" w:unhideWhenUsed="1"/>
+    <w:lsdException w:name="Unresolved Mention" w:semiHidden="1" w:unhideWhenUsed="1"/>
+    <w:lsdException w:name="Smart Link" w:semiHidden="1" w:unhideWhenUsed="1"/>
   </w:latentStyles>
   <w:style w:type="paragraph" w:default="1" w:styleId="Normal">
     <w:name w:val="Normal"/>
@@ -37655,7 +37997,6 @@
   <w:style w:type="character" w:default="1" w:styleId="DefaultParagraphFont">
     <w:name w:val="Default Paragraph Font"/>
     <w:uiPriority w:val="1"/>
-    <w:semiHidden/>
     <w:unhideWhenUsed/>
   </w:style>
   <w:style w:type="table" w:default="1" w:styleId="TableNormal">

</xml_diff>

<commit_message>
Update Báo cáo NCKH Thiện - An.docx
</commit_message>
<xml_diff>
--- a/Báo cáo NCKH Thiện - An.docx
+++ b/Báo cáo NCKH Thiện - An.docx
@@ -1,6 +1,6 @@
 
 <file path=word/document.xml><?xml version="1.0" encoding="utf-8"?>
-<w:document xmlns:wpc="http://schemas.microsoft.com/office/word/2010/wordprocessingCanvas" xmlns:cx="http://schemas.microsoft.com/office/drawing/2014/chartex" xmlns:cx1="http://schemas.microsoft.com/office/drawing/2015/9/8/chartex" xmlns:mc="http://schemas.openxmlformats.org/markup-compatibility/2006" xmlns:o="urn:schemas-microsoft-com:office:office" xmlns:r="http://schemas.openxmlformats.org/officeDocument/2006/relationships" xmlns:m="http://schemas.openxmlformats.org/officeDocument/2006/math" xmlns:v="urn:schemas-microsoft-com:vml" xmlns:wp14="http://schemas.microsoft.com/office/word/2010/wordprocessingDrawing" xmlns:wp="http://schemas.openxmlformats.org/drawingml/2006/wordprocessingDrawing" xmlns:w10="urn:schemas-microsoft-com:office:word" xmlns:w="http://schemas.openxmlformats.org/wordprocessingml/2006/main" xmlns:w14="http://schemas.microsoft.com/office/word/2010/wordml" xmlns:w15="http://schemas.microsoft.com/office/word/2012/wordml" xmlns:w16se="http://schemas.microsoft.com/office/word/2015/wordml/symex" xmlns:wpg="http://schemas.microsoft.com/office/word/2010/wordprocessingGroup" xmlns:wpi="http://schemas.microsoft.com/office/word/2010/wordprocessingInk" xmlns:wne="http://schemas.microsoft.com/office/word/2006/wordml" xmlns:wps="http://schemas.microsoft.com/office/word/2010/wordprocessingShape" mc:Ignorable="w14 w15 w16se wp14">
+<w:document xmlns:wpc="http://schemas.microsoft.com/office/word/2010/wordprocessingCanvas" xmlns:mc="http://schemas.openxmlformats.org/markup-compatibility/2006" xmlns:o="urn:schemas-microsoft-com:office:office" xmlns:r="http://schemas.openxmlformats.org/officeDocument/2006/relationships" xmlns:m="http://schemas.openxmlformats.org/officeDocument/2006/math" xmlns:v="urn:schemas-microsoft-com:vml" xmlns:wp14="http://schemas.microsoft.com/office/word/2010/wordprocessingDrawing" xmlns:wp="http://schemas.openxmlformats.org/drawingml/2006/wordprocessingDrawing" xmlns:w10="urn:schemas-microsoft-com:office:word" xmlns:w="http://schemas.openxmlformats.org/wordprocessingml/2006/main" xmlns:w14="http://schemas.microsoft.com/office/word/2010/wordml" xmlns:wpg="http://schemas.microsoft.com/office/word/2010/wordprocessingGroup" xmlns:wpi="http://schemas.microsoft.com/office/word/2010/wordprocessingInk" xmlns:wne="http://schemas.microsoft.com/office/word/2006/wordml" xmlns:wps="http://schemas.microsoft.com/office/word/2010/wordprocessingShape" mc:Ignorable="w14 wp14">
   <w:body>
     <w:p>
       <w:pPr>
@@ -50,7 +50,7 @@
                           <pic:cNvPicPr/>
                         </pic:nvPicPr>
                         <pic:blipFill>
-                          <a:blip r:embed="rId9" cstate="print"/>
+                          <a:blip r:embed="rId10" cstate="print"/>
                           <a:stretch>
                             <a:fillRect/>
                           </a:stretch>
@@ -117,7 +117,7 @@
                           <pic:cNvPicPr/>
                         </pic:nvPicPr>
                         <pic:blipFill>
-                          <a:blip r:embed="rId10" cstate="print"/>
+                          <a:blip r:embed="rId11" cstate="print"/>
                           <a:stretch>
                             <a:fillRect/>
                           </a:stretch>
@@ -138,7 +138,7 @@
               </wp:anchor>
             </w:drawing>
           </mc:Choice>
-          <mc:Fallback>
+          <mc:Fallback xmlns:w16se="http://schemas.microsoft.com/office/word/2015/wordml/symex" xmlns:w15="http://schemas.microsoft.com/office/word/2012/wordml" xmlns:cx1="http://schemas.microsoft.com/office/drawing/2015/9/8/chartex" xmlns:cx="http://schemas.microsoft.com/office/drawing/2014/chartex">
             <w:pict>
               <v:group w14:anchorId="1B61F3CD" id="Group 1" o:spid="_x0000_s1026" style="position:absolute;margin-left:54.6pt;margin-top:52.8pt;width:497.7pt;height:691.8pt;z-index:-251657216;mso-wrap-distance-left:0;mso-wrap-distance-right:0;mso-position-horizontal-relative:page;mso-position-vertical-relative:page" coordsize="63207,88652" o:gfxdata="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">
                 <v:shapetype id="_x0000_t75" coordsize="21600,21600" o:spt="75" o:preferrelative="t" path="m@4@5l@4@11@9@11@9@5xe" filled="f" stroked="f">
@@ -161,13 +161,13 @@
                   <o:lock v:ext="edit" aspectratio="t"/>
                 </v:shapetype>
                 <v:shape id="Image 2" o:spid="_x0000_s1027" type="#_x0000_t75" style="position:absolute;left:95;top:95;width:63017;height:88462;visibility:visible;mso-wrap-style:square" o:gfxdata="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">
-                  <v:imagedata r:id="rId11" o:title=""/>
+                  <v:imagedata r:id="rId12" o:title=""/>
                 </v:shape>
                 <v:shape id="Graphic 3" o:spid="_x0000_s1028" style="position:absolute;left:47;top:47;width:63113;height:88557;visibility:visible;mso-wrap-style:square;v-text-anchor:top" coordsize="6311265,8855710" o:gfxdata="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" path="m,8855710r6311264,l6311264,,,,,8855710xe" filled="f" strokecolor="blue">
                   <v:path arrowok="t"/>
                 </v:shape>
                 <v:shape id="Image 4" o:spid="_x0000_s1029" type="#_x0000_t75" alt="A blue text on a black background  Description automatically generated" style="position:absolute;left:17100;top:17671;width:29585;height:5392;visibility:visible;mso-wrap-style:square" o:gfxdata="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">
-                  <v:imagedata r:id="rId12" o:title="A blue text on a black background  Description automatically generated"/>
+                  <v:imagedata r:id="rId13" o:title="A blue text on a black background  Description automatically generated"/>
                 </v:shape>
                 <w10:wrap anchorx="page" anchory="page"/>
               </v:group>
@@ -3811,7 +3811,49 @@
         <w:jc w:val="both"/>
       </w:pPr>
       <w:r>
-        <w:t>Mô hình được huấn luyện trong 100 vòng lặp (epochs), với cấu hình gồm 4 lớp encoder-decoder, cơ chế attention đa đầu (multi-head attention) với 8 heads, và sử dụng embedding không gian – thời gian (SE = 1, TE = 1). Các thông số như attention_top_k = 4 giúp mô hình tập trung vào những mối quan hệ có ảnh hưởng lớn nhất giữa các cổ phiếu. Dự đoán được thực hiện cho chuỗi giá trị 5 ngày tiếp theo dựa trên 5 ngày gần nhấ</w:t>
+        <w:t xml:space="preserve">Mô hình được huấn luyện trong 100 vòng lặp (epochs), với cấu hình gồm 4 lớp encoder-decoder, cơ chế attention đa đầu (multi-head attention) với 8 heads, và sử dụng embedding không gian – thời gian (SE = 1, TE = 1). Các </w:t>
+      </w:r>
+      <w:r>
+        <w:t xml:space="preserve">thông số như attention_top_k = </w:t>
+      </w:r>
+      <w:r>
+        <w:rPr>
+          <w:lang w:val="en-US"/>
+        </w:rPr>
+        <w:t>5</w:t>
+      </w:r>
+      <w:r>
+        <w:t xml:space="preserve"> giúp mô hình tập trung vào những mối quan hệ có ảnh hưởng lớn nhất giữa các</w:t>
+      </w:r>
+      <w:r>
+        <w:rPr>
+          <w:lang w:val="en-US"/>
+        </w:rPr>
+        <w:t xml:space="preserve"> giá</w:t>
+      </w:r>
+      <w:r>
+        <w:t xml:space="preserve"> cổ phiếu</w:t>
+      </w:r>
+      <w:r>
+        <w:rPr>
+          <w:lang w:val="en-US"/>
+        </w:rPr>
+        <w:t xml:space="preserve"> của nhiều công ty</w:t>
+      </w:r>
+      <w:r>
+        <w:t>. Dự đoán được thực hiện cho chuỗi giá</w:t>
+      </w:r>
+      <w:r>
+        <w:t xml:space="preserve"> trị 5 ngày tiếp theo dựa trên </w:t>
+      </w:r>
+      <w:r>
+        <w:rPr>
+          <w:lang w:val="en-US"/>
+        </w:rPr>
+        <w:t>10</w:t>
+      </w:r>
+      <w:r>
+        <w:t xml:space="preserve"> ngày gần nhấ</w:t>
       </w:r>
       <w:r>
         <w:rPr>
@@ -3872,6 +3914,12 @@
           <w:lang w:val="en-US"/>
         </w:rPr>
         <w:t xml:space="preserve"> MAP</w:t>
+      </w:r>
+      <w:r>
+        <w:rPr>
+          <w:lang w:val="en-US"/>
+        </w:rPr>
+        <w:t>E</w:t>
       </w:r>
       <w:r>
         <w:t>:</w:t>
@@ -4114,7 +4162,15 @@
                 <w:szCs w:val="26"/>
                 <w:lang w:val="en-US"/>
               </w:rPr>
-              <w:t>Cải tiến lớp Spatial Attention</w:t>
+              <w:t xml:space="preserve">Cải tiến lớp </w:t>
+            </w:r>
+            <w:r>
+              <w:rPr>
+                <w:sz w:val="26"/>
+                <w:szCs w:val="26"/>
+                <w:lang w:val="en-US"/>
+              </w:rPr>
+              <w:t>Spatial_Attention_Layer</w:t>
             </w:r>
           </w:p>
         </w:tc>
@@ -4251,7 +4307,23 @@
                 <w:szCs w:val="26"/>
                 <w:lang w:val="en-US"/>
               </w:rPr>
-              <w:t>Cải tiến thêm lớp SpatialAttentionGCN</w:t>
+              <w:t xml:space="preserve">CorrSTN 1 + </w:t>
+            </w:r>
+            <w:r>
+              <w:rPr>
+                <w:sz w:val="26"/>
+                <w:szCs w:val="26"/>
+                <w:lang w:val="en-US"/>
+              </w:rPr>
+              <w:t xml:space="preserve">Cải tiến thêm lớp </w:t>
+            </w:r>
+            <w:r>
+              <w:rPr>
+                <w:sz w:val="26"/>
+                <w:szCs w:val="26"/>
+                <w:lang w:val="en-US"/>
+              </w:rPr>
+              <w:t>spatialAttentionGCN</w:t>
             </w:r>
           </w:p>
         </w:tc>
@@ -4388,7 +4460,16 @@
                 <w:szCs w:val="26"/>
                 <w:lang w:val="en-US"/>
               </w:rPr>
-              <w:t>Bổ sung mã hóa không gian (SpatialPositionalEncoding)</w:t>
+              <w:t xml:space="preserve">CorrSTN 2 + </w:t>
+            </w:r>
+            <w:r>
+              <w:rPr>
+                <w:color w:val="000000"/>
+                <w:sz w:val="26"/>
+                <w:szCs w:val="26"/>
+                <w:lang w:val="en-US"/>
+              </w:rPr>
+              <w:t>Cải tiến lớp spatialAttentionScaledGCN</w:t>
             </w:r>
           </w:p>
         </w:tc>
@@ -4527,7 +4608,15 @@
                 <w:szCs w:val="26"/>
                 <w:lang w:val="en-US"/>
               </w:rPr>
-              <w:t>Thêm SublayerConnection, giữ nguyên kiến trúc gốc</w:t>
+              <w:t xml:space="preserve">CorrSTN 2 + Cải tiến lớp </w:t>
+            </w:r>
+            <w:r>
+              <w:rPr>
+                <w:sz w:val="26"/>
+                <w:szCs w:val="26"/>
+                <w:lang w:val="en-US"/>
+              </w:rPr>
+              <w:t>GCN</w:t>
             </w:r>
           </w:p>
         </w:tc>
@@ -4633,7 +4722,37 @@
         </w:rPr>
       </w:pPr>
       <w:r>
-        <w:t>CorrSTN 3 là phiên bản có hiệu quả tốt nhất trong số các biến thể thử nghiệm, đạt kết quả thấp nhất về MAE và RMSE, thể hiện khả năng học biểu diễn không gian – thời gian hiệu quả hơn thông qua mã hóa vị trí không gian.</w:t>
+        <w:t xml:space="preserve">CorrSTN </w:t>
+      </w:r>
+      <w:r>
+        <w:rPr>
+          <w:lang w:val="en-US"/>
+        </w:rPr>
+        <w:t>2</w:t>
+      </w:r>
+      <w:r>
+        <w:t xml:space="preserve"> là phiên bản có hiệu quả tốt nhất trong số các biến thể thử nghiệm,</w:t>
+      </w:r>
+      <w:r>
+        <w:t xml:space="preserve"> đạt kết quả thấp nhất về MA</w:t>
+      </w:r>
+      <w:r>
+        <w:rPr>
+          <w:lang w:val="en-US"/>
+        </w:rPr>
+        <w:t>E,</w:t>
+      </w:r>
+      <w:r>
+        <w:t xml:space="preserve"> RMSE</w:t>
+      </w:r>
+      <w:r>
+        <w:rPr>
+          <w:lang w:val="en-US"/>
+        </w:rPr>
+        <w:t xml:space="preserve"> và MAPE</w:t>
+      </w:r>
+      <w:r>
+        <w:t>, thể hiện khả năng học biểu diễn không gian – thời gian hiệu quả hơn.</w:t>
       </w:r>
     </w:p>
     <w:p>
@@ -4657,21 +4776,23 @@
       <w:tblPr>
         <w:tblStyle w:val="TableGrid"/>
         <w:tblW w:w="0" w:type="auto"/>
+        <w:jc w:val="center"/>
         <w:tblLook w:val="04A0" w:firstRow="1" w:lastRow="0" w:firstColumn="1" w:lastColumn="0" w:noHBand="0" w:noVBand="1"/>
       </w:tblPr>
       <w:tblGrid>
+        <w:gridCol w:w="2114"/>
         <w:gridCol w:w="3423"/>
         <w:gridCol w:w="823"/>
         <w:gridCol w:w="968"/>
         <w:gridCol w:w="982"/>
-        <w:gridCol w:w="3423"/>
       </w:tblGrid>
       <w:tr>
+        <w:trPr>
+          <w:jc w:val="center"/>
+        </w:trPr>
         <w:tc>
           <w:tcPr>
             <w:tcW w:w="0" w:type="auto"/>
-            <w:vAlign w:val="center"/>
-            <w:hideMark/>
           </w:tcPr>
           <w:p>
             <w:pPr>
@@ -4694,8 +4815,9 @@
                 <w:bCs/>
                 <w:sz w:val="26"/>
                 <w:szCs w:val="26"/>
-              </w:rPr>
-              <w:t>Cấu hình đầu vào – đầu ra</w:t>
+                <w:lang w:val="en-US"/>
+              </w:rPr>
+              <w:t>Mô hình sử dụng</w:t>
             </w:r>
           </w:p>
         </w:tc>
@@ -4727,7 +4849,7 @@
                 <w:sz w:val="26"/>
                 <w:szCs w:val="26"/>
               </w:rPr>
-              <w:t>MAE</w:t>
+              <w:t>Cấu hình đầu vào – đầu ra</w:t>
             </w:r>
           </w:p>
         </w:tc>
@@ -4759,7 +4881,7 @@
                 <w:sz w:val="26"/>
                 <w:szCs w:val="26"/>
               </w:rPr>
-              <w:t>RMSE</w:t>
+              <w:t>MAE</w:t>
             </w:r>
           </w:p>
         </w:tc>
@@ -4791,7 +4913,7 @@
                 <w:sz w:val="26"/>
                 <w:szCs w:val="26"/>
               </w:rPr>
-              <w:t>MAPE</w:t>
+              <w:t>RMSE</w:t>
             </w:r>
           </w:p>
         </w:tc>
@@ -4823,17 +4945,19 @@
                 <w:sz w:val="26"/>
                 <w:szCs w:val="26"/>
               </w:rPr>
-              <w:t>Cấu hình đầu vào – đầu ra</w:t>
+              <w:t>MAPE</w:t>
             </w:r>
           </w:p>
         </w:tc>
       </w:tr>
       <w:tr>
+        <w:trPr>
+          <w:jc w:val="center"/>
+        </w:trPr>
         <w:tc>
           <w:tcPr>
             <w:tcW w:w="0" w:type="auto"/>
-            <w:vAlign w:val="center"/>
-            <w:hideMark/>
+            <w:vMerge w:val="restart"/>
           </w:tcPr>
           <w:p>
             <w:pPr>
@@ -4841,6 +4965,7 @@
               <w:autoSpaceDE/>
               <w:autoSpaceDN/>
               <w:spacing w:line="360" w:lineRule="auto"/>
+              <w:jc w:val="center"/>
               <w:rPr>
                 <w:sz w:val="26"/>
                 <w:szCs w:val="26"/>
@@ -4851,8 +4976,9 @@
               <w:rPr>
                 <w:sz w:val="26"/>
                 <w:szCs w:val="26"/>
-              </w:rPr>
-              <w:t>Input: 10 ngày, Output: 5 ngày</w:t>
+                <w:lang w:val="en-US"/>
+              </w:rPr>
+              <w:t>CorrSTN 2</w:t>
             </w:r>
           </w:p>
         </w:tc>
@@ -4879,7 +5005,7 @@
                 <w:sz w:val="26"/>
                 <w:szCs w:val="26"/>
               </w:rPr>
-              <w:t>2.61</w:t>
+              <w:t>Input: 10 ngày, Output: 5 ngày</w:t>
             </w:r>
           </w:p>
         </w:tc>
@@ -4903,12 +5029,10 @@
             </w:pPr>
             <w:r>
               <w:rPr>
-                <w:rStyle w:val="Strong"/>
-                <w:b w:val="0"/>
-                <w:sz w:val="26"/>
-                <w:szCs w:val="26"/>
-              </w:rPr>
-              <w:t>5.99</w:t>
+                <w:sz w:val="26"/>
+                <w:szCs w:val="26"/>
+              </w:rPr>
+              <w:t>2.61</w:t>
             </w:r>
           </w:p>
         </w:tc>
@@ -4932,10 +5056,12 @@
             </w:pPr>
             <w:r>
               <w:rPr>
-                <w:sz w:val="26"/>
-                <w:szCs w:val="26"/>
-              </w:rPr>
-              <w:t>1.42</w:t>
+                <w:rStyle w:val="Strong"/>
+                <w:b w:val="0"/>
+                <w:sz w:val="26"/>
+                <w:szCs w:val="26"/>
+              </w:rPr>
+              <w:t>5.99</w:t>
             </w:r>
           </w:p>
         </w:tc>
@@ -4962,17 +5088,19 @@
                 <w:sz w:val="26"/>
                 <w:szCs w:val="26"/>
               </w:rPr>
-              <w:t>Input: 10 ngày, Output: 5 ngày</w:t>
+              <w:t>1.42</w:t>
             </w:r>
           </w:p>
         </w:tc>
       </w:tr>
       <w:tr>
+        <w:trPr>
+          <w:jc w:val="center"/>
+        </w:trPr>
         <w:tc>
           <w:tcPr>
             <w:tcW w:w="0" w:type="auto"/>
-            <w:vAlign w:val="center"/>
-            <w:hideMark/>
+            <w:vMerge/>
           </w:tcPr>
           <w:p>
             <w:pPr>
@@ -4983,16 +5111,8 @@
               <w:rPr>
                 <w:sz w:val="26"/>
                 <w:szCs w:val="26"/>
-                <w:lang w:val="en-US"/>
               </w:rPr>
             </w:pPr>
-            <w:r>
-              <w:rPr>
-                <w:sz w:val="26"/>
-                <w:szCs w:val="26"/>
-              </w:rPr>
-              <w:t>Input: 5 ngày, Output: 3 ngày</w:t>
-            </w:r>
           </w:p>
         </w:tc>
         <w:tc>
@@ -5015,20 +5135,10 @@
             </w:pPr>
             <w:r>
               <w:rPr>
-                <w:rStyle w:val="Strong"/>
-                <w:b w:val="0"/>
-                <w:sz w:val="26"/>
-                <w:szCs w:val="26"/>
-              </w:rPr>
-              <w:t>2.5</w:t>
-            </w:r>
-            <w:r>
-              <w:rPr>
-                <w:rStyle w:val="BodyText"/>
-                <w:sz w:val="26"/>
-                <w:szCs w:val="26"/>
-              </w:rPr>
-              <w:t>2</w:t>
+                <w:sz w:val="26"/>
+                <w:szCs w:val="26"/>
+              </w:rPr>
+              <w:t>Input: 5 ngày, Output: 3 ngày</w:t>
             </w:r>
           </w:p>
         </w:tc>
@@ -5052,10 +5162,19 @@
             </w:pPr>
             <w:r>
               <w:rPr>
-                <w:sz w:val="26"/>
-                <w:szCs w:val="26"/>
-              </w:rPr>
-              <w:t>6.83</w:t>
+                <w:rStyle w:val="Strong"/>
+                <w:b w:val="0"/>
+                <w:sz w:val="26"/>
+                <w:szCs w:val="26"/>
+              </w:rPr>
+              <w:t>2.5</w:t>
+            </w:r>
+            <w:r>
+              <w:rPr>
+                <w:sz w:val="26"/>
+                <w:szCs w:val="26"/>
+              </w:rPr>
+              <w:t>2</w:t>
             </w:r>
           </w:p>
         </w:tc>
@@ -5079,20 +5198,10 @@
             </w:pPr>
             <w:r>
               <w:rPr>
-                <w:rStyle w:val="Strong"/>
-                <w:b w:val="0"/>
-                <w:sz w:val="26"/>
-                <w:szCs w:val="26"/>
-              </w:rPr>
-              <w:t>1.1</w:t>
-            </w:r>
-            <w:r>
-              <w:rPr>
-                <w:rStyle w:val="BodyText"/>
-                <w:sz w:val="26"/>
-                <w:szCs w:val="26"/>
-              </w:rPr>
-              <w:t>5</w:t>
+                <w:sz w:val="26"/>
+                <w:szCs w:val="26"/>
+              </w:rPr>
+              <w:t>6.83</w:t>
             </w:r>
           </w:p>
         </w:tc>
@@ -5116,20 +5225,31 @@
             </w:pPr>
             <w:r>
               <w:rPr>
-                <w:sz w:val="26"/>
-                <w:szCs w:val="26"/>
-              </w:rPr>
-              <w:t>Input: 5 ngày, Output: 3 ngày</w:t>
+                <w:rStyle w:val="Strong"/>
+                <w:b w:val="0"/>
+                <w:sz w:val="26"/>
+                <w:szCs w:val="26"/>
+              </w:rPr>
+              <w:t>1.1</w:t>
+            </w:r>
+            <w:r>
+              <w:rPr>
+                <w:sz w:val="26"/>
+                <w:szCs w:val="26"/>
+              </w:rPr>
+              <w:t>5</w:t>
             </w:r>
           </w:p>
         </w:tc>
       </w:tr>
       <w:tr>
+        <w:trPr>
+          <w:jc w:val="center"/>
+        </w:trPr>
         <w:tc>
           <w:tcPr>
             <w:tcW w:w="0" w:type="auto"/>
-            <w:vAlign w:val="center"/>
-            <w:hideMark/>
+            <w:vMerge/>
           </w:tcPr>
           <w:p>
             <w:pPr>
@@ -5140,16 +5260,8 @@
               <w:rPr>
                 <w:sz w:val="26"/>
                 <w:szCs w:val="26"/>
-                <w:lang w:val="en-US"/>
               </w:rPr>
             </w:pPr>
-            <w:r>
-              <w:rPr>
-                <w:sz w:val="26"/>
-                <w:szCs w:val="26"/>
-              </w:rPr>
-              <w:t>Input: 5 ngày, Output: 5 ngày</w:t>
-            </w:r>
           </w:p>
         </w:tc>
         <w:tc>
@@ -5175,7 +5287,7 @@
                 <w:sz w:val="26"/>
                 <w:szCs w:val="26"/>
               </w:rPr>
-              <w:t>2.82</w:t>
+              <w:t>Input: 5 ngày, Output: 5 ngày</w:t>
             </w:r>
           </w:p>
         </w:tc>
@@ -5202,7 +5314,7 @@
                 <w:sz w:val="26"/>
                 <w:szCs w:val="26"/>
               </w:rPr>
-              <w:t>6.72</w:t>
+              <w:t>2.82</w:t>
             </w:r>
           </w:p>
         </w:tc>
@@ -5229,7 +5341,7 @@
                 <w:sz w:val="26"/>
                 <w:szCs w:val="26"/>
               </w:rPr>
-              <w:t>1.45</w:t>
+              <w:t>6.72</w:t>
             </w:r>
           </w:p>
         </w:tc>
@@ -5256,17 +5368,19 @@
                 <w:sz w:val="26"/>
                 <w:szCs w:val="26"/>
               </w:rPr>
-              <w:t>Input: 5 ngày, Output: 5 ngày</w:t>
+              <w:t>1.45</w:t>
             </w:r>
           </w:p>
         </w:tc>
       </w:tr>
       <w:tr>
+        <w:trPr>
+          <w:jc w:val="center"/>
+        </w:trPr>
         <w:tc>
           <w:tcPr>
             <w:tcW w:w="0" w:type="auto"/>
-            <w:vAlign w:val="center"/>
-            <w:hideMark/>
+            <w:vMerge/>
           </w:tcPr>
           <w:p>
             <w:pPr>
@@ -5277,16 +5391,8 @@
               <w:rPr>
                 <w:sz w:val="26"/>
                 <w:szCs w:val="26"/>
-                <w:lang w:val="en-US"/>
               </w:rPr>
             </w:pPr>
-            <w:r>
-              <w:rPr>
-                <w:sz w:val="26"/>
-                <w:szCs w:val="26"/>
-              </w:rPr>
-              <w:t>Input: 15 ngày, Output: 5 ngày</w:t>
-            </w:r>
           </w:p>
         </w:tc>
         <w:tc>
@@ -5312,7 +5418,7 @@
                 <w:sz w:val="26"/>
                 <w:szCs w:val="26"/>
               </w:rPr>
-              <w:t>3.26</w:t>
+              <w:t>Input: 15 ngày, Output: 5 ngày</w:t>
             </w:r>
           </w:p>
         </w:tc>
@@ -5339,7 +5445,7 @@
                 <w:sz w:val="26"/>
                 <w:szCs w:val="26"/>
               </w:rPr>
-              <w:t>7.61</w:t>
+              <w:t>3.26</w:t>
             </w:r>
           </w:p>
         </w:tc>
@@ -5366,7 +5472,7 @@
                 <w:sz w:val="26"/>
                 <w:szCs w:val="26"/>
               </w:rPr>
-              <w:t>1.61</w:t>
+              <w:t>7.61</w:t>
             </w:r>
           </w:p>
         </w:tc>
@@ -5393,7 +5499,7 @@
                 <w:sz w:val="26"/>
                 <w:szCs w:val="26"/>
               </w:rPr>
-              <w:t>Input: 15 ngày, Output: 5 ngày</w:t>
+              <w:t>1.61</w:t>
             </w:r>
           </w:p>
         </w:tc>
@@ -5406,10 +5512,41 @@
         <w:ind w:left="51" w:right="941" w:firstLine="358"/>
         <w:jc w:val="both"/>
       </w:pPr>
-      <w:bookmarkStart w:id="0" w:name="_GoBack"/>
-      <w:bookmarkEnd w:id="0"/>
-      <w:r>
-        <w:t>Kết quả cho thấy rằng mô hình hoạt động hiệu quả nhất khi đầu vào là 10 ngày và đầu ra là 5 ngày, đồng thời phiên bản CorrSTN 3 cho độ chính xác tốt nhất về mặt tổng thể. Ngoài ra, việc sử dụng chuỗi đầu vào quá dài (15 ngày) có thể gây ra nhiễu, làm tăng sai số dự đoán.</w:t>
+      <w:r>
+        <w:t>Kết quả cho thấy rằng mô hình hoạt động</w:t>
+      </w:r>
+      <w:r>
+        <w:t xml:space="preserve"> hiệu quả nhất khi đầu vào là </w:t>
+      </w:r>
+      <w:r>
+        <w:rPr>
+          <w:lang w:val="en-US"/>
+        </w:rPr>
+        <w:t>5</w:t>
+      </w:r>
+      <w:r>
+        <w:t xml:space="preserve"> ngày và đầu ra là </w:t>
+      </w:r>
+      <w:r>
+        <w:rPr>
+          <w:lang w:val="en-US"/>
+        </w:rPr>
+        <w:t>3</w:t>
+      </w:r>
+      <w:r>
+        <w:t xml:space="preserve"> ngà</w:t>
+      </w:r>
+      <w:r>
+        <w:t xml:space="preserve">y, đồng thời phiên bản CorrSTN </w:t>
+      </w:r>
+      <w:r>
+        <w:rPr>
+          <w:lang w:val="en-US"/>
+        </w:rPr>
+        <w:t>2</w:t>
+      </w:r>
+      <w:r>
+        <w:t xml:space="preserve"> cho độ chính xác tốt nhất về mặt tổng thể. Ngoài ra, việc sử dụng chuỗi đầu vào quá dài (15 ngày) có thể gây ra nhiễu, làm tăng sai số dự đoán.</w:t>
       </w:r>
     </w:p>
     <w:p>
@@ -5443,7 +5580,25 @@
         <w:jc w:val="both"/>
       </w:pPr>
       <w:r>
-        <w:t>Trong nghiên cứu này, mô hình CorrSTN – vốn được phát triển ban đầu cho bài toán dự đoán lưu lượng giao thông – đã được điều chỉnh và áp dụng thành công vào lĩnh vực tài chính, cụ thể là dự đoán giá cổ phiếu. Bằng cách tận dụng thông tin tương quan thời gian giữa các cổ phiếu, CorrSTN đã chứng minh được khả năng học đặc trưng sâu và mô hình hóa mối quan hệ phức tạp trong dữ liệu chuỗi thời gian tài chính.</w:t>
+        <w:t>Trong nghiên cứu này, mô hình CorrSTN – vốn được phát triển ban đầu cho bài toán dự đoán lưu lượng giao thông – đã được điều chỉnh và áp dụng thành công vào lĩnh vực tài chính, cụ thể là dự đoán giá cổ phiếu</w:t>
+      </w:r>
+      <w:r>
+        <w:rPr>
+          <w:lang w:val="en-US"/>
+        </w:rPr>
+        <w:t xml:space="preserve"> của nhiều công ty</w:t>
+      </w:r>
+      <w:r>
+        <w:t>. Bằng cách tận dụng thông tin tương quan thời gian giữa các</w:t>
+      </w:r>
+      <w:r>
+        <w:rPr>
+          <w:lang w:val="en-US"/>
+        </w:rPr>
+        <w:t xml:space="preserve"> giá</w:t>
+      </w:r>
+      <w:r>
+        <w:t xml:space="preserve"> cổ phiếu, CorrSTN đã chứng minh được khả năng học đặc trưng sâu và mô hình hóa mối quan hệ phức tạp trong dữ liệu chuỗi thời gian tài chính.</w:t>
       </w:r>
     </w:p>
     <w:p>
@@ -5462,8 +5617,28 @@
         <w:jc w:val="both"/>
       </w:pPr>
       <w:r>
-        <w:lastRenderedPageBreak/>
-        <w:t>Các thực nghiệm được thực hiện trên dữ liệu của 10 công ty thuộc nhiều ngành nghề khác nhau trong giai đoạn từ 2012 đến 2024 cho thấy, mô hình có thể đạt được kết quả dự đoán chính xác, đặc biệt khi sử dụng kiến trúc cải tiến kết hợp giữa cơ chế chú ý, nhúng không gian – thời gian và mạng nơ-ron đồ thị. Trong số các phiên bản thử nghiệm, CorrSTN 3 – với sự bổ sung mã hóa vị trí không gian – cho kết quả tốt nhất về mặt sai số tuyệt đối và bình phương trung bình.</w:t>
+        <w:t>Các thực nghiệm được thực hiện trên dữ liệu của 10 công ty thuộc nhiều ngành nghề khác nhau trong giai đoạn từ 2012 đến 2024 cho thấy, mô hình có thể đạt được kết quả dự đoán chính xác, đặc biệt khi sử dụng kiến trúc cải tiến kết hợp giữa cơ chế chú ý, nhúng không gian – thời gian và mạng nơ-ron đồ thị. Trong số các phiên b</w:t>
+      </w:r>
+      <w:r>
+        <w:t xml:space="preserve">ản thử nghiệm, CorrSTN </w:t>
+      </w:r>
+      <w:r>
+        <w:rPr>
+          <w:lang w:val="en-US"/>
+        </w:rPr>
+        <w:t>2</w:t>
+      </w:r>
+      <w:r>
+        <w:t xml:space="preserve"> – với sự </w:t>
+      </w:r>
+      <w:r>
+        <w:rPr>
+          <w:lang w:val="en-US"/>
+        </w:rPr>
+        <w:t>cải tiến lớp SpatialAttentionGCN</w:t>
+      </w:r>
+      <w:r>
+        <w:t xml:space="preserve"> – cho kết quả tốt nhất về mặt sai số tuyệt đối và bình phương trung bình.</w:t>
       </w:r>
     </w:p>
     <w:p>
@@ -5483,78 +5658,13 @@
         <w:spacing w:before="62" w:line="312" w:lineRule="auto"/>
         <w:ind w:right="1077" w:firstLine="409"/>
         <w:jc w:val="both"/>
+        <w:rPr>
+          <w:lang w:val="en-US"/>
+        </w:rPr>
       </w:pPr>
       <w:r>
         <w:t>Kết quả này không chỉ cho thấy tiềm năng của CorrSTN trong việc mở rộng ứng dụng sang lĩnh vực tài chính, mà còn đặt nền móng cho các nghiên cứu tiếp theo trong việc phát triển các mô hình học sâu đa chiều có khả năng khai thác thông tin tương quan trong dữ liệu thời gian. Trong tương lai, mô hình có thể tiếp tục được mở rộng để kết hợp thêm các yếu tố vĩ mô như tin tức, chỉ số ngành, hoặc dữ liệu mạng xã hội nhằm tăng cường độ chính xác và khả năng thích ứng trong môi trường tài chính biến động.</w:t>
       </w:r>
-    </w:p>
-    <w:p>
-      <w:pPr>
-        <w:pStyle w:val="BodyText"/>
-        <w:spacing w:before="55"/>
-      </w:pPr>
-    </w:p>
-    <w:p>
-      <w:pPr>
-        <w:pStyle w:val="Heading1"/>
-        <w:ind w:left="2" w:right="1078"/>
-        <w:jc w:val="center"/>
-      </w:pPr>
-      <w:r>
-        <w:t xml:space="preserve">PHỤ </w:t>
-      </w:r>
-      <w:r>
-        <w:rPr>
-          <w:spacing w:val="-5"/>
-        </w:rPr>
-        <w:t>LỤC</w:t>
-      </w:r>
-    </w:p>
-    <w:p>
-      <w:pPr>
-        <w:pStyle w:val="BodyText"/>
-        <w:spacing w:before="218" w:line="312" w:lineRule="auto"/>
-        <w:ind w:right="3618"/>
-      </w:pPr>
-      <w:r>
-        <w:t xml:space="preserve">Link tham khảo code Wav2Vec2 ASR: </w:t>
-      </w:r>
-      <w:hyperlink r:id="rId13">
-        <w:r>
-          <w:rPr>
-            <w:color w:val="467885"/>
-            <w:spacing w:val="-2"/>
-            <w:u w:val="single" w:color="467885"/>
-          </w:rPr>
-          <w:t>https://github.com/ThienKym123/Wav2Vec2_ASR_Vivos.git</w:t>
-        </w:r>
-      </w:hyperlink>
-      <w:r>
-        <w:rPr>
-          <w:color w:val="467885"/>
-          <w:spacing w:val="-2"/>
-        </w:rPr>
-        <w:t xml:space="preserve"> </w:t>
-      </w:r>
-      <w:r>
-        <w:t>Link tham khảo code Fast-Conformer ASR:</w:t>
-      </w:r>
-    </w:p>
-    <w:p>
-      <w:pPr>
-        <w:pStyle w:val="BodyText"/>
-        <w:spacing w:before="62"/>
-      </w:pPr>
-      <w:hyperlink r:id="rId14">
-        <w:r>
-          <w:rPr>
-            <w:color w:val="467885"/>
-            <w:spacing w:val="-2"/>
-            <w:u w:val="single" w:color="467885"/>
-          </w:rPr>
-          <w:t>https://github.com/ThienKym123/Fast-Conformer.git</w:t>
-        </w:r>
-      </w:hyperlink>
     </w:p>
     <w:p>
       <w:pPr>
@@ -5598,65 +5708,648 @@
     </w:p>
     <w:p>
       <w:pPr>
-        <w:pStyle w:val="ListParagraph"/>
-        <w:numPr>
-          <w:ilvl w:val="0"/>
-          <w:numId w:val="6"/>
-        </w:numPr>
-        <w:tabs>
-          <w:tab w:val="left" w:pos="360"/>
-        </w:tabs>
-        <w:spacing w:before="90" w:line="312" w:lineRule="auto"/>
-        <w:ind w:right="942"/>
-        <w:rPr>
-          <w:sz w:val="26"/>
-        </w:rPr>
-      </w:pPr>
-      <w:r>
-        <w:rPr>
-          <w:sz w:val="26"/>
-        </w:rPr>
-        <w:t>ZHU, Weiguo, et al. A correlation information-based spatiotemporal network for traffic flow forecasting. Neural Computing and Applications, 2023, 35.28: 21181-21199.</w:t>
-      </w:r>
-    </w:p>
-    <w:p>
-      <w:pPr>
-        <w:pStyle w:val="ListParagraph"/>
-        <w:tabs>
-          <w:tab w:val="left" w:pos="360"/>
-        </w:tabs>
-        <w:spacing w:before="90" w:line="312" w:lineRule="auto"/>
-        <w:ind w:left="360" w:right="942" w:firstLine="0"/>
-        <w:rPr>
-          <w:sz w:val="26"/>
-        </w:rPr>
-      </w:pPr>
-      <w:hyperlink r:id="rId15" w:history="1">
-        <w:r>
-          <w:rPr>
-            <w:rStyle w:val="Hyperlink"/>
-            <w:sz w:val="26"/>
-          </w:rPr>
-          <w:t>https://arxiv.org/pdf/2205.1</w:t>
-        </w:r>
-        <w:r>
-          <w:rPr>
-            <w:rStyle w:val="Hyperlink"/>
-            <w:sz w:val="26"/>
-          </w:rPr>
-          <w:t>0</w:t>
-        </w:r>
-        <w:r>
-          <w:rPr>
-            <w:rStyle w:val="Hyperlink"/>
-            <w:sz w:val="26"/>
-          </w:rPr>
-          <w:t>365</w:t>
-        </w:r>
-      </w:hyperlink>
+        <w:pStyle w:val="NormalWeb"/>
+        <w:spacing w:before="240" w:beforeAutospacing="0" w:after="240" w:afterAutospacing="0"/>
+      </w:pPr>
+      <w:r>
+        <w:rPr>
+          <w:color w:val="000000"/>
+          <w:sz w:val="22"/>
+          <w:szCs w:val="22"/>
+        </w:rPr>
+        <w:t>[1] S. Ahmed, I. E. Nielsen, A. Tripathi, S. Siddiqui, R. P. Ramachandran, and G. Rasool, "Transformers in time-series analysis: A tutorial," Circuits, Systems, and Signal Processing.</w:t>
+      </w:r>
+    </w:p>
+    <w:p>
+      <w:pPr>
+        <w:pStyle w:val="NormalWeb"/>
+        <w:spacing w:before="240" w:beforeAutospacing="0" w:after="240" w:afterAutospacing="0"/>
+      </w:pPr>
+      <w:r>
+        <w:rPr>
+          <w:color w:val="000000"/>
+          <w:sz w:val="22"/>
+          <w:szCs w:val="22"/>
+        </w:rPr>
+        <w:t>[2] George E. P. Box, GWILYM M.JENKINS, GREGORY C.REINSEL, “Time series analysis: Forecasting and Control”</w:t>
+      </w:r>
+    </w:p>
+    <w:p>
+      <w:pPr>
+        <w:pStyle w:val="NormalWeb"/>
+        <w:spacing w:before="240" w:beforeAutospacing="0" w:after="240" w:afterAutospacing="0"/>
+      </w:pPr>
+      <w:r>
+        <w:rPr>
+          <w:color w:val="000000"/>
+          <w:sz w:val="22"/>
+          <w:szCs w:val="22"/>
+        </w:rPr>
+        <w:t>[3] Yuxuan Wang, Haixu Wu, Jiaxiang Dong, Yong Liu, Mingsheng Long, Jianmin Wang, “Deep Time Series Models: A Comprehensive Survey and Benchmark” [4] Haixu Wu, Jiehui Xu, Jianmin Wang, Mingsheng Long, “Autoformer: Decomposition Transformers with Auto-Correlation for Long-Term Series Forecasting”</w:t>
+      </w:r>
+    </w:p>
+    <w:p>
+      <w:pPr>
+        <w:pStyle w:val="NormalWeb"/>
+        <w:spacing w:before="240" w:beforeAutospacing="0" w:after="240" w:afterAutospacing="0"/>
+      </w:pPr>
+      <w:r>
+        <w:rPr>
+          <w:color w:val="000000"/>
+          <w:sz w:val="22"/>
+          <w:szCs w:val="22"/>
+        </w:rPr>
+        <w:t>[5] Haotian Zheng, Jiang Wu, Runze Song, Lingfeng Guo, Zeqiu Xu, “Predicting Financial Enterprise Stocks and Economic Data Trends Using Machine Learning Time Series Analysis”</w:t>
+      </w:r>
+    </w:p>
+    <w:p>
+      <w:pPr>
+        <w:pStyle w:val="NormalWeb"/>
+        <w:spacing w:before="240" w:beforeAutospacing="0" w:after="240" w:afterAutospacing="0"/>
+      </w:pPr>
+      <w:r>
+        <w:rPr>
+          <w:color w:val="000000"/>
+          <w:sz w:val="22"/>
+          <w:szCs w:val="22"/>
+        </w:rPr>
+        <w:t>[6] Zhu, W., Sun, Y., Yi, X., Wang, Y., &amp; Liu, Z. (2023). “A correlation information-based spatiotemporal network for traffic flow forecasting”.</w:t>
+      </w:r>
+    </w:p>
+    <w:p>
+      <w:pPr>
+        <w:pStyle w:val="NormalWeb"/>
+        <w:spacing w:before="240" w:beforeAutospacing="0" w:after="240" w:afterAutospacing="0"/>
+      </w:pPr>
+      <w:r>
+        <w:rPr>
+          <w:color w:val="000000"/>
+          <w:sz w:val="22"/>
+          <w:szCs w:val="22"/>
+        </w:rPr>
+        <w:t xml:space="preserve">[7] Ariyo, Adebiyi A., Adewumi O. Adewumi, and Charles K. Ayo. "Stock price prediction using the ARIMA model." </w:t>
+      </w:r>
+      <w:r>
+        <w:rPr>
+          <w:i/>
+          <w:iCs/>
+          <w:color w:val="000000"/>
+          <w:sz w:val="22"/>
+          <w:szCs w:val="22"/>
+        </w:rPr>
+        <w:t>2014 UKSim-AMSS 16th international conference on computer modelling and simulation</w:t>
+      </w:r>
+      <w:r>
+        <w:rPr>
+          <w:color w:val="000000"/>
+          <w:sz w:val="22"/>
+          <w:szCs w:val="22"/>
+        </w:rPr>
+        <w:t>. IEEE, 2014.</w:t>
+      </w:r>
+    </w:p>
+    <w:p>
+      <w:pPr>
+        <w:pStyle w:val="NormalWeb"/>
+        <w:spacing w:before="240" w:beforeAutospacing="0" w:after="240" w:afterAutospacing="0"/>
+      </w:pPr>
+      <w:r>
+        <w:rPr>
+          <w:color w:val="000000"/>
+          <w:sz w:val="22"/>
+          <w:szCs w:val="22"/>
+        </w:rPr>
+        <w:lastRenderedPageBreak/>
+        <w:t xml:space="preserve">[8] Funde, Yogesh, and Akshay Damani. "Comparison of ARIMA and exponential smoothing models in prediction of stock prices." </w:t>
+      </w:r>
+      <w:r>
+        <w:rPr>
+          <w:i/>
+          <w:iCs/>
+          <w:color w:val="000000"/>
+          <w:sz w:val="22"/>
+          <w:szCs w:val="22"/>
+        </w:rPr>
+        <w:t>The Journal of Prediction Markets</w:t>
+      </w:r>
+      <w:r>
+        <w:rPr>
+          <w:color w:val="000000"/>
+          <w:sz w:val="22"/>
+          <w:szCs w:val="22"/>
+        </w:rPr>
+        <w:t xml:space="preserve"> 17.1 (2023): 21-38.</w:t>
+      </w:r>
+    </w:p>
+    <w:p>
+      <w:pPr>
+        <w:pStyle w:val="NormalWeb"/>
+        <w:spacing w:before="240" w:beforeAutospacing="0" w:after="240" w:afterAutospacing="0"/>
+      </w:pPr>
+      <w:r>
+        <w:rPr>
+          <w:color w:val="000000"/>
+          <w:sz w:val="22"/>
+          <w:szCs w:val="22"/>
+        </w:rPr>
+        <w:t xml:space="preserve">[9] Kashyap, Anirudh Ameya, et al. "Traffic flow prediction models–A review of deep learning techniques." </w:t>
+      </w:r>
+      <w:r>
+        <w:rPr>
+          <w:i/>
+          <w:iCs/>
+          <w:color w:val="000000"/>
+          <w:sz w:val="22"/>
+          <w:szCs w:val="22"/>
+        </w:rPr>
+        <w:t>Cogent Engineering</w:t>
+      </w:r>
+      <w:r>
+        <w:rPr>
+          <w:color w:val="000000"/>
+          <w:sz w:val="22"/>
+          <w:szCs w:val="22"/>
+        </w:rPr>
+        <w:t xml:space="preserve"> 9.1 (2022): 2010510.</w:t>
+      </w:r>
+    </w:p>
+    <w:p>
+      <w:pPr>
+        <w:pStyle w:val="NormalWeb"/>
+        <w:spacing w:before="240" w:beforeAutospacing="0" w:after="240" w:afterAutospacing="0"/>
+      </w:pPr>
+      <w:r>
+        <w:rPr>
+          <w:color w:val="000000"/>
+          <w:sz w:val="22"/>
+          <w:szCs w:val="22"/>
+        </w:rPr>
+        <w:t xml:space="preserve">[10] Castro-Neto, Manoel, et al. "Online-SVR for short-term traffic flow prediction under typical and atypical traffic conditions." </w:t>
+      </w:r>
+      <w:r>
+        <w:rPr>
+          <w:i/>
+          <w:iCs/>
+          <w:color w:val="000000"/>
+          <w:sz w:val="22"/>
+          <w:szCs w:val="22"/>
+        </w:rPr>
+        <w:t>Expert systems with applications</w:t>
+      </w:r>
+      <w:r>
+        <w:rPr>
+          <w:color w:val="000000"/>
+          <w:sz w:val="22"/>
+          <w:szCs w:val="22"/>
+        </w:rPr>
+        <w:t xml:space="preserve"> 36.3 (2009): 6164-6173</w:t>
+      </w:r>
+    </w:p>
+    <w:p>
+      <w:pPr>
+        <w:pStyle w:val="NormalWeb"/>
+        <w:spacing w:before="240" w:beforeAutospacing="0" w:after="240" w:afterAutospacing="0"/>
+      </w:pPr>
+      <w:r>
+        <w:rPr>
+          <w:color w:val="000000"/>
+          <w:sz w:val="22"/>
+          <w:szCs w:val="22"/>
+        </w:rPr>
+        <w:t xml:space="preserve">[11] Lu, Z., Zhou, C., Wu, J., Jiang, H., Cui, S.: Integrating Granger causality and vector auto-regression for traffic prediction of large-scale WLANs. KSII Transactions on Internet and Information Systems </w:t>
+      </w:r>
+      <w:r>
+        <w:rPr>
+          <w:b/>
+          <w:bCs/>
+          <w:color w:val="000000"/>
+          <w:sz w:val="22"/>
+          <w:szCs w:val="22"/>
+        </w:rPr>
+        <w:t>10</w:t>
+      </w:r>
+      <w:r>
+        <w:rPr>
+          <w:color w:val="000000"/>
+          <w:sz w:val="22"/>
+          <w:szCs w:val="22"/>
+        </w:rPr>
+        <w:t>(1), 136–151(2016).</w:t>
+      </w:r>
+    </w:p>
+    <w:p>
+      <w:pPr>
+        <w:pStyle w:val="NormalWeb"/>
+        <w:spacing w:before="240" w:beforeAutospacing="0" w:after="240" w:afterAutospacing="0"/>
+      </w:pPr>
+      <w:r>
+        <w:rPr>
+          <w:color w:val="000000"/>
+          <w:sz w:val="22"/>
+          <w:szCs w:val="22"/>
+        </w:rPr>
+        <w:t xml:space="preserve">[12] Hochreiter, S., Schmidhuber, J.: Long shortterm memory. Neural Computation </w:t>
+      </w:r>
+      <w:r>
+        <w:rPr>
+          <w:b/>
+          <w:bCs/>
+          <w:color w:val="000000"/>
+          <w:sz w:val="22"/>
+          <w:szCs w:val="22"/>
+        </w:rPr>
+        <w:t>9</w:t>
+      </w:r>
+      <w:r>
+        <w:rPr>
+          <w:color w:val="000000"/>
+          <w:sz w:val="22"/>
+          <w:szCs w:val="22"/>
+        </w:rPr>
+        <w:t>(8), 1735–1780 (1997)</w:t>
+      </w:r>
+    </w:p>
+    <w:p>
+      <w:pPr>
+        <w:pStyle w:val="NormalWeb"/>
+        <w:spacing w:before="240" w:beforeAutospacing="0" w:after="240" w:afterAutospacing="0"/>
+      </w:pPr>
+      <w:r>
+        <w:rPr>
+          <w:color w:val="000000"/>
+          <w:sz w:val="22"/>
+          <w:szCs w:val="22"/>
+        </w:rPr>
+        <w:t>[13] Li, Y., Yu, R., Shahabi, C., Liu, Y.: Diffusion convolutional recurrent neural network: Data-driven traffic forecasting. In: International Conference on Learning Representations (2018)</w:t>
+      </w:r>
+    </w:p>
+    <w:p>
+      <w:pPr>
+        <w:pStyle w:val="NormalWeb"/>
+        <w:spacing w:before="240" w:beforeAutospacing="0" w:after="240" w:afterAutospacing="0"/>
+      </w:pPr>
+      <w:r>
+        <w:rPr>
+          <w:color w:val="000000"/>
+          <w:sz w:val="22"/>
+          <w:szCs w:val="22"/>
+        </w:rPr>
+        <w:t>[14] Guo, S., Lin, Y., Feng, N., Song, C., Wan, H.: X., Zhang, C.: Connecting the dots: Multivariate time series forecasting with graph neural networks. In: Proceedings of the 26th ACM SIGKDD International Conference on Knowledge Discovery &amp; Data Mining, pp. 753–763 (2020)</w:t>
+      </w:r>
+    </w:p>
+    <w:p>
+      <w:pPr>
+        <w:pStyle w:val="NormalWeb"/>
+        <w:spacing w:before="240" w:beforeAutospacing="0" w:after="240" w:afterAutospacing="0"/>
+      </w:pPr>
+      <w:r>
+        <w:rPr>
+          <w:color w:val="000000"/>
+          <w:sz w:val="22"/>
+          <w:szCs w:val="22"/>
+        </w:rPr>
+        <w:t>[15] Song, C., Lin, Y., Guo, S., Wan, H.: Spatialtemporal synchronous graph convolutional networks: A new framework for spatiotemporal network data forecasting. In: Proceedings of the AAAI Conference on Artificial Intelligence, vol. 34, pp. 914–921 (2020).</w:t>
+      </w:r>
+    </w:p>
+    <w:p>
+      <w:pPr>
+        <w:pStyle w:val="NormalWeb"/>
+        <w:spacing w:before="240" w:beforeAutospacing="0" w:after="240" w:afterAutospacing="0"/>
+      </w:pPr>
+      <w:r>
+        <w:rPr>
+          <w:color w:val="000000"/>
+          <w:sz w:val="22"/>
+          <w:szCs w:val="22"/>
+        </w:rPr>
+        <w:t>[16] Guo, S., Lin, Y., Wan, H., Li, X., Cong, G.: Learning dynamics and heterogeneity of spatial-temporal graph data for traffic forecasting. transactions on Knowledge and Data Engineering PP(99), 1–1 (2021).</w:t>
+      </w:r>
+    </w:p>
+    <w:p>
+      <w:pPr>
+        <w:pStyle w:val="NormalWeb"/>
+        <w:spacing w:before="240" w:beforeAutospacing="0" w:after="240" w:afterAutospacing="0"/>
+      </w:pPr>
+      <w:r>
+        <w:rPr>
+          <w:color w:val="000000"/>
+          <w:sz w:val="22"/>
+          <w:szCs w:val="22"/>
+        </w:rPr>
+        <w:t>[17] Vaswani, A., Shazeer, N., Parmar, N., Uszkoreit, J., Jones, L., Gomez, A.N., Kaiser, L., Polosukhin, I.: Attention is all you need. In: Proceedings of the 31st International Conference on Neural Information Processing Systems, pp. 6000–6010. Curran Associates Inc.,??? (2017)</w:t>
+      </w:r>
+    </w:p>
+    <w:p>
+      <w:pPr>
+        <w:pStyle w:val="NormalWeb"/>
+        <w:spacing w:before="240" w:beforeAutospacing="0" w:after="240" w:afterAutospacing="0"/>
+      </w:pPr>
+      <w:r>
+        <w:rPr>
+          <w:color w:val="000000"/>
+          <w:sz w:val="22"/>
+          <w:szCs w:val="22"/>
+        </w:rPr>
+        <w:t>[18] He, K., Zhang, X., Ren, S., Sun, J.: Deep residual learning for image recognition. In: IEEE Conference on Computer Vision and Pattern Recognition, pp. 770–778 (2016).</w:t>
+      </w:r>
+    </w:p>
+    <w:p>
+      <w:pPr>
+        <w:pStyle w:val="NormalWeb"/>
+        <w:spacing w:before="240" w:beforeAutospacing="0" w:after="240" w:afterAutospacing="0"/>
+      </w:pPr>
+      <w:r>
+        <w:rPr>
+          <w:color w:val="000000"/>
+          <w:sz w:val="22"/>
+          <w:szCs w:val="22"/>
+        </w:rPr>
+        <w:t>[19] Wu, Z., Pan, S., Long, G., Jiang, J., Zhang, C.: Graph wavenet for deep spatial-temporal graph modeling. In: Kraus, S. (ed.) Proceedings of the International Joint Conference on Artificial Intelligence, pp. 1907–1913 (2019).</w:t>
+      </w:r>
+    </w:p>
+    <w:p>
+      <w:pPr>
+        <w:pStyle w:val="NormalWeb"/>
+        <w:spacing w:before="240" w:beforeAutospacing="0" w:after="240" w:afterAutospacing="0"/>
+      </w:pPr>
+      <w:r>
+        <w:rPr>
+          <w:color w:val="000000"/>
+          <w:sz w:val="22"/>
+          <w:szCs w:val="22"/>
+        </w:rPr>
+        <w:t>[20] Zheng, C., Fan, X., Wang, C., Qi, J.: Gman: A graph multi-attention network for traffic prediction. In: Proceedings of the AAAI Conference on Artificial Intelligence, vol. 34, pp.1234–1241 (2020).</w:t>
+      </w:r>
+    </w:p>
+    <w:p>
+      <w:pPr>
+        <w:pStyle w:val="NormalWeb"/>
+        <w:spacing w:before="240" w:beforeAutospacing="0" w:after="240" w:afterAutospacing="0"/>
+      </w:pPr>
+      <w:r>
+        <w:rPr>
+          <w:color w:val="000000"/>
+          <w:sz w:val="22"/>
+          <w:szCs w:val="22"/>
+        </w:rPr>
+        <w:t>[21] Li, M., Zhu, Z.: Spatial-temporal fusion graph neural networks for traffic flow forecasting. In: Proceedings of the AAAI Conference on Artificial Intelligence, vol. 35, pp. 4189–4196 (2021)</w:t>
+      </w:r>
+    </w:p>
+    <w:p>
+      <w:pPr>
+        <w:pStyle w:val="NormalWeb"/>
+        <w:spacing w:before="240" w:beforeAutospacing="0" w:after="240" w:afterAutospacing="0"/>
+      </w:pPr>
+      <w:r>
+        <w:rPr>
+          <w:color w:val="000000"/>
+          <w:sz w:val="22"/>
+          <w:szCs w:val="22"/>
+        </w:rPr>
+        <w:t>[22] Han, L., Du, B., Sun, L., Fu, Y., Lv, Y., Xiong, H.: Dynamic and multi-faceted spatiotemporal deep learning for traffic speed forecasting. In: Proceedings of the 27th ACM SIGKDD Conference on Knowledge Discovery &amp; Data Mining, pp. 547–555. Association for Computing Machinery, New York, NY, USA (2021).</w:t>
+      </w:r>
+    </w:p>
+    <w:p>
+      <w:pPr>
+        <w:pStyle w:val="NormalWeb"/>
+        <w:spacing w:before="240" w:beforeAutospacing="0" w:after="240" w:afterAutospacing="0"/>
+      </w:pPr>
+      <w:r>
+        <w:rPr>
+          <w:color w:val="000000"/>
+          <w:sz w:val="22"/>
+          <w:szCs w:val="22"/>
+        </w:rPr>
+        <w:t>[23] Supriti Khanderwal and Debasis Mohanty. Stock price prediction using Arima model. International Journal of Marketing &amp; Human Resource Research, 2(2):98–107, 2021</w:t>
+      </w:r>
+    </w:p>
+    <w:p>
+      <w:pPr>
+        <w:pStyle w:val="NormalWeb"/>
+        <w:spacing w:before="240" w:beforeAutospacing="0" w:after="240" w:afterAutospacing="0"/>
+      </w:pPr>
+      <w:r>
+        <w:rPr>
+          <w:color w:val="000000"/>
+          <w:sz w:val="22"/>
+          <w:szCs w:val="22"/>
+        </w:rPr>
+        <w:lastRenderedPageBreak/>
+        <w:t>[24] Robert F Engle. Autoregressive conditional heteroscedasticity with estimates of the variance of United Kingdom inflation. Econometrica: Journal of the econometric society, pages 987–1007, 1982</w:t>
+      </w:r>
+    </w:p>
+    <w:p>
+      <w:pPr>
+        <w:pStyle w:val="NormalWeb"/>
+        <w:spacing w:before="240" w:beforeAutospacing="0" w:after="240" w:afterAutospacing="0"/>
+      </w:pPr>
+      <w:r>
+        <w:rPr>
+          <w:color w:val="000000"/>
+          <w:sz w:val="22"/>
+          <w:szCs w:val="22"/>
+        </w:rPr>
+        <w:t>[25] Everette S Gardner Jr. Exponential smoothing: The state of the art. Journal of forecasting, 4(1):1–28, 1985.</w:t>
+      </w:r>
+    </w:p>
+    <w:p>
+      <w:pPr>
+        <w:pStyle w:val="NormalWeb"/>
+        <w:spacing w:before="240" w:beforeAutospacing="0" w:after="240" w:afterAutospacing="0"/>
+      </w:pPr>
+      <w:r>
+        <w:rPr>
+          <w:color w:val="000000"/>
+          <w:sz w:val="22"/>
+          <w:szCs w:val="22"/>
+        </w:rPr>
+        <w:t>[26] Yuling Lin, Haixiang Guo, and Jinglu Hu. An svm-based approach for stock market trend prediction. In The 2013 international joint conference on neural networks (IJCNN), pages 1–7. IEEE, 2013.</w:t>
+      </w:r>
+    </w:p>
+    <w:p>
+      <w:pPr>
+        <w:pStyle w:val="NormalWeb"/>
+        <w:spacing w:before="240" w:beforeAutospacing="0" w:after="240" w:afterAutospacing="0"/>
+      </w:pPr>
+      <w:r>
+        <w:rPr>
+          <w:color w:val="000000"/>
+          <w:sz w:val="22"/>
+          <w:szCs w:val="22"/>
+        </w:rPr>
+        <w:t>[27] Luckyson Khaidem, Snehanshu Saha, and Sudeepa Roy Dey. Predicting the direction of stock market prices using random forest. arXiv preprint arXiv:1605.00003, 2016.</w:t>
+      </w:r>
+    </w:p>
+    <w:p>
+      <w:pPr>
+        <w:pStyle w:val="NormalWeb"/>
+        <w:spacing w:before="240" w:beforeAutospacing="0" w:after="240" w:afterAutospacing="0"/>
+      </w:pPr>
+      <w:r>
+        <w:rPr>
+          <w:color w:val="000000"/>
+          <w:sz w:val="22"/>
+          <w:szCs w:val="22"/>
+        </w:rPr>
+        <w:t xml:space="preserve">[28] Fan, Xiaojing, Chunliang Tao, and Jianyu Zhao. "Advanced stock price prediction with xlstm-based models: Improving long-term forecasting." </w:t>
+      </w:r>
+      <w:r>
+        <w:rPr>
+          <w:i/>
+          <w:iCs/>
+          <w:color w:val="000000"/>
+          <w:sz w:val="22"/>
+          <w:szCs w:val="22"/>
+        </w:rPr>
+        <w:t>Preprints</w:t>
+      </w:r>
+      <w:r>
+        <w:rPr>
+          <w:color w:val="000000"/>
+          <w:sz w:val="22"/>
+          <w:szCs w:val="22"/>
+        </w:rPr>
+        <w:t xml:space="preserve"> 2024082109 (2024).</w:t>
+      </w:r>
+    </w:p>
+    <w:p>
+      <w:pPr>
+        <w:pStyle w:val="NormalWeb"/>
+        <w:spacing w:before="240" w:beforeAutospacing="0" w:after="240" w:afterAutospacing="0"/>
+      </w:pPr>
+      <w:r>
+        <w:rPr>
+          <w:color w:val="000000"/>
+          <w:sz w:val="22"/>
+          <w:szCs w:val="22"/>
+        </w:rPr>
+        <w:t>[29] Yoshua Bengio, Patrice Simard, and Paolo Frasconi. Learning long-term dependencies with gradient descent is difficult. IEEE transactions on neural networks, 5(2):157–166, 1994</w:t>
+      </w:r>
+    </w:p>
+    <w:p>
+      <w:pPr>
+        <w:pStyle w:val="NormalWeb"/>
+        <w:spacing w:before="240" w:beforeAutospacing="0" w:after="240" w:afterAutospacing="0"/>
+      </w:pPr>
+      <w:r>
+        <w:rPr>
+          <w:color w:val="000000"/>
+          <w:sz w:val="22"/>
+          <w:szCs w:val="22"/>
+        </w:rPr>
+        <w:t>[30] Jürgen Schmidhuber, Sepp Hochreiter, et al. Long short-term memory. Neural Comput, 9(8):1735–1780, 1997</w:t>
+      </w:r>
+    </w:p>
+    <w:p>
+      <w:pPr>
+        <w:pStyle w:val="NormalWeb"/>
+        <w:spacing w:before="240" w:beforeAutospacing="0" w:after="240" w:afterAutospacing="0"/>
+      </w:pPr>
+      <w:r>
+        <w:rPr>
+          <w:color w:val="000000"/>
+          <w:sz w:val="22"/>
+          <w:szCs w:val="22"/>
+        </w:rPr>
+        <w:t>[31] Thomas Fischer and Christopher Krauss. Deep learning with long short-term memory networks for financial market predictions. European journal of operational research, 270(2):654–669, 2018</w:t>
+      </w:r>
+    </w:p>
+    <w:p>
+      <w:pPr>
+        <w:pStyle w:val="NormalWeb"/>
+        <w:spacing w:before="240" w:beforeAutospacing="0" w:after="240" w:afterAutospacing="0"/>
+      </w:pPr>
+      <w:r>
+        <w:rPr>
+          <w:color w:val="000000"/>
+          <w:sz w:val="22"/>
+          <w:szCs w:val="22"/>
+        </w:rPr>
+        <w:t>[32] Wei Bao, Jun Yue, and Yulei Rao. A deep learning framework for financial time series using stacked autoencoders and long-short term memory. PloS one, 12(7):e0180944, 2017</w:t>
+      </w:r>
+    </w:p>
+    <w:p>
+      <w:pPr>
+        <w:pStyle w:val="NormalWeb"/>
+        <w:spacing w:before="240" w:beforeAutospacing="0" w:after="240" w:afterAutospacing="0"/>
+      </w:pPr>
+      <w:r>
+        <w:rPr>
+          <w:color w:val="000000"/>
+          <w:sz w:val="22"/>
+          <w:szCs w:val="22"/>
+        </w:rPr>
+        <w:t>[33] ZHENG, Haotian, et al. Predicting financial enterprise stocks and economic data trends using machine learning time series analysis. Applied and Computational Engineering, 2024, 87: 26-32.</w:t>
+      </w:r>
+    </w:p>
+    <w:p>
+      <w:pPr>
+        <w:pStyle w:val="NormalWeb"/>
+        <w:spacing w:before="240" w:beforeAutospacing="0" w:after="240" w:afterAutospacing="0"/>
+      </w:pPr>
+      <w:r>
+        <w:rPr>
+          <w:color w:val="000000"/>
+          <w:sz w:val="22"/>
+          <w:szCs w:val="22"/>
+        </w:rPr>
+        <w:t>[34] GULRAJANI, Ishaan, et al. Improved training of wasserstein gans. Advances in neural information processing systems, 2017, 30.</w:t>
+      </w:r>
+    </w:p>
+    <w:p>
+      <w:pPr>
+        <w:pStyle w:val="NormalWeb"/>
+        <w:spacing w:before="240" w:beforeAutospacing="0" w:after="240" w:afterAutospacing="0"/>
+      </w:pPr>
+      <w:r>
+        <w:rPr>
+          <w:color w:val="000000"/>
+          <w:sz w:val="22"/>
+          <w:szCs w:val="22"/>
+        </w:rPr>
+        <w:t>[35] GUO, Shengnan, et al. Attention based spatial-temporal graph convolutional networks for traffic flow forecasting. In: Proceedings of the AAAI conference on artificial intelligence. 2019. p. 922-929.</w:t>
+      </w:r>
+    </w:p>
+    <w:p>
+      <w:pPr>
+        <w:pStyle w:val="NormalWeb"/>
+        <w:spacing w:before="240" w:beforeAutospacing="0" w:after="240" w:afterAutospacing="0"/>
+      </w:pPr>
+      <w:r>
+        <w:rPr>
+          <w:color w:val="000000"/>
+          <w:sz w:val="22"/>
+          <w:szCs w:val="22"/>
+        </w:rPr>
+        <w:t>[36] SU, Hongyang, et al. Attention based adaptive spatial–temporal hypergraph convolutional networks for stock price trend prediction. Expert Systems with Applications, 2024, 238: 121899.</w:t>
+      </w:r>
+    </w:p>
+    <w:p>
+      <w:pPr>
+        <w:pStyle w:val="NormalWeb"/>
+        <w:spacing w:before="240" w:beforeAutospacing="0" w:after="240" w:afterAutospacing="0"/>
+      </w:pPr>
+      <w:r>
+        <w:rPr>
+          <w:color w:val="000000"/>
+          <w:sz w:val="22"/>
+          <w:szCs w:val="22"/>
+        </w:rPr>
+        <w:t>[37</w:t>
+      </w:r>
+      <w:r>
+        <w:rPr>
+          <w:color w:val="000000"/>
+          <w:sz w:val="22"/>
+          <w:szCs w:val="22"/>
+        </w:rPr>
+        <w:t>] WINTERS, Peter R. Forecasting sales by exponentially weighted moving averages. Management science, 1960, 6.3: 324-342.</w:t>
+      </w:r>
+      <w:bookmarkStart w:id="0" w:name="_GoBack"/>
+      <w:bookmarkEnd w:id="0"/>
     </w:p>
     <w:sectPr>
-      <w:footerReference w:type="default" r:id="rId16"/>
+      <w:footerReference w:type="default" r:id="rId14"/>
       <w:pgSz w:w="12240" w:h="15840"/>
       <w:pgMar w:top="1380" w:right="360" w:bottom="1460" w:left="1440" w:header="0" w:footer="1228" w:gutter="0"/>
       <w:cols w:space="720"/>
@@ -5666,7 +6359,7 @@
 </file>
 
 <file path=word/endnotes.xml><?xml version="1.0" encoding="utf-8"?>
-<w:endnotes xmlns:wpc="http://schemas.microsoft.com/office/word/2010/wordprocessingCanvas" xmlns:cx="http://schemas.microsoft.com/office/drawing/2014/chartex" xmlns:cx1="http://schemas.microsoft.com/office/drawing/2015/9/8/chartex" xmlns:mc="http://schemas.openxmlformats.org/markup-compatibility/2006" xmlns:o="urn:schemas-microsoft-com:office:office" xmlns:r="http://schemas.openxmlformats.org/officeDocument/2006/relationships" xmlns:m="http://schemas.openxmlformats.org/officeDocument/2006/math" xmlns:v="urn:schemas-microsoft-com:vml" xmlns:wp14="http://schemas.microsoft.com/office/word/2010/wordprocessingDrawing" xmlns:wp="http://schemas.openxmlformats.org/drawingml/2006/wordprocessingDrawing" xmlns:w10="urn:schemas-microsoft-com:office:word" xmlns:w="http://schemas.openxmlformats.org/wordprocessingml/2006/main" xmlns:w14="http://schemas.microsoft.com/office/word/2010/wordml" xmlns:w15="http://schemas.microsoft.com/office/word/2012/wordml" xmlns:w16se="http://schemas.microsoft.com/office/word/2015/wordml/symex" xmlns:wpg="http://schemas.microsoft.com/office/word/2010/wordprocessingGroup" xmlns:wpi="http://schemas.microsoft.com/office/word/2010/wordprocessingInk" xmlns:wne="http://schemas.microsoft.com/office/word/2006/wordml" xmlns:wps="http://schemas.microsoft.com/office/word/2010/wordprocessingShape" mc:Ignorable="w14 w15 w16se wp14">
+<w:endnotes xmlns:wpc="http://schemas.microsoft.com/office/word/2010/wordprocessingCanvas" xmlns:mc="http://schemas.openxmlformats.org/markup-compatibility/2006" xmlns:o="urn:schemas-microsoft-com:office:office" xmlns:r="http://schemas.openxmlformats.org/officeDocument/2006/relationships" xmlns:m="http://schemas.openxmlformats.org/officeDocument/2006/math" xmlns:v="urn:schemas-microsoft-com:vml" xmlns:wp14="http://schemas.microsoft.com/office/word/2010/wordprocessingDrawing" xmlns:wp="http://schemas.openxmlformats.org/drawingml/2006/wordprocessingDrawing" xmlns:w10="urn:schemas-microsoft-com:office:word" xmlns:w="http://schemas.openxmlformats.org/wordprocessingml/2006/main" xmlns:w14="http://schemas.microsoft.com/office/word/2010/wordml" xmlns:wpg="http://schemas.microsoft.com/office/word/2010/wordprocessingGroup" xmlns:wpi="http://schemas.microsoft.com/office/word/2010/wordprocessingInk" xmlns:wne="http://schemas.microsoft.com/office/word/2006/wordml" xmlns:wps="http://schemas.microsoft.com/office/word/2010/wordprocessingShape" mc:Ignorable="w14 wp14">
   <w:endnote w:type="separator" w:id="-1">
     <w:p>
       <w:r>
@@ -5685,7 +6378,7 @@
 </file>
 
 <file path=word/footer1.xml><?xml version="1.0" encoding="utf-8"?>
-<w:ftr xmlns:wpc="http://schemas.microsoft.com/office/word/2010/wordprocessingCanvas" xmlns:cx="http://schemas.microsoft.com/office/drawing/2014/chartex" xmlns:cx1="http://schemas.microsoft.com/office/drawing/2015/9/8/chartex" xmlns:mc="http://schemas.openxmlformats.org/markup-compatibility/2006" xmlns:o="urn:schemas-microsoft-com:office:office" xmlns:r="http://schemas.openxmlformats.org/officeDocument/2006/relationships" xmlns:m="http://schemas.openxmlformats.org/officeDocument/2006/math" xmlns:v="urn:schemas-microsoft-com:vml" xmlns:wp14="http://schemas.microsoft.com/office/word/2010/wordprocessingDrawing" xmlns:wp="http://schemas.openxmlformats.org/drawingml/2006/wordprocessingDrawing" xmlns:w10="urn:schemas-microsoft-com:office:word" xmlns:w="http://schemas.openxmlformats.org/wordprocessingml/2006/main" xmlns:w14="http://schemas.microsoft.com/office/word/2010/wordml" xmlns:w15="http://schemas.microsoft.com/office/word/2012/wordml" xmlns:w16se="http://schemas.microsoft.com/office/word/2015/wordml/symex" xmlns:wpg="http://schemas.microsoft.com/office/word/2010/wordprocessingGroup" xmlns:wpi="http://schemas.microsoft.com/office/word/2010/wordprocessingInk" xmlns:wne="http://schemas.microsoft.com/office/word/2006/wordml" xmlns:wps="http://schemas.microsoft.com/office/word/2010/wordprocessingShape" mc:Ignorable="w14 w15 w16se wp14">
+<w:ftr xmlns:wpc="http://schemas.microsoft.com/office/word/2010/wordprocessingCanvas" xmlns:mc="http://schemas.openxmlformats.org/markup-compatibility/2006" xmlns:o="urn:schemas-microsoft-com:office:office" xmlns:r="http://schemas.openxmlformats.org/officeDocument/2006/relationships" xmlns:m="http://schemas.openxmlformats.org/officeDocument/2006/math" xmlns:v="urn:schemas-microsoft-com:vml" xmlns:wp14="http://schemas.microsoft.com/office/word/2010/wordprocessingDrawing" xmlns:wp="http://schemas.openxmlformats.org/drawingml/2006/wordprocessingDrawing" xmlns:w10="urn:schemas-microsoft-com:office:word" xmlns:w="http://schemas.openxmlformats.org/wordprocessingml/2006/main" xmlns:w14="http://schemas.microsoft.com/office/word/2010/wordml" xmlns:wpg="http://schemas.microsoft.com/office/word/2010/wordprocessingGroup" xmlns:wpi="http://schemas.microsoft.com/office/word/2010/wordprocessingInk" xmlns:wne="http://schemas.microsoft.com/office/word/2006/wordml" xmlns:wps="http://schemas.microsoft.com/office/word/2010/wordprocessingShape" mc:Ignorable="w14 wp14">
   <w:sdt>
     <w:sdtPr>
       <w:id w:val="1283006590"/>
@@ -5718,7 +6411,7 @@
           <w:rPr>
             <w:noProof/>
           </w:rPr>
-          <w:t>11</w:t>
+          <w:t>13</w:t>
         </w:r>
         <w:r>
           <w:rPr>
@@ -5742,7 +6435,7 @@
 </file>
 
 <file path=word/footnotes.xml><?xml version="1.0" encoding="utf-8"?>
-<w:footnotes xmlns:wpc="http://schemas.microsoft.com/office/word/2010/wordprocessingCanvas" xmlns:cx="http://schemas.microsoft.com/office/drawing/2014/chartex" xmlns:cx1="http://schemas.microsoft.com/office/drawing/2015/9/8/chartex" xmlns:mc="http://schemas.openxmlformats.org/markup-compatibility/2006" xmlns:o="urn:schemas-microsoft-com:office:office" xmlns:r="http://schemas.openxmlformats.org/officeDocument/2006/relationships" xmlns:m="http://schemas.openxmlformats.org/officeDocument/2006/math" xmlns:v="urn:schemas-microsoft-com:vml" xmlns:wp14="http://schemas.microsoft.com/office/word/2010/wordprocessingDrawing" xmlns:wp="http://schemas.openxmlformats.org/drawingml/2006/wordprocessingDrawing" xmlns:w10="urn:schemas-microsoft-com:office:word" xmlns:w="http://schemas.openxmlformats.org/wordprocessingml/2006/main" xmlns:w14="http://schemas.microsoft.com/office/word/2010/wordml" xmlns:w15="http://schemas.microsoft.com/office/word/2012/wordml" xmlns:w16se="http://schemas.microsoft.com/office/word/2015/wordml/symex" xmlns:wpg="http://schemas.microsoft.com/office/word/2010/wordprocessingGroup" xmlns:wpi="http://schemas.microsoft.com/office/word/2010/wordprocessingInk" xmlns:wne="http://schemas.microsoft.com/office/word/2006/wordml" xmlns:wps="http://schemas.microsoft.com/office/word/2010/wordprocessingShape" mc:Ignorable="w14 w15 w16se wp14">
+<w:footnotes xmlns:wpc="http://schemas.microsoft.com/office/word/2010/wordprocessingCanvas" xmlns:mc="http://schemas.openxmlformats.org/markup-compatibility/2006" xmlns:o="urn:schemas-microsoft-com:office:office" xmlns:r="http://schemas.openxmlformats.org/officeDocument/2006/relationships" xmlns:m="http://schemas.openxmlformats.org/officeDocument/2006/math" xmlns:v="urn:schemas-microsoft-com:vml" xmlns:wp14="http://schemas.microsoft.com/office/word/2010/wordprocessingDrawing" xmlns:wp="http://schemas.openxmlformats.org/drawingml/2006/wordprocessingDrawing" xmlns:w10="urn:schemas-microsoft-com:office:word" xmlns:w="http://schemas.openxmlformats.org/wordprocessingml/2006/main" xmlns:w14="http://schemas.microsoft.com/office/word/2010/wordml" xmlns:wpg="http://schemas.microsoft.com/office/word/2010/wordprocessingGroup" xmlns:wpi="http://schemas.microsoft.com/office/word/2010/wordprocessingInk" xmlns:wne="http://schemas.microsoft.com/office/word/2006/wordml" xmlns:wps="http://schemas.microsoft.com/office/word/2010/wordprocessingShape" mc:Ignorable="w14 wp14">
   <w:footnote w:type="separator" w:id="-1">
     <w:p>
       <w:r>
@@ -5761,8 +6454,8 @@
 </file>
 
 <file path=word/numbering.xml><?xml version="1.0" encoding="utf-8"?>
-<w:numbering xmlns:wpc="http://schemas.microsoft.com/office/word/2010/wordprocessingCanvas" xmlns:cx="http://schemas.microsoft.com/office/drawing/2014/chartex" xmlns:cx1="http://schemas.microsoft.com/office/drawing/2015/9/8/chartex" xmlns:mc="http://schemas.openxmlformats.org/markup-compatibility/2006" xmlns:o="urn:schemas-microsoft-com:office:office" xmlns:r="http://schemas.openxmlformats.org/officeDocument/2006/relationships" xmlns:m="http://schemas.openxmlformats.org/officeDocument/2006/math" xmlns:v="urn:schemas-microsoft-com:vml" xmlns:wp14="http://schemas.microsoft.com/office/word/2010/wordprocessingDrawing" xmlns:wp="http://schemas.openxmlformats.org/drawingml/2006/wordprocessingDrawing" xmlns:w10="urn:schemas-microsoft-com:office:word" xmlns:w="http://schemas.openxmlformats.org/wordprocessingml/2006/main" xmlns:w14="http://schemas.microsoft.com/office/word/2010/wordml" xmlns:w15="http://schemas.microsoft.com/office/word/2012/wordml" xmlns:w16se="http://schemas.microsoft.com/office/word/2015/wordml/symex" xmlns:wpg="http://schemas.microsoft.com/office/word/2010/wordprocessingGroup" xmlns:wpi="http://schemas.microsoft.com/office/word/2010/wordprocessingInk" xmlns:wne="http://schemas.microsoft.com/office/word/2006/wordml" xmlns:wps="http://schemas.microsoft.com/office/word/2010/wordprocessingShape" mc:Ignorable="w14 w15 w16se wp14">
-  <w:abstractNum w:abstractNumId="0" w15:restartNumberingAfterBreak="0">
+<w:numbering xmlns:wpc="http://schemas.microsoft.com/office/word/2010/wordprocessingCanvas" xmlns:mc="http://schemas.openxmlformats.org/markup-compatibility/2006" xmlns:o="urn:schemas-microsoft-com:office:office" xmlns:r="http://schemas.openxmlformats.org/officeDocument/2006/relationships" xmlns:m="http://schemas.openxmlformats.org/officeDocument/2006/math" xmlns:v="urn:schemas-microsoft-com:vml" xmlns:wp14="http://schemas.microsoft.com/office/word/2010/wordprocessingDrawing" xmlns:wp="http://schemas.openxmlformats.org/drawingml/2006/wordprocessingDrawing" xmlns:w10="urn:schemas-microsoft-com:office:word" xmlns:w="http://schemas.openxmlformats.org/wordprocessingml/2006/main" xmlns:w14="http://schemas.microsoft.com/office/word/2010/wordml" xmlns:wpg="http://schemas.microsoft.com/office/word/2010/wordprocessingGroup" xmlns:wpi="http://schemas.microsoft.com/office/word/2010/wordprocessingInk" xmlns:wne="http://schemas.microsoft.com/office/word/2006/wordml" xmlns:wps="http://schemas.microsoft.com/office/word/2010/wordprocessingShape" mc:Ignorable="w14 wp14">
+  <w:abstractNum w:abstractNumId="0">
     <w:nsid w:val="2F917D6D"/>
     <w:multiLevelType w:val="multilevel"/>
     <w:tmpl w:val="2F917D6D"/>
@@ -5884,7 +6577,7 @@
       </w:rPr>
     </w:lvl>
   </w:abstractNum>
-  <w:abstractNum w:abstractNumId="1" w15:restartNumberingAfterBreak="0">
+  <w:abstractNum w:abstractNumId="1">
     <w:nsid w:val="53262632"/>
     <w:multiLevelType w:val="multilevel"/>
     <w:tmpl w:val="53262632"/>
@@ -6005,7 +6698,7 @@
       </w:rPr>
     </w:lvl>
   </w:abstractNum>
-  <w:abstractNum w:abstractNumId="2" w15:restartNumberingAfterBreak="0">
+  <w:abstractNum w:abstractNumId="2">
     <w:nsid w:val="701A6D61"/>
     <w:multiLevelType w:val="multilevel"/>
     <w:tmpl w:val="701A6D61"/>
@@ -6126,7 +6819,7 @@
       </w:rPr>
     </w:lvl>
   </w:abstractNum>
-  <w:abstractNum w:abstractNumId="3" w15:restartNumberingAfterBreak="0">
+  <w:abstractNum w:abstractNumId="3">
     <w:nsid w:val="74BA5F78"/>
     <w:multiLevelType w:val="multilevel"/>
     <w:tmpl w:val="74BA5F78"/>
@@ -6247,7 +6940,7 @@
       </w:rPr>
     </w:lvl>
   </w:abstractNum>
-  <w:abstractNum w:abstractNumId="4" w15:restartNumberingAfterBreak="0">
+  <w:abstractNum w:abstractNumId="4">
     <w:nsid w:val="7B3D2ADB"/>
     <w:multiLevelType w:val="multilevel"/>
     <w:tmpl w:val="7B3D2ADB"/>
@@ -6395,7 +7088,7 @@
       </w:rPr>
     </w:lvl>
   </w:abstractNum>
-  <w:abstractNum w:abstractNumId="5" w15:restartNumberingAfterBreak="0">
+  <w:abstractNum w:abstractNumId="5">
     <w:nsid w:val="7FAB2258"/>
     <w:multiLevelType w:val="multilevel"/>
     <w:tmpl w:val="7FAB2258"/>
@@ -6538,7 +7231,7 @@
 </file>
 
 <file path=word/styles.xml><?xml version="1.0" encoding="utf-8"?>
-<w:styles xmlns:mc="http://schemas.openxmlformats.org/markup-compatibility/2006" xmlns:r="http://schemas.openxmlformats.org/officeDocument/2006/relationships" xmlns:w="http://schemas.openxmlformats.org/wordprocessingml/2006/main" xmlns:w14="http://schemas.microsoft.com/office/word/2010/wordml" xmlns:w15="http://schemas.microsoft.com/office/word/2012/wordml" xmlns:w16se="http://schemas.microsoft.com/office/word/2015/wordml/symex" mc:Ignorable="w14 w15 w16se">
+<w:styles xmlns:mc="http://schemas.openxmlformats.org/markup-compatibility/2006" xmlns:r="http://schemas.openxmlformats.org/officeDocument/2006/relationships" xmlns:w="http://schemas.openxmlformats.org/wordprocessingml/2006/main" xmlns:w14="http://schemas.microsoft.com/office/word/2010/wordml" mc:Ignorable="w14">
   <w:docDefaults>
     <w:rPrDefault>
       <w:rPr>
@@ -6548,375 +7241,147 @@
     </w:rPrDefault>
     <w:pPrDefault/>
   </w:docDefaults>
-  <w:latentStyles w:defLockedState="0" w:defUIPriority="99" w:defSemiHidden="0" w:defUnhideWhenUsed="0" w:defQFormat="0" w:count="371">
-    <w:lsdException w:name="Normal" w:uiPriority="0" w:qFormat="1"/>
-    <w:lsdException w:name="heading 1" w:uiPriority="9" w:qFormat="1"/>
-    <w:lsdException w:name="heading 2" w:uiPriority="9" w:unhideWhenUsed="1" w:qFormat="1"/>
-    <w:lsdException w:name="heading 3" w:uiPriority="9" w:unhideWhenUsed="1" w:qFormat="1"/>
-    <w:lsdException w:name="heading 4" w:uiPriority="9" w:unhideWhenUsed="1" w:qFormat="1"/>
-    <w:lsdException w:name="heading 5" w:semiHidden="1" w:uiPriority="9" w:unhideWhenUsed="1" w:qFormat="1"/>
-    <w:lsdException w:name="heading 6" w:semiHidden="1" w:uiPriority="9" w:unhideWhenUsed="1" w:qFormat="1"/>
-    <w:lsdException w:name="heading 7" w:semiHidden="1" w:uiPriority="9" w:unhideWhenUsed="1" w:qFormat="1"/>
-    <w:lsdException w:name="heading 8" w:semiHidden="1" w:uiPriority="9" w:unhideWhenUsed="1" w:qFormat="1"/>
-    <w:lsdException w:name="heading 9" w:semiHidden="1" w:uiPriority="9" w:unhideWhenUsed="1" w:qFormat="1"/>
-    <w:lsdException w:name="index 1" w:semiHidden="1" w:unhideWhenUsed="1"/>
-    <w:lsdException w:name="index 2" w:semiHidden="1" w:unhideWhenUsed="1"/>
-    <w:lsdException w:name="index 3" w:semiHidden="1" w:unhideWhenUsed="1"/>
-    <w:lsdException w:name="index 4" w:semiHidden="1" w:unhideWhenUsed="1"/>
-    <w:lsdException w:name="index 5" w:semiHidden="1" w:unhideWhenUsed="1"/>
-    <w:lsdException w:name="index 6" w:semiHidden="1" w:unhideWhenUsed="1"/>
-    <w:lsdException w:name="index 7" w:semiHidden="1" w:unhideWhenUsed="1"/>
-    <w:lsdException w:name="index 8" w:semiHidden="1" w:unhideWhenUsed="1"/>
-    <w:lsdException w:name="index 9" w:semiHidden="1" w:unhideWhenUsed="1"/>
-    <w:lsdException w:name="toc 1" w:semiHidden="1" w:uiPriority="39" w:unhideWhenUsed="1"/>
-    <w:lsdException w:name="toc 2" w:semiHidden="1" w:uiPriority="39" w:unhideWhenUsed="1"/>
-    <w:lsdException w:name="toc 3" w:semiHidden="1" w:uiPriority="39" w:unhideWhenUsed="1"/>
-    <w:lsdException w:name="toc 4" w:semiHidden="1" w:uiPriority="39" w:unhideWhenUsed="1"/>
-    <w:lsdException w:name="toc 5" w:semiHidden="1" w:uiPriority="39" w:unhideWhenUsed="1"/>
-    <w:lsdException w:name="toc 6" w:semiHidden="1" w:uiPriority="39" w:unhideWhenUsed="1"/>
-    <w:lsdException w:name="toc 7" w:semiHidden="1" w:uiPriority="39" w:unhideWhenUsed="1"/>
-    <w:lsdException w:name="toc 8" w:semiHidden="1" w:uiPriority="39" w:unhideWhenUsed="1"/>
-    <w:lsdException w:name="toc 9" w:semiHidden="1" w:uiPriority="39" w:unhideWhenUsed="1"/>
-    <w:lsdException w:name="Normal Indent" w:semiHidden="1" w:unhideWhenUsed="1"/>
-    <w:lsdException w:name="footnote text" w:semiHidden="1" w:unhideWhenUsed="1"/>
-    <w:lsdException w:name="annotation text" w:semiHidden="1" w:unhideWhenUsed="1"/>
-    <w:lsdException w:name="header" w:unhideWhenUsed="1" w:qFormat="1"/>
-    <w:lsdException w:name="footer" w:unhideWhenUsed="1"/>
-    <w:lsdException w:name="index heading" w:semiHidden="1" w:unhideWhenUsed="1"/>
-    <w:lsdException w:name="caption" w:semiHidden="1" w:uiPriority="35" w:unhideWhenUsed="1" w:qFormat="1"/>
-    <w:lsdException w:name="table of figures" w:semiHidden="1" w:unhideWhenUsed="1"/>
-    <w:lsdException w:name="envelope address" w:semiHidden="1" w:unhideWhenUsed="1"/>
-    <w:lsdException w:name="envelope return" w:semiHidden="1" w:unhideWhenUsed="1"/>
-    <w:lsdException w:name="footnote reference" w:semiHidden="1" w:unhideWhenUsed="1"/>
-    <w:lsdException w:name="annotation reference" w:semiHidden="1" w:unhideWhenUsed="1"/>
-    <w:lsdException w:name="line number" w:semiHidden="1" w:unhideWhenUsed="1"/>
-    <w:lsdException w:name="page number" w:semiHidden="1" w:unhideWhenUsed="1"/>
-    <w:lsdException w:name="endnote reference" w:semiHidden="1" w:unhideWhenUsed="1"/>
-    <w:lsdException w:name="endnote text" w:semiHidden="1" w:unhideWhenUsed="1"/>
-    <w:lsdException w:name="table of authorities" w:semiHidden="1" w:unhideWhenUsed="1"/>
-    <w:lsdException w:name="macro" w:semiHidden="1" w:unhideWhenUsed="1"/>
-    <w:lsdException w:name="toa heading" w:semiHidden="1" w:unhideWhenUsed="1"/>
-    <w:lsdException w:name="List" w:semiHidden="1" w:unhideWhenUsed="1"/>
-    <w:lsdException w:name="List Bullet" w:semiHidden="1" w:unhideWhenUsed="1"/>
-    <w:lsdException w:name="List Number" w:semiHidden="1" w:unhideWhenUsed="1"/>
-    <w:lsdException w:name="List 2" w:semiHidden="1" w:unhideWhenUsed="1"/>
-    <w:lsdException w:name="List 3" w:semiHidden="1" w:unhideWhenUsed="1"/>
-    <w:lsdException w:name="List 4" w:semiHidden="1" w:unhideWhenUsed="1"/>
-    <w:lsdException w:name="List 5" w:semiHidden="1" w:unhideWhenUsed="1"/>
-    <w:lsdException w:name="List Bullet 2" w:semiHidden="1" w:unhideWhenUsed="1"/>
-    <w:lsdException w:name="List Bullet 3" w:semiHidden="1" w:unhideWhenUsed="1"/>
-    <w:lsdException w:name="List Bullet 4" w:semiHidden="1" w:unhideWhenUsed="1"/>
-    <w:lsdException w:name="List Bullet 5" w:semiHidden="1" w:unhideWhenUsed="1"/>
-    <w:lsdException w:name="List Number 2" w:semiHidden="1" w:unhideWhenUsed="1"/>
-    <w:lsdException w:name="List Number 3" w:semiHidden="1" w:unhideWhenUsed="1"/>
-    <w:lsdException w:name="List Number 4" w:semiHidden="1" w:unhideWhenUsed="1"/>
-    <w:lsdException w:name="List Number 5" w:semiHidden="1" w:unhideWhenUsed="1"/>
-    <w:lsdException w:name="Title" w:uiPriority="10" w:qFormat="1"/>
-    <w:lsdException w:name="Closing" w:semiHidden="1" w:unhideWhenUsed="1"/>
-    <w:lsdException w:name="Signature" w:semiHidden="1" w:unhideWhenUsed="1"/>
-    <w:lsdException w:name="Default Paragraph Font" w:semiHidden="1" w:uiPriority="1" w:unhideWhenUsed="1" w:qFormat="1"/>
-    <w:lsdException w:name="Body Text" w:uiPriority="1" w:qFormat="1"/>
-    <w:lsdException w:name="Body Text Indent" w:semiHidden="1" w:unhideWhenUsed="1"/>
-    <w:lsdException w:name="List Continue" w:semiHidden="1" w:unhideWhenUsed="1"/>
-    <w:lsdException w:name="List Continue 2" w:semiHidden="1" w:unhideWhenUsed="1"/>
-    <w:lsdException w:name="List Continue 3" w:semiHidden="1" w:unhideWhenUsed="1"/>
-    <w:lsdException w:name="List Continue 4" w:semiHidden="1" w:unhideWhenUsed="1"/>
-    <w:lsdException w:name="List Continue 5" w:semiHidden="1" w:unhideWhenUsed="1"/>
-    <w:lsdException w:name="Message Header" w:semiHidden="1" w:unhideWhenUsed="1"/>
-    <w:lsdException w:name="Subtitle" w:uiPriority="11" w:qFormat="1"/>
-    <w:lsdException w:name="Salutation" w:semiHidden="1" w:unhideWhenUsed="1"/>
-    <w:lsdException w:name="Date" w:semiHidden="1" w:unhideWhenUsed="1"/>
-    <w:lsdException w:name="Body Text First Indent" w:semiHidden="1" w:unhideWhenUsed="1"/>
-    <w:lsdException w:name="Body Text First Indent 2" w:semiHidden="1" w:unhideWhenUsed="1"/>
-    <w:lsdException w:name="Note Heading" w:semiHidden="1" w:unhideWhenUsed="1"/>
-    <w:lsdException w:name="Body Text 2" w:semiHidden="1" w:unhideWhenUsed="1"/>
-    <w:lsdException w:name="Body Text 3" w:semiHidden="1" w:unhideWhenUsed="1"/>
-    <w:lsdException w:name="Body Text Indent 2" w:semiHidden="1" w:unhideWhenUsed="1"/>
-    <w:lsdException w:name="Body Text Indent 3" w:semiHidden="1" w:unhideWhenUsed="1"/>
-    <w:lsdException w:name="Block Text" w:semiHidden="1" w:unhideWhenUsed="1"/>
-    <w:lsdException w:name="Hyperlink" w:semiHidden="1" w:unhideWhenUsed="1"/>
-    <w:lsdException w:name="FollowedHyperlink" w:semiHidden="1" w:unhideWhenUsed="1"/>
-    <w:lsdException w:name="Strong" w:uiPriority="22" w:qFormat="1"/>
-    <w:lsdException w:name="Emphasis" w:uiPriority="20" w:qFormat="1"/>
-    <w:lsdException w:name="Document Map" w:semiHidden="1" w:unhideWhenUsed="1"/>
-    <w:lsdException w:name="Plain Text" w:semiHidden="1" w:unhideWhenUsed="1"/>
-    <w:lsdException w:name="E-mail Signature" w:semiHidden="1" w:unhideWhenUsed="1"/>
-    <w:lsdException w:name="HTML Top of Form" w:semiHidden="1" w:unhideWhenUsed="1"/>
-    <w:lsdException w:name="HTML Bottom of Form" w:semiHidden="1" w:unhideWhenUsed="1"/>
-    <w:lsdException w:name="Normal (Web)" w:semiHidden="1" w:unhideWhenUsed="1"/>
-    <w:lsdException w:name="HTML Acronym" w:semiHidden="1" w:unhideWhenUsed="1"/>
-    <w:lsdException w:name="HTML Address" w:semiHidden="1" w:unhideWhenUsed="1"/>
-    <w:lsdException w:name="HTML Cite" w:semiHidden="1" w:unhideWhenUsed="1"/>
-    <w:lsdException w:name="HTML Code" w:semiHidden="1" w:unhideWhenUsed="1"/>
-    <w:lsdException w:name="HTML Definition" w:semiHidden="1" w:unhideWhenUsed="1"/>
-    <w:lsdException w:name="HTML Keyboard" w:semiHidden="1" w:unhideWhenUsed="1"/>
-    <w:lsdException w:name="HTML Preformatted" w:semiHidden="1" w:unhideWhenUsed="1"/>
-    <w:lsdException w:name="HTML Sample" w:semiHidden="1" w:unhideWhenUsed="1"/>
-    <w:lsdException w:name="HTML Typewriter" w:semiHidden="1" w:unhideWhenUsed="1"/>
-    <w:lsdException w:name="HTML Variable" w:semiHidden="1" w:unhideWhenUsed="1"/>
-    <w:lsdException w:name="Normal Table" w:semiHidden="1" w:unhideWhenUsed="1"/>
-    <w:lsdException w:name="annotation subject" w:semiHidden="1" w:unhideWhenUsed="1"/>
-    <w:lsdException w:name="No List" w:semiHidden="1" w:unhideWhenUsed="1"/>
-    <w:lsdException w:name="Outline List 1" w:semiHidden="1" w:unhideWhenUsed="1"/>
-    <w:lsdException w:name="Outline List 2" w:semiHidden="1" w:unhideWhenUsed="1"/>
-    <w:lsdException w:name="Outline List 3" w:semiHidden="1" w:unhideWhenUsed="1"/>
-    <w:lsdException w:name="Table Simple 1" w:semiHidden="1" w:unhideWhenUsed="1"/>
-    <w:lsdException w:name="Table Simple 2" w:semiHidden="1" w:unhideWhenUsed="1"/>
-    <w:lsdException w:name="Table Simple 3" w:semiHidden="1" w:unhideWhenUsed="1"/>
-    <w:lsdException w:name="Table Classic 1" w:semiHidden="1" w:unhideWhenUsed="1"/>
-    <w:lsdException w:name="Table Classic 2" w:semiHidden="1" w:unhideWhenUsed="1"/>
-    <w:lsdException w:name="Table Classic 3" w:semiHidden="1" w:unhideWhenUsed="1"/>
-    <w:lsdException w:name="Table Classic 4" w:semiHidden="1" w:unhideWhenUsed="1"/>
-    <w:lsdException w:name="Table Colorful 1" w:semiHidden="1" w:unhideWhenUsed="1"/>
-    <w:lsdException w:name="Table Colorful 2" w:semiHidden="1" w:unhideWhenUsed="1"/>
-    <w:lsdException w:name="Table Colorful 3" w:semiHidden="1" w:unhideWhenUsed="1"/>
-    <w:lsdException w:name="Table Columns 1" w:semiHidden="1" w:unhideWhenUsed="1"/>
-    <w:lsdException w:name="Table Columns 2" w:semiHidden="1" w:unhideWhenUsed="1"/>
-    <w:lsdException w:name="Table Columns 3" w:semiHidden="1" w:unhideWhenUsed="1"/>
-    <w:lsdException w:name="Table Columns 4" w:semiHidden="1" w:unhideWhenUsed="1"/>
-    <w:lsdException w:name="Table Columns 5" w:semiHidden="1" w:unhideWhenUsed="1"/>
-    <w:lsdException w:name="Table Grid 1" w:semiHidden="1" w:unhideWhenUsed="1"/>
-    <w:lsdException w:name="Table Grid 2" w:semiHidden="1" w:unhideWhenUsed="1"/>
-    <w:lsdException w:name="Table Grid 3" w:semiHidden="1" w:unhideWhenUsed="1"/>
-    <w:lsdException w:name="Table Grid 4" w:semiHidden="1" w:unhideWhenUsed="1"/>
-    <w:lsdException w:name="Table Grid 5" w:semiHidden="1" w:unhideWhenUsed="1"/>
-    <w:lsdException w:name="Table Grid 6" w:semiHidden="1" w:unhideWhenUsed="1"/>
-    <w:lsdException w:name="Table Grid 7" w:semiHidden="1" w:unhideWhenUsed="1"/>
-    <w:lsdException w:name="Table Grid 8" w:semiHidden="1" w:unhideWhenUsed="1"/>
-    <w:lsdException w:name="Table List 1" w:semiHidden="1" w:unhideWhenUsed="1"/>
-    <w:lsdException w:name="Table List 2" w:semiHidden="1" w:unhideWhenUsed="1"/>
-    <w:lsdException w:name="Table List 3" w:semiHidden="1" w:unhideWhenUsed="1"/>
-    <w:lsdException w:name="Table List 4" w:semiHidden="1" w:unhideWhenUsed="1"/>
-    <w:lsdException w:name="Table List 5" w:semiHidden="1" w:unhideWhenUsed="1"/>
-    <w:lsdException w:name="Table List 6" w:semiHidden="1" w:unhideWhenUsed="1"/>
-    <w:lsdException w:name="Table List 7" w:semiHidden="1" w:unhideWhenUsed="1"/>
-    <w:lsdException w:name="Table List 8" w:semiHidden="1" w:unhideWhenUsed="1"/>
-    <w:lsdException w:name="Table 3D effects 1" w:semiHidden="1" w:unhideWhenUsed="1"/>
-    <w:lsdException w:name="Table 3D effects 2" w:semiHidden="1" w:unhideWhenUsed="1"/>
-    <w:lsdException w:name="Table 3D effects 3" w:semiHidden="1" w:unhideWhenUsed="1"/>
-    <w:lsdException w:name="Table Contemporary" w:semiHidden="1" w:unhideWhenUsed="1"/>
-    <w:lsdException w:name="Table Elegant" w:semiHidden="1" w:unhideWhenUsed="1"/>
-    <w:lsdException w:name="Table Professional" w:semiHidden="1" w:unhideWhenUsed="1"/>
-    <w:lsdException w:name="Table Subtle 1" w:semiHidden="1" w:unhideWhenUsed="1"/>
-    <w:lsdException w:name="Table Subtle 2" w:semiHidden="1" w:unhideWhenUsed="1"/>
-    <w:lsdException w:name="Table Web 1" w:semiHidden="1" w:unhideWhenUsed="1"/>
-    <w:lsdException w:name="Table Web 2" w:semiHidden="1" w:unhideWhenUsed="1"/>
-    <w:lsdException w:name="Table Web 3" w:semiHidden="1" w:unhideWhenUsed="1"/>
-    <w:lsdException w:name="Balloon Text" w:semiHidden="1" w:unhideWhenUsed="1"/>
-    <w:lsdException w:name="Table Grid" w:uiPriority="39"/>
-    <w:lsdException w:name="Table Theme" w:semiHidden="1" w:unhideWhenUsed="1"/>
-    <w:lsdException w:name="Placeholder Text" w:semiHidden="1"/>
-    <w:lsdException w:name="Light Shading" w:uiPriority="60"/>
-    <w:lsdException w:name="Light List" w:uiPriority="61"/>
-    <w:lsdException w:name="Light Grid" w:uiPriority="62"/>
-    <w:lsdException w:name="Medium Shading 1" w:uiPriority="63"/>
-    <w:lsdException w:name="Medium Shading 2" w:uiPriority="64"/>
-    <w:lsdException w:name="Medium List 1" w:uiPriority="65"/>
-    <w:lsdException w:name="Medium List 2" w:uiPriority="66"/>
-    <w:lsdException w:name="Medium Grid 1" w:uiPriority="67"/>
-    <w:lsdException w:name="Medium Grid 2" w:uiPriority="68"/>
-    <w:lsdException w:name="Medium Grid 3" w:uiPriority="69"/>
-    <w:lsdException w:name="Dark List" w:uiPriority="70"/>
-    <w:lsdException w:name="Colorful Shading" w:uiPriority="71"/>
-    <w:lsdException w:name="Colorful List" w:uiPriority="72"/>
-    <w:lsdException w:name="Colorful Grid" w:uiPriority="73"/>
-    <w:lsdException w:name="Light Shading Accent 1" w:uiPriority="60"/>
-    <w:lsdException w:name="Light List Accent 1" w:uiPriority="61"/>
-    <w:lsdException w:name="Light Grid Accent 1" w:uiPriority="62"/>
-    <w:lsdException w:name="Medium Shading 1 Accent 1" w:uiPriority="63"/>
-    <w:lsdException w:name="Medium Shading 2 Accent 1" w:uiPriority="64"/>
-    <w:lsdException w:name="Medium List 1 Accent 1" w:uiPriority="65"/>
-    <w:lsdException w:name="Revision" w:semiHidden="1"/>
-    <w:lsdException w:name="List Paragraph" w:uiPriority="1" w:qFormat="1"/>
-    <w:lsdException w:name="Medium List 2 Accent 1" w:uiPriority="66"/>
-    <w:lsdException w:name="Medium Grid 1 Accent 1" w:uiPriority="67"/>
-    <w:lsdException w:name="Medium Grid 2 Accent 1" w:uiPriority="68"/>
-    <w:lsdException w:name="Medium Grid 3 Accent 1" w:uiPriority="69"/>
-    <w:lsdException w:name="Dark List Accent 1" w:uiPriority="70"/>
-    <w:lsdException w:name="Colorful Shading Accent 1" w:uiPriority="71"/>
-    <w:lsdException w:name="Colorful List Accent 1" w:uiPriority="72"/>
-    <w:lsdException w:name="Colorful Grid Accent 1" w:uiPriority="73"/>
-    <w:lsdException w:name="Light Shading Accent 2" w:uiPriority="60"/>
-    <w:lsdException w:name="Light List Accent 2" w:uiPriority="61"/>
-    <w:lsdException w:name="Light Grid Accent 2" w:uiPriority="62"/>
-    <w:lsdException w:name="Medium Shading 1 Accent 2" w:uiPriority="63"/>
-    <w:lsdException w:name="Medium Shading 2 Accent 2" w:uiPriority="64"/>
-    <w:lsdException w:name="Medium List 1 Accent 2" w:uiPriority="65"/>
-    <w:lsdException w:name="Medium List 2 Accent 2" w:uiPriority="66"/>
-    <w:lsdException w:name="Medium Grid 1 Accent 2" w:uiPriority="67"/>
-    <w:lsdException w:name="Medium Grid 2 Accent 2" w:uiPriority="68"/>
-    <w:lsdException w:name="Medium Grid 3 Accent 2" w:uiPriority="69"/>
-    <w:lsdException w:name="Dark List Accent 2" w:uiPriority="70"/>
-    <w:lsdException w:name="Colorful Shading Accent 2" w:uiPriority="71"/>
-    <w:lsdException w:name="Colorful List Accent 2" w:uiPriority="72"/>
-    <w:lsdException w:name="Colorful Grid Accent 2" w:uiPriority="73"/>
-    <w:lsdException w:name="Light Shading Accent 3" w:uiPriority="60"/>
-    <w:lsdException w:name="Light List Accent 3" w:uiPriority="61"/>
-    <w:lsdException w:name="Light Grid Accent 3" w:uiPriority="62"/>
-    <w:lsdException w:name="Medium Shading 1 Accent 3" w:uiPriority="63"/>
-    <w:lsdException w:name="Medium Shading 2 Accent 3" w:uiPriority="64"/>
-    <w:lsdException w:name="Medium List 1 Accent 3" w:uiPriority="65"/>
-    <w:lsdException w:name="Medium List 2 Accent 3" w:uiPriority="66"/>
-    <w:lsdException w:name="Medium Grid 1 Accent 3" w:uiPriority="67"/>
-    <w:lsdException w:name="Medium Grid 2 Accent 3" w:uiPriority="68"/>
-    <w:lsdException w:name="Medium Grid 3 Accent 3" w:uiPriority="69"/>
-    <w:lsdException w:name="Dark List Accent 3" w:uiPriority="70"/>
-    <w:lsdException w:name="Colorful Shading Accent 3" w:uiPriority="71"/>
-    <w:lsdException w:name="Colorful List Accent 3" w:uiPriority="72"/>
-    <w:lsdException w:name="Colorful Grid Accent 3" w:uiPriority="73"/>
-    <w:lsdException w:name="Light Shading Accent 4" w:uiPriority="60"/>
-    <w:lsdException w:name="Light List Accent 4" w:uiPriority="61"/>
-    <w:lsdException w:name="Light Grid Accent 4" w:uiPriority="62"/>
-    <w:lsdException w:name="Medium Shading 1 Accent 4" w:uiPriority="63"/>
-    <w:lsdException w:name="Medium Shading 2 Accent 4" w:uiPriority="64"/>
-    <w:lsdException w:name="Medium List 1 Accent 4" w:uiPriority="65"/>
-    <w:lsdException w:name="Medium List 2 Accent 4" w:uiPriority="66"/>
-    <w:lsdException w:name="Medium Grid 1 Accent 4" w:uiPriority="67"/>
-    <w:lsdException w:name="Medium Grid 2 Accent 4" w:uiPriority="68"/>
-    <w:lsdException w:name="Medium Grid 3 Accent 4" w:uiPriority="69"/>
-    <w:lsdException w:name="Dark List Accent 4" w:uiPriority="70"/>
-    <w:lsdException w:name="Colorful Shading Accent 4" w:uiPriority="71"/>
-    <w:lsdException w:name="Colorful List Accent 4" w:uiPriority="72"/>
-    <w:lsdException w:name="Colorful Grid Accent 4" w:uiPriority="73"/>
-    <w:lsdException w:name="Light Shading Accent 5" w:uiPriority="60"/>
-    <w:lsdException w:name="Light List Accent 5" w:uiPriority="61"/>
-    <w:lsdException w:name="Light Grid Accent 5" w:uiPriority="62"/>
-    <w:lsdException w:name="Medium Shading 1 Accent 5" w:uiPriority="63"/>
-    <w:lsdException w:name="Medium Shading 2 Accent 5" w:uiPriority="64"/>
-    <w:lsdException w:name="Medium List 1 Accent 5" w:uiPriority="65"/>
-    <w:lsdException w:name="Medium List 2 Accent 5" w:uiPriority="66"/>
-    <w:lsdException w:name="Medium Grid 1 Accent 5" w:uiPriority="67"/>
-    <w:lsdException w:name="Medium Grid 2 Accent 5" w:uiPriority="68"/>
-    <w:lsdException w:name="Medium Grid 3 Accent 5" w:uiPriority="69"/>
-    <w:lsdException w:name="Dark List Accent 5" w:uiPriority="70"/>
-    <w:lsdException w:name="Colorful Shading Accent 5" w:uiPriority="71"/>
-    <w:lsdException w:name="Colorful List Accent 5" w:uiPriority="72"/>
-    <w:lsdException w:name="Colorful Grid Accent 5" w:uiPriority="73"/>
-    <w:lsdException w:name="Light Shading Accent 6" w:uiPriority="60"/>
-    <w:lsdException w:name="Light List Accent 6" w:uiPriority="61"/>
-    <w:lsdException w:name="Light Grid Accent 6" w:uiPriority="62"/>
-    <w:lsdException w:name="Medium Shading 1 Accent 6" w:uiPriority="63"/>
-    <w:lsdException w:name="Medium Shading 2 Accent 6" w:uiPriority="64"/>
-    <w:lsdException w:name="Medium List 1 Accent 6" w:uiPriority="65"/>
-    <w:lsdException w:name="Medium List 2 Accent 6" w:uiPriority="66"/>
-    <w:lsdException w:name="Medium Grid 1 Accent 6" w:uiPriority="67"/>
-    <w:lsdException w:name="Medium Grid 2 Accent 6" w:uiPriority="68"/>
-    <w:lsdException w:name="Medium Grid 3 Accent 6" w:uiPriority="69"/>
-    <w:lsdException w:name="Dark List Accent 6" w:uiPriority="70"/>
-    <w:lsdException w:name="Colorful Shading Accent 6" w:uiPriority="71"/>
-    <w:lsdException w:name="Colorful List Accent 6" w:uiPriority="72"/>
-    <w:lsdException w:name="Colorful Grid Accent 6" w:uiPriority="73"/>
-    <w:lsdException w:name="Subtle Emphasis" w:uiPriority="19" w:qFormat="1"/>
-    <w:lsdException w:name="Intense Emphasis" w:uiPriority="21" w:qFormat="1"/>
-    <w:lsdException w:name="Subtle Reference" w:uiPriority="31" w:qFormat="1"/>
-    <w:lsdException w:name="Intense Reference" w:uiPriority="32" w:qFormat="1"/>
-    <w:lsdException w:name="Book Title" w:uiPriority="33" w:qFormat="1"/>
-    <w:lsdException w:name="Bibliography" w:semiHidden="1" w:uiPriority="37" w:unhideWhenUsed="1"/>
-    <w:lsdException w:name="TOC Heading" w:semiHidden="1" w:uiPriority="39" w:unhideWhenUsed="1" w:qFormat="1"/>
-    <w:lsdException w:name="Plain Table 1" w:uiPriority="41"/>
-    <w:lsdException w:name="Plain Table 2" w:uiPriority="42"/>
-    <w:lsdException w:name="Plain Table 3" w:uiPriority="43"/>
-    <w:lsdException w:name="Plain Table 4" w:uiPriority="44"/>
-    <w:lsdException w:name="Plain Table 5" w:uiPriority="45"/>
-    <w:lsdException w:name="Grid Table Light" w:uiPriority="40"/>
-    <w:lsdException w:name="Grid Table 1 Light" w:uiPriority="46"/>
-    <w:lsdException w:name="Grid Table 2" w:uiPriority="47"/>
-    <w:lsdException w:name="Grid Table 3" w:uiPriority="48"/>
-    <w:lsdException w:name="Grid Table 4" w:uiPriority="49"/>
-    <w:lsdException w:name="Grid Table 5 Dark" w:uiPriority="50"/>
-    <w:lsdException w:name="Grid Table 6 Colorful" w:uiPriority="51"/>
-    <w:lsdException w:name="Grid Table 7 Colorful" w:uiPriority="52"/>
-    <w:lsdException w:name="Grid Table 1 Light Accent 1" w:uiPriority="46"/>
-    <w:lsdException w:name="Grid Table 2 Accent 1" w:uiPriority="47"/>
-    <w:lsdException w:name="Grid Table 3 Accent 1" w:uiPriority="48"/>
-    <w:lsdException w:name="Grid Table 4 Accent 1" w:uiPriority="49"/>
-    <w:lsdException w:name="Grid Table 5 Dark Accent 1" w:uiPriority="50"/>
-    <w:lsdException w:name="Grid Table 6 Colorful Accent 1" w:uiPriority="51"/>
-    <w:lsdException w:name="Grid Table 7 Colorful Accent 1" w:uiPriority="52"/>
-    <w:lsdException w:name="Grid Table 1 Light Accent 2" w:uiPriority="46"/>
-    <w:lsdException w:name="Grid Table 2 Accent 2" w:uiPriority="47"/>
-    <w:lsdException w:name="Grid Table 3 Accent 2" w:uiPriority="48"/>
-    <w:lsdException w:name="Grid Table 4 Accent 2" w:uiPriority="49"/>
-    <w:lsdException w:name="Grid Table 5 Dark Accent 2" w:uiPriority="50"/>
-    <w:lsdException w:name="Grid Table 6 Colorful Accent 2" w:uiPriority="51"/>
-    <w:lsdException w:name="Grid Table 7 Colorful Accent 2" w:uiPriority="52"/>
-    <w:lsdException w:name="Grid Table 1 Light Accent 3" w:uiPriority="46"/>
-    <w:lsdException w:name="Grid Table 2 Accent 3" w:uiPriority="47"/>
-    <w:lsdException w:name="Grid Table 3 Accent 3" w:uiPriority="48"/>
-    <w:lsdException w:name="Grid Table 4 Accent 3" w:uiPriority="49"/>
-    <w:lsdException w:name="Grid Table 5 Dark Accent 3" w:uiPriority="50"/>
-    <w:lsdException w:name="Grid Table 6 Colorful Accent 3" w:uiPriority="51"/>
-    <w:lsdException w:name="Grid Table 7 Colorful Accent 3" w:uiPriority="52"/>
-    <w:lsdException w:name="Grid Table 1 Light Accent 4" w:uiPriority="46"/>
-    <w:lsdException w:name="Grid Table 2 Accent 4" w:uiPriority="47"/>
-    <w:lsdException w:name="Grid Table 3 Accent 4" w:uiPriority="48"/>
-    <w:lsdException w:name="Grid Table 4 Accent 4" w:uiPriority="49"/>
-    <w:lsdException w:name="Grid Table 5 Dark Accent 4" w:uiPriority="50"/>
-    <w:lsdException w:name="Grid Table 6 Colorful Accent 4" w:uiPriority="51"/>
-    <w:lsdException w:name="Grid Table 7 Colorful Accent 4" w:uiPriority="52"/>
-    <w:lsdException w:name="Grid Table 1 Light Accent 5" w:uiPriority="46"/>
-    <w:lsdException w:name="Grid Table 2 Accent 5" w:uiPriority="47"/>
-    <w:lsdException w:name="Grid Table 3 Accent 5" w:uiPriority="48"/>
-    <w:lsdException w:name="Grid Table 4 Accent 5" w:uiPriority="49"/>
-    <w:lsdException w:name="Grid Table 5 Dark Accent 5" w:uiPriority="50"/>
-    <w:lsdException w:name="Grid Table 6 Colorful Accent 5" w:uiPriority="51"/>
-    <w:lsdException w:name="Grid Table 7 Colorful Accent 5" w:uiPriority="52"/>
-    <w:lsdException w:name="Grid Table 1 Light Accent 6" w:uiPriority="46"/>
-    <w:lsdException w:name="Grid Table 2 Accent 6" w:uiPriority="47"/>
-    <w:lsdException w:name="Grid Table 3 Accent 6" w:uiPriority="48"/>
-    <w:lsdException w:name="Grid Table 4 Accent 6" w:uiPriority="49"/>
-    <w:lsdException w:name="Grid Table 5 Dark Accent 6" w:uiPriority="50"/>
-    <w:lsdException w:name="Grid Table 6 Colorful Accent 6" w:uiPriority="51"/>
-    <w:lsdException w:name="Grid Table 7 Colorful Accent 6" w:uiPriority="52"/>
-    <w:lsdException w:name="List Table 1 Light" w:uiPriority="46"/>
-    <w:lsdException w:name="List Table 2" w:uiPriority="47"/>
-    <w:lsdException w:name="List Table 3" w:uiPriority="48"/>
-    <w:lsdException w:name="List Table 4" w:uiPriority="49"/>
-    <w:lsdException w:name="List Table 5 Dark" w:uiPriority="50"/>
-    <w:lsdException w:name="List Table 6 Colorful" w:uiPriority="51"/>
-    <w:lsdException w:name="List Table 7 Colorful" w:uiPriority="52"/>
-    <w:lsdException w:name="List Table 1 Light Accent 1" w:uiPriority="46"/>
-    <w:lsdException w:name="List Table 2 Accent 1" w:uiPriority="47"/>
-    <w:lsdException w:name="List Table 3 Accent 1" w:uiPriority="48"/>
-    <w:lsdException w:name="List Table 4 Accent 1" w:uiPriority="49"/>
-    <w:lsdException w:name="List Table 5 Dark Accent 1" w:uiPriority="50"/>
-    <w:lsdException w:name="List Table 6 Colorful Accent 1" w:uiPriority="51"/>
-    <w:lsdException w:name="List Table 7 Colorful Accent 1" w:uiPriority="52"/>
-    <w:lsdException w:name="List Table 1 Light Accent 2" w:uiPriority="46"/>
-    <w:lsdException w:name="List Table 2 Accent 2" w:uiPriority="47"/>
-    <w:lsdException w:name="List Table 3 Accent 2" w:uiPriority="48"/>
-    <w:lsdException w:name="List Table 4 Accent 2" w:uiPriority="49"/>
-    <w:lsdException w:name="List Table 5 Dark Accent 2" w:uiPriority="50"/>
-    <w:lsdException w:name="List Table 6 Colorful Accent 2" w:uiPriority="51"/>
-    <w:lsdException w:name="List Table 7 Colorful Accent 2" w:uiPriority="52"/>
-    <w:lsdException w:name="List Table 1 Light Accent 3" w:uiPriority="46"/>
-    <w:lsdException w:name="List Table 2 Accent 3" w:uiPriority="47"/>
-    <w:lsdException w:name="List Table 3 Accent 3" w:uiPriority="48"/>
-    <w:lsdException w:name="List Table 4 Accent 3" w:uiPriority="49"/>
-    <w:lsdException w:name="List Table 5 Dark Accent 3" w:uiPriority="50"/>
-    <w:lsdException w:name="List Table 6 Colorful Accent 3" w:uiPriority="51"/>
-    <w:lsdException w:name="List Table 7 Colorful Accent 3" w:uiPriority="52"/>
-    <w:lsdException w:name="List Table 1 Light Accent 4" w:uiPriority="46"/>
-    <w:lsdException w:name="List Table 2 Accent 4" w:uiPriority="47"/>
-    <w:lsdException w:name="List Table 3 Accent 4" w:uiPriority="48"/>
-    <w:lsdException w:name="List Table 4 Accent 4" w:uiPriority="49"/>
-    <w:lsdException w:name="List Table 5 Dark Accent 4" w:uiPriority="50"/>
-    <w:lsdException w:name="List Table 6 Colorful Accent 4" w:uiPriority="51"/>
-    <w:lsdException w:name="List Table 7 Colorful Accent 4" w:uiPriority="52"/>
-    <w:lsdException w:name="List Table 1 Light Accent 5" w:uiPriority="46"/>
-    <w:lsdException w:name="List Table 2 Accent 5" w:uiPriority="47"/>
-    <w:lsdException w:name="List Table 3 Accent 5" w:uiPriority="48"/>
-    <w:lsdException w:name="List Table 4 Accent 5" w:uiPriority="49"/>
-    <w:lsdException w:name="List Table 5 Dark Accent 5" w:uiPriority="50"/>
-    <w:lsdException w:name="List Table 6 Colorful Accent 5" w:uiPriority="51"/>
-    <w:lsdException w:name="List Table 7 Colorful Accent 5" w:uiPriority="52"/>
-    <w:lsdException w:name="List Table 1 Light Accent 6" w:uiPriority="46"/>
-    <w:lsdException w:name="List Table 2 Accent 6" w:uiPriority="47"/>
-    <w:lsdException w:name="List Table 3 Accent 6" w:uiPriority="48"/>
-    <w:lsdException w:name="List Table 4 Accent 6" w:uiPriority="49"/>
-    <w:lsdException w:name="List Table 5 Dark Accent 6" w:uiPriority="50"/>
-    <w:lsdException w:name="List Table 6 Colorful Accent 6" w:uiPriority="51"/>
-    <w:lsdException w:name="List Table 7 Colorful Accent 6" w:uiPriority="52"/>
+  <w:latentStyles w:defLockedState="0" w:defUIPriority="99" w:defSemiHidden="1" w:defUnhideWhenUsed="1" w:defQFormat="0" w:count="267">
+    <w:lsdException w:name="Normal" w:semiHidden="0" w:uiPriority="0" w:unhideWhenUsed="0" w:qFormat="1"/>
+    <w:lsdException w:name="heading 1" w:semiHidden="0" w:uiPriority="9" w:unhideWhenUsed="0" w:qFormat="1"/>
+    <w:lsdException w:name="heading 2" w:semiHidden="0" w:uiPriority="9" w:qFormat="1"/>
+    <w:lsdException w:name="heading 3" w:semiHidden="0" w:uiPriority="9" w:qFormat="1"/>
+    <w:lsdException w:name="heading 4" w:semiHidden="0" w:uiPriority="9" w:qFormat="1"/>
+    <w:lsdException w:name="heading 5" w:uiPriority="9" w:qFormat="1"/>
+    <w:lsdException w:name="heading 6" w:uiPriority="9" w:qFormat="1"/>
+    <w:lsdException w:name="heading 7" w:uiPriority="9" w:qFormat="1"/>
+    <w:lsdException w:name="heading 8" w:uiPriority="9" w:qFormat="1"/>
+    <w:lsdException w:name="heading 9" w:uiPriority="9" w:qFormat="1"/>
+    <w:lsdException w:name="toc 1" w:uiPriority="39"/>
+    <w:lsdException w:name="toc 2" w:uiPriority="39"/>
+    <w:lsdException w:name="toc 3" w:uiPriority="39"/>
+    <w:lsdException w:name="toc 4" w:uiPriority="39"/>
+    <w:lsdException w:name="toc 5" w:uiPriority="39"/>
+    <w:lsdException w:name="toc 6" w:uiPriority="39"/>
+    <w:lsdException w:name="toc 7" w:uiPriority="39"/>
+    <w:lsdException w:name="toc 8" w:uiPriority="39"/>
+    <w:lsdException w:name="toc 9" w:uiPriority="39"/>
+    <w:lsdException w:name="header" w:semiHidden="0" w:qFormat="1"/>
+    <w:lsdException w:name="footer" w:semiHidden="0"/>
+    <w:lsdException w:name="caption" w:uiPriority="35" w:qFormat="1"/>
+    <w:lsdException w:name="Title" w:semiHidden="0" w:uiPriority="10" w:unhideWhenUsed="0" w:qFormat="1"/>
+    <w:lsdException w:name="Default Paragraph Font" w:uiPriority="1" w:qFormat="1"/>
+    <w:lsdException w:name="Body Text" w:semiHidden="0" w:uiPriority="1" w:unhideWhenUsed="0" w:qFormat="1"/>
+    <w:lsdException w:name="Subtitle" w:semiHidden="0" w:uiPriority="11" w:unhideWhenUsed="0" w:qFormat="1"/>
+    <w:lsdException w:name="Strong" w:semiHidden="0" w:uiPriority="22" w:unhideWhenUsed="0" w:qFormat="1"/>
+    <w:lsdException w:name="Emphasis" w:semiHidden="0" w:uiPriority="20" w:unhideWhenUsed="0" w:qFormat="1"/>
+    <w:lsdException w:name="Table Grid" w:semiHidden="0" w:uiPriority="39" w:unhideWhenUsed="0"/>
+    <w:lsdException w:name="Placeholder Text" w:unhideWhenUsed="0"/>
+    <w:lsdException w:name="No Spacing" w:semiHidden="0" w:unhideWhenUsed="0"/>
+    <w:lsdException w:name="Light Shading" w:semiHidden="0" w:uiPriority="60" w:unhideWhenUsed="0"/>
+    <w:lsdException w:name="Light List" w:semiHidden="0" w:uiPriority="61" w:unhideWhenUsed="0"/>
+    <w:lsdException w:name="Light Grid" w:semiHidden="0" w:uiPriority="62" w:unhideWhenUsed="0"/>
+    <w:lsdException w:name="Medium Shading 1" w:semiHidden="0" w:uiPriority="63" w:unhideWhenUsed="0"/>
+    <w:lsdException w:name="Medium Shading 2" w:semiHidden="0" w:uiPriority="64" w:unhideWhenUsed="0"/>
+    <w:lsdException w:name="Medium List 1" w:semiHidden="0" w:uiPriority="65" w:unhideWhenUsed="0"/>
+    <w:lsdException w:name="Medium List 2" w:semiHidden="0" w:uiPriority="66" w:unhideWhenUsed="0"/>
+    <w:lsdException w:name="Medium Grid 1" w:semiHidden="0" w:uiPriority="67" w:unhideWhenUsed="0"/>
+    <w:lsdException w:name="Medium Grid 2" w:semiHidden="0" w:uiPriority="68" w:unhideWhenUsed="0"/>
+    <w:lsdException w:name="Medium Grid 3" w:semiHidden="0" w:uiPriority="69" w:unhideWhenUsed="0"/>
+    <w:lsdException w:name="Dark List" w:semiHidden="0" w:uiPriority="70" w:unhideWhenUsed="0"/>
+    <w:lsdException w:name="Colorful Shading" w:semiHidden="0" w:uiPriority="71" w:unhideWhenUsed="0"/>
+    <w:lsdException w:name="Colorful List" w:semiHidden="0" w:uiPriority="72" w:unhideWhenUsed="0"/>
+    <w:lsdException w:name="Colorful Grid" w:semiHidden="0" w:uiPriority="73" w:unhideWhenUsed="0"/>
+    <w:lsdException w:name="Light Shading Accent 1" w:semiHidden="0" w:uiPriority="60" w:unhideWhenUsed="0"/>
+    <w:lsdException w:name="Light List Accent 1" w:semiHidden="0" w:uiPriority="61" w:unhideWhenUsed="0"/>
+    <w:lsdException w:name="Light Grid Accent 1" w:semiHidden="0" w:uiPriority="62" w:unhideWhenUsed="0"/>
+    <w:lsdException w:name="Medium Shading 1 Accent 1" w:semiHidden="0" w:uiPriority="63" w:unhideWhenUsed="0"/>
+    <w:lsdException w:name="Medium Shading 2 Accent 1" w:semiHidden="0" w:uiPriority="64" w:unhideWhenUsed="0"/>
+    <w:lsdException w:name="Medium List 1 Accent 1" w:semiHidden="0" w:uiPriority="65" w:unhideWhenUsed="0"/>
+    <w:lsdException w:name="Revision" w:unhideWhenUsed="0"/>
+    <w:lsdException w:name="List Paragraph" w:semiHidden="0" w:uiPriority="1" w:unhideWhenUsed="0" w:qFormat="1"/>
+    <w:lsdException w:name="Quote" w:semiHidden="0" w:unhideWhenUsed="0"/>
+    <w:lsdException w:name="Intense Quote" w:semiHidden="0" w:unhideWhenUsed="0"/>
+    <w:lsdException w:name="Medium List 2 Accent 1" w:semiHidden="0" w:uiPriority="66" w:unhideWhenUsed="0"/>
+    <w:lsdException w:name="Medium Grid 1 Accent 1" w:semiHidden="0" w:uiPriority="67" w:unhideWhenUsed="0"/>
+    <w:lsdException w:name="Medium Grid 2 Accent 1" w:semiHidden="0" w:uiPriority="68" w:unhideWhenUsed="0"/>
+    <w:lsdException w:name="Medium Grid 3 Accent 1" w:semiHidden="0" w:uiPriority="69" w:unhideWhenUsed="0"/>
+    <w:lsdException w:name="Dark List Accent 1" w:semiHidden="0" w:uiPriority="70" w:unhideWhenUsed="0"/>
+    <w:lsdException w:name="Colorful Shading Accent 1" w:semiHidden="0" w:uiPriority="71" w:unhideWhenUsed="0"/>
+    <w:lsdException w:name="Colorful List Accent 1" w:semiHidden="0" w:uiPriority="72" w:unhideWhenUsed="0"/>
+    <w:lsdException w:name="Colorful Grid Accent 1" w:semiHidden="0" w:uiPriority="73" w:unhideWhenUsed="0"/>
+    <w:lsdException w:name="Light Shading Accent 2" w:semiHidden="0" w:uiPriority="60" w:unhideWhenUsed="0"/>
+    <w:lsdException w:name="Light List Accent 2" w:semiHidden="0" w:uiPriority="61" w:unhideWhenUsed="0"/>
+    <w:lsdException w:name="Light Grid Accent 2" w:semiHidden="0" w:uiPriority="62" w:unhideWhenUsed="0"/>
+    <w:lsdException w:name="Medium Shading 1 Accent 2" w:semiHidden="0" w:uiPriority="63" w:unhideWhenUsed="0"/>
+    <w:lsdException w:name="Medium Shading 2 Accent 2" w:semiHidden="0" w:uiPriority="64" w:unhideWhenUsed="0"/>
+    <w:lsdException w:name="Medium List 1 Accent 2" w:semiHidden="0" w:uiPriority="65" w:unhideWhenUsed="0"/>
+    <w:lsdException w:name="Medium List 2 Accent 2" w:semiHidden="0" w:uiPriority="66" w:unhideWhenUsed="0"/>
+    <w:lsdException w:name="Medium Grid 1 Accent 2" w:semiHidden="0" w:uiPriority="67" w:unhideWhenUsed="0"/>
+    <w:lsdException w:name="Medium Grid 2 Accent 2" w:semiHidden="0" w:uiPriority="68" w:unhideWhenUsed="0"/>
+    <w:lsdException w:name="Medium Grid 3 Accent 2" w:semiHidden="0" w:uiPriority="69" w:unhideWhenUsed="0"/>
+    <w:lsdException w:name="Dark List Accent 2" w:semiHidden="0" w:uiPriority="70" w:unhideWhenUsed="0"/>
+    <w:lsdException w:name="Colorful Shading Accent 2" w:semiHidden="0" w:uiPriority="71" w:unhideWhenUsed="0"/>
+    <w:lsdException w:name="Colorful List Accent 2" w:semiHidden="0" w:uiPriority="72" w:unhideWhenUsed="0"/>
+    <w:lsdException w:name="Colorful Grid Accent 2" w:semiHidden="0" w:uiPriority="73" w:unhideWhenUsed="0"/>
+    <w:lsdException w:name="Light Shading Accent 3" w:semiHidden="0" w:uiPriority="60" w:unhideWhenUsed="0"/>
+    <w:lsdException w:name="Light List Accent 3" w:semiHidden="0" w:uiPriority="61" w:unhideWhenUsed="0"/>
+    <w:lsdException w:name="Light Grid Accent 3" w:semiHidden="0" w:uiPriority="62" w:unhideWhenUsed="0"/>
+    <w:lsdException w:name="Medium Shading 1 Accent 3" w:semiHidden="0" w:uiPriority="63" w:unhideWhenUsed="0"/>
+    <w:lsdException w:name="Medium Shading 2 Accent 3" w:semiHidden="0" w:uiPriority="64" w:unhideWhenUsed="0"/>
+    <w:lsdException w:name="Medium List 1 Accent 3" w:semiHidden="0" w:uiPriority="65" w:unhideWhenUsed="0"/>
+    <w:lsdException w:name="Medium List 2 Accent 3" w:semiHidden="0" w:uiPriority="66" w:unhideWhenUsed="0"/>
+    <w:lsdException w:name="Medium Grid 1 Accent 3" w:semiHidden="0" w:uiPriority="67" w:unhideWhenUsed="0"/>
+    <w:lsdException w:name="Medium Grid 2 Accent 3" w:semiHidden="0" w:uiPriority="68" w:unhideWhenUsed="0"/>
+    <w:lsdException w:name="Medium Grid 3 Accent 3" w:semiHidden="0" w:uiPriority="69" w:unhideWhenUsed="0"/>
+    <w:lsdException w:name="Dark List Accent 3" w:semiHidden="0" w:uiPriority="70" w:unhideWhenUsed="0"/>
+    <w:lsdException w:name="Colorful Shading Accent 3" w:semiHidden="0" w:uiPriority="71" w:unhideWhenUsed="0"/>
+    <w:lsdException w:name="Colorful List Accent 3" w:semiHidden="0" w:uiPriority="72" w:unhideWhenUsed="0"/>
+    <w:lsdException w:name="Colorful Grid Accent 3" w:semiHidden="0" w:uiPriority="73" w:unhideWhenUsed="0"/>
+    <w:lsdException w:name="Light Shading Accent 4" w:semiHidden="0" w:uiPriority="60" w:unhideWhenUsed="0"/>
+    <w:lsdException w:name="Light List Accent 4" w:semiHidden="0" w:uiPriority="61" w:unhideWhenUsed="0"/>
+    <w:lsdException w:name="Light Grid Accent 4" w:semiHidden="0" w:uiPriority="62" w:unhideWhenUsed="0"/>
+    <w:lsdException w:name="Medium Shading 1 Accent 4" w:semiHidden="0" w:uiPriority="63" w:unhideWhenUsed="0"/>
+    <w:lsdException w:name="Medium Shading 2 Accent 4" w:semiHidden="0" w:uiPriority="64" w:unhideWhenUsed="0"/>
+    <w:lsdException w:name="Medium List 1 Accent 4" w:semiHidden="0" w:uiPriority="65" w:unhideWhenUsed="0"/>
+    <w:lsdException w:name="Medium List 2 Accent 4" w:semiHidden="0" w:uiPriority="66" w:unhideWhenUsed="0"/>
+    <w:lsdException w:name="Medium Grid 1 Accent 4" w:semiHidden="0" w:uiPriority="67" w:unhideWhenUsed="0"/>
+    <w:lsdException w:name="Medium Grid 2 Accent 4" w:semiHidden="0" w:uiPriority="68" w:unhideWhenUsed="0"/>
+    <w:lsdException w:name="Medium Grid 3 Accent 4" w:semiHidden="0" w:uiPriority="69" w:unhideWhenUsed="0"/>
+    <w:lsdException w:name="Dark List Accent 4" w:semiHidden="0" w:uiPriority="70" w:unhideWhenUsed="0"/>
+    <w:lsdException w:name="Colorful Shading Accent 4" w:semiHidden="0" w:uiPriority="71" w:unhideWhenUsed="0"/>
+    <w:lsdException w:name="Colorful List Accent 4" w:semiHidden="0" w:uiPriority="72" w:unhideWhenUsed="0"/>
+    <w:lsdException w:name="Colorful Grid Accent 4" w:semiHidden="0" w:uiPriority="73" w:unhideWhenUsed="0"/>
+    <w:lsdException w:name="Light Shading Accent 5" w:semiHidden="0" w:uiPriority="60" w:unhideWhenUsed="0"/>
+    <w:lsdException w:name="Light List Accent 5" w:semiHidden="0" w:uiPriority="61" w:unhideWhenUsed="0"/>
+    <w:lsdException w:name="Light Grid Accent 5" w:semiHidden="0" w:uiPriority="62" w:unhideWhenUsed="0"/>
+    <w:lsdException w:name="Medium Shading 1 Accent 5" w:semiHidden="0" w:uiPriority="63" w:unhideWhenUsed="0"/>
+    <w:lsdException w:name="Medium Shading 2 Accent 5" w:semiHidden="0" w:uiPriority="64" w:unhideWhenUsed="0"/>
+    <w:lsdException w:name="Medium List 1 Accent 5" w:semiHidden="0" w:uiPriority="65" w:unhideWhenUsed="0"/>
+    <w:lsdException w:name="Medium List 2 Accent 5" w:semiHidden="0" w:uiPriority="66" w:unhideWhenUsed="0"/>
+    <w:lsdException w:name="Medium Grid 1 Accent 5" w:semiHidden="0" w:uiPriority="67" w:unhideWhenUsed="0"/>
+    <w:lsdException w:name="Medium Grid 2 Accent 5" w:semiHidden="0" w:uiPriority="68" w:unhideWhenUsed="0"/>
+    <w:lsdException w:name="Medium Grid 3 Accent 5" w:semiHidden="0" w:uiPriority="69" w:unhideWhenUsed="0"/>
+    <w:lsdException w:name="Dark List Accent 5" w:semiHidden="0" w:uiPriority="70" w:unhideWhenUsed="0"/>
+    <w:lsdException w:name="Colorful Shading Accent 5" w:semiHidden="0" w:uiPriority="71" w:unhideWhenUsed="0"/>
+    <w:lsdException w:name="Colorful List Accent 5" w:semiHidden="0" w:uiPriority="72" w:unhideWhenUsed="0"/>
+    <w:lsdException w:name="Colorful Grid Accent 5" w:semiHidden="0" w:uiPriority="73" w:unhideWhenUsed="0"/>
+    <w:lsdException w:name="Light Shading Accent 6" w:semiHidden="0" w:uiPriority="60" w:unhideWhenUsed="0"/>
+    <w:lsdException w:name="Light List Accent 6" w:semiHidden="0" w:uiPriority="61" w:unhideWhenUsed="0"/>
+    <w:lsdException w:name="Light Grid Accent 6" w:semiHidden="0" w:uiPriority="62" w:unhideWhenUsed="0"/>
+    <w:lsdException w:name="Medium Shading 1 Accent 6" w:semiHidden="0" w:uiPriority="63" w:unhideWhenUsed="0"/>
+    <w:lsdException w:name="Medium Shading 2 Accent 6" w:semiHidden="0" w:uiPriority="64" w:unhideWhenUsed="0"/>
+    <w:lsdException w:name="Medium List 1 Accent 6" w:semiHidden="0" w:uiPriority="65" w:unhideWhenUsed="0"/>
+    <w:lsdException w:name="Medium List 2 Accent 6" w:semiHidden="0" w:uiPriority="66" w:unhideWhenUsed="0"/>
+    <w:lsdException w:name="Medium Grid 1 Accent 6" w:semiHidden="0" w:uiPriority="67" w:unhideWhenUsed="0"/>
+    <w:lsdException w:name="Medium Grid 2 Accent 6" w:semiHidden="0" w:uiPriority="68" w:unhideWhenUsed="0"/>
+    <w:lsdException w:name="Medium Grid 3 Accent 6" w:semiHidden="0" w:uiPriority="69" w:unhideWhenUsed="0"/>
+    <w:lsdException w:name="Dark List Accent 6" w:semiHidden="0" w:uiPriority="70" w:unhideWhenUsed="0"/>
+    <w:lsdException w:name="Colorful Shading Accent 6" w:semiHidden="0" w:uiPriority="71" w:unhideWhenUsed="0"/>
+    <w:lsdException w:name="Colorful List Accent 6" w:semiHidden="0" w:uiPriority="72" w:unhideWhenUsed="0"/>
+    <w:lsdException w:name="Colorful Grid Accent 6" w:semiHidden="0" w:uiPriority="73" w:unhideWhenUsed="0"/>
+    <w:lsdException w:name="Subtle Emphasis" w:semiHidden="0" w:uiPriority="19" w:unhideWhenUsed="0" w:qFormat="1"/>
+    <w:lsdException w:name="Intense Emphasis" w:semiHidden="0" w:uiPriority="21" w:unhideWhenUsed="0" w:qFormat="1"/>
+    <w:lsdException w:name="Subtle Reference" w:semiHidden="0" w:uiPriority="31" w:unhideWhenUsed="0" w:qFormat="1"/>
+    <w:lsdException w:name="Intense Reference" w:semiHidden="0" w:uiPriority="32" w:unhideWhenUsed="0" w:qFormat="1"/>
+    <w:lsdException w:name="Book Title" w:semiHidden="0" w:uiPriority="33" w:unhideWhenUsed="0" w:qFormat="1"/>
+    <w:lsdException w:name="Bibliography" w:uiPriority="37"/>
+    <w:lsdException w:name="TOC Heading" w:uiPriority="39" w:qFormat="1"/>
   </w:latentStyles>
   <w:style w:type="paragraph" w:default="1" w:styleId="Normal">
     <w:name w:val="Normal"/>
@@ -7151,6 +7616,7 @@
     <w:uiPriority w:val="39"/>
     <w:rsid w:val="008C07CE"/>
     <w:tblPr>
+      <w:tblInd w:w="0" w:type="dxa"/>
       <w:tblBorders>
         <w:top w:val="single" w:sz="4" w:space="0" w:color="auto"/>
         <w:left w:val="single" w:sz="4" w:space="0" w:color="auto"/>
@@ -7159,6 +7625,12 @@
         <w:insideH w:val="single" w:sz="4" w:space="0" w:color="auto"/>
         <w:insideV w:val="single" w:sz="4" w:space="0" w:color="auto"/>
       </w:tblBorders>
+      <w:tblCellMar>
+        <w:top w:w="0" w:type="dxa"/>
+        <w:left w:w="108" w:type="dxa"/>
+        <w:bottom w:w="0" w:type="dxa"/>
+        <w:right w:w="108" w:type="dxa"/>
+      </w:tblCellMar>
     </w:tblPr>
   </w:style>
   <w:style w:type="character" w:styleId="Hyperlink">
@@ -7182,6 +7654,471 @@
     <w:rPr>
       <w:color w:val="800080" w:themeColor="followedHyperlink"/>
       <w:u w:val="single"/>
+    </w:rPr>
+  </w:style>
+  <w:style w:type="paragraph" w:styleId="NormalWeb">
+    <w:name w:val="Normal (Web)"/>
+    <w:basedOn w:val="Normal"/>
+    <w:uiPriority w:val="99"/>
+    <w:unhideWhenUsed/>
+    <w:rsid w:val="0056454A"/>
+    <w:pPr>
+      <w:widowControl/>
+      <w:autoSpaceDE/>
+      <w:autoSpaceDN/>
+      <w:spacing w:before="100" w:beforeAutospacing="1" w:after="100" w:afterAutospacing="1"/>
+    </w:pPr>
+    <w:rPr>
+      <w:sz w:val="24"/>
+      <w:szCs w:val="24"/>
+      <w:lang w:val="en-US"/>
+    </w:rPr>
+  </w:style>
+</w:styles>
+</file>
+
+<file path=word/stylesWithEffects.xml><?xml version="1.0" encoding="utf-8"?>
+<w:styles xmlns:wpc="http://schemas.microsoft.com/office/word/2010/wordprocessingCanvas" xmlns:mc="http://schemas.openxmlformats.org/markup-compatibility/2006" xmlns:o="urn:schemas-microsoft-com:office:office" xmlns:r="http://schemas.openxmlformats.org/officeDocument/2006/relationships" xmlns:m="http://schemas.openxmlformats.org/officeDocument/2006/math" xmlns:v="urn:schemas-microsoft-com:vml" xmlns:wp14="http://schemas.microsoft.com/office/word/2010/wordprocessingDrawing" xmlns:wp="http://schemas.openxmlformats.org/drawingml/2006/wordprocessingDrawing" xmlns:w10="urn:schemas-microsoft-com:office:word" xmlns:w="http://schemas.openxmlformats.org/wordprocessingml/2006/main" xmlns:w14="http://schemas.microsoft.com/office/word/2010/wordml" xmlns:wpg="http://schemas.microsoft.com/office/word/2010/wordprocessingGroup" xmlns:wpi="http://schemas.microsoft.com/office/word/2010/wordprocessingInk" xmlns:wne="http://schemas.microsoft.com/office/word/2006/wordml" xmlns:wps="http://schemas.microsoft.com/office/word/2010/wordprocessingShape" mc:Ignorable="w14 wp14">
+  <w:docDefaults>
+    <w:rPrDefault>
+      <w:rPr>
+        <w:rFonts w:ascii="Times New Roman" w:eastAsia="SimSun" w:hAnsi="Times New Roman" w:cs="Times New Roman"/>
+        <w:lang w:val="en-US" w:eastAsia="en-US" w:bidi="ar-SA"/>
+      </w:rPr>
+    </w:rPrDefault>
+    <w:pPrDefault/>
+  </w:docDefaults>
+  <w:latentStyles w:defLockedState="0" w:defUIPriority="99" w:defSemiHidden="1" w:defUnhideWhenUsed="1" w:defQFormat="0" w:count="267">
+    <w:lsdException w:name="Normal" w:semiHidden="0" w:uiPriority="0" w:unhideWhenUsed="0" w:qFormat="1"/>
+    <w:lsdException w:name="heading 1" w:semiHidden="0" w:uiPriority="9" w:unhideWhenUsed="0" w:qFormat="1"/>
+    <w:lsdException w:name="heading 2" w:semiHidden="0" w:uiPriority="9" w:qFormat="1"/>
+    <w:lsdException w:name="heading 3" w:semiHidden="0" w:uiPriority="9" w:qFormat="1"/>
+    <w:lsdException w:name="heading 4" w:semiHidden="0" w:uiPriority="9" w:qFormat="1"/>
+    <w:lsdException w:name="heading 5" w:uiPriority="9" w:qFormat="1"/>
+    <w:lsdException w:name="heading 6" w:uiPriority="9" w:qFormat="1"/>
+    <w:lsdException w:name="heading 7" w:uiPriority="9" w:qFormat="1"/>
+    <w:lsdException w:name="heading 8" w:uiPriority="9" w:qFormat="1"/>
+    <w:lsdException w:name="heading 9" w:uiPriority="9" w:qFormat="1"/>
+    <w:lsdException w:name="toc 1" w:uiPriority="39"/>
+    <w:lsdException w:name="toc 2" w:uiPriority="39"/>
+    <w:lsdException w:name="toc 3" w:uiPriority="39"/>
+    <w:lsdException w:name="toc 4" w:uiPriority="39"/>
+    <w:lsdException w:name="toc 5" w:uiPriority="39"/>
+    <w:lsdException w:name="toc 6" w:uiPriority="39"/>
+    <w:lsdException w:name="toc 7" w:uiPriority="39"/>
+    <w:lsdException w:name="toc 8" w:uiPriority="39"/>
+    <w:lsdException w:name="toc 9" w:uiPriority="39"/>
+    <w:lsdException w:name="header" w:semiHidden="0" w:qFormat="1"/>
+    <w:lsdException w:name="footer" w:semiHidden="0"/>
+    <w:lsdException w:name="caption" w:uiPriority="35" w:qFormat="1"/>
+    <w:lsdException w:name="Title" w:semiHidden="0" w:uiPriority="10" w:unhideWhenUsed="0" w:qFormat="1"/>
+    <w:lsdException w:name="Default Paragraph Font" w:uiPriority="1" w:qFormat="1"/>
+    <w:lsdException w:name="Body Text" w:semiHidden="0" w:uiPriority="1" w:unhideWhenUsed="0" w:qFormat="1"/>
+    <w:lsdException w:name="Subtitle" w:semiHidden="0" w:uiPriority="11" w:unhideWhenUsed="0" w:qFormat="1"/>
+    <w:lsdException w:name="Strong" w:semiHidden="0" w:uiPriority="22" w:unhideWhenUsed="0" w:qFormat="1"/>
+    <w:lsdException w:name="Emphasis" w:semiHidden="0" w:uiPriority="20" w:unhideWhenUsed="0" w:qFormat="1"/>
+    <w:lsdException w:name="Table Grid" w:semiHidden="0" w:uiPriority="39" w:unhideWhenUsed="0"/>
+    <w:lsdException w:name="Placeholder Text" w:unhideWhenUsed="0"/>
+    <w:lsdException w:name="No Spacing" w:semiHidden="0" w:unhideWhenUsed="0"/>
+    <w:lsdException w:name="Light Shading" w:semiHidden="0" w:uiPriority="60" w:unhideWhenUsed="0"/>
+    <w:lsdException w:name="Light List" w:semiHidden="0" w:uiPriority="61" w:unhideWhenUsed="0"/>
+    <w:lsdException w:name="Light Grid" w:semiHidden="0" w:uiPriority="62" w:unhideWhenUsed="0"/>
+    <w:lsdException w:name="Medium Shading 1" w:semiHidden="0" w:uiPriority="63" w:unhideWhenUsed="0"/>
+    <w:lsdException w:name="Medium Shading 2" w:semiHidden="0" w:uiPriority="64" w:unhideWhenUsed="0"/>
+    <w:lsdException w:name="Medium List 1" w:semiHidden="0" w:uiPriority="65" w:unhideWhenUsed="0"/>
+    <w:lsdException w:name="Medium List 2" w:semiHidden="0" w:uiPriority="66" w:unhideWhenUsed="0"/>
+    <w:lsdException w:name="Medium Grid 1" w:semiHidden="0" w:uiPriority="67" w:unhideWhenUsed="0"/>
+    <w:lsdException w:name="Medium Grid 2" w:semiHidden="0" w:uiPriority="68" w:unhideWhenUsed="0"/>
+    <w:lsdException w:name="Medium Grid 3" w:semiHidden="0" w:uiPriority="69" w:unhideWhenUsed="0"/>
+    <w:lsdException w:name="Dark List" w:semiHidden="0" w:uiPriority="70" w:unhideWhenUsed="0"/>
+    <w:lsdException w:name="Colorful Shading" w:semiHidden="0" w:uiPriority="71" w:unhideWhenUsed="0"/>
+    <w:lsdException w:name="Colorful List" w:semiHidden="0" w:uiPriority="72" w:unhideWhenUsed="0"/>
+    <w:lsdException w:name="Colorful Grid" w:semiHidden="0" w:uiPriority="73" w:unhideWhenUsed="0"/>
+    <w:lsdException w:name="Light Shading Accent 1" w:semiHidden="0" w:uiPriority="60" w:unhideWhenUsed="0"/>
+    <w:lsdException w:name="Light List Accent 1" w:semiHidden="0" w:uiPriority="61" w:unhideWhenUsed="0"/>
+    <w:lsdException w:name="Light Grid Accent 1" w:semiHidden="0" w:uiPriority="62" w:unhideWhenUsed="0"/>
+    <w:lsdException w:name="Medium Shading 1 Accent 1" w:semiHidden="0" w:uiPriority="63" w:unhideWhenUsed="0"/>
+    <w:lsdException w:name="Medium Shading 2 Accent 1" w:semiHidden="0" w:uiPriority="64" w:unhideWhenUsed="0"/>
+    <w:lsdException w:name="Medium List 1 Accent 1" w:semiHidden="0" w:uiPriority="65" w:unhideWhenUsed="0"/>
+    <w:lsdException w:name="Revision" w:unhideWhenUsed="0"/>
+    <w:lsdException w:name="List Paragraph" w:semiHidden="0" w:uiPriority="1" w:unhideWhenUsed="0" w:qFormat="1"/>
+    <w:lsdException w:name="Quote" w:semiHidden="0" w:unhideWhenUsed="0"/>
+    <w:lsdException w:name="Intense Quote" w:semiHidden="0" w:unhideWhenUsed="0"/>
+    <w:lsdException w:name="Medium List 2 Accent 1" w:semiHidden="0" w:uiPriority="66" w:unhideWhenUsed="0"/>
+    <w:lsdException w:name="Medium Grid 1 Accent 1" w:semiHidden="0" w:uiPriority="67" w:unhideWhenUsed="0"/>
+    <w:lsdException w:name="Medium Grid 2 Accent 1" w:semiHidden="0" w:uiPriority="68" w:unhideWhenUsed="0"/>
+    <w:lsdException w:name="Medium Grid 3 Accent 1" w:semiHidden="0" w:uiPriority="69" w:unhideWhenUsed="0"/>
+    <w:lsdException w:name="Dark List Accent 1" w:semiHidden="0" w:uiPriority="70" w:unhideWhenUsed="0"/>
+    <w:lsdException w:name="Colorful Shading Accent 1" w:semiHidden="0" w:uiPriority="71" w:unhideWhenUsed="0"/>
+    <w:lsdException w:name="Colorful List Accent 1" w:semiHidden="0" w:uiPriority="72" w:unhideWhenUsed="0"/>
+    <w:lsdException w:name="Colorful Grid Accent 1" w:semiHidden="0" w:uiPriority="73" w:unhideWhenUsed="0"/>
+    <w:lsdException w:name="Light Shading Accent 2" w:semiHidden="0" w:uiPriority="60" w:unhideWhenUsed="0"/>
+    <w:lsdException w:name="Light List Accent 2" w:semiHidden="0" w:uiPriority="61" w:unhideWhenUsed="0"/>
+    <w:lsdException w:name="Light Grid Accent 2" w:semiHidden="0" w:uiPriority="62" w:unhideWhenUsed="0"/>
+    <w:lsdException w:name="Medium Shading 1 Accent 2" w:semiHidden="0" w:uiPriority="63" w:unhideWhenUsed="0"/>
+    <w:lsdException w:name="Medium Shading 2 Accent 2" w:semiHidden="0" w:uiPriority="64" w:unhideWhenUsed="0"/>
+    <w:lsdException w:name="Medium List 1 Accent 2" w:semiHidden="0" w:uiPriority="65" w:unhideWhenUsed="0"/>
+    <w:lsdException w:name="Medium List 2 Accent 2" w:semiHidden="0" w:uiPriority="66" w:unhideWhenUsed="0"/>
+    <w:lsdException w:name="Medium Grid 1 Accent 2" w:semiHidden="0" w:uiPriority="67" w:unhideWhenUsed="0"/>
+    <w:lsdException w:name="Medium Grid 2 Accent 2" w:semiHidden="0" w:uiPriority="68" w:unhideWhenUsed="0"/>
+    <w:lsdException w:name="Medium Grid 3 Accent 2" w:semiHidden="0" w:uiPriority="69" w:unhideWhenUsed="0"/>
+    <w:lsdException w:name="Dark List Accent 2" w:semiHidden="0" w:uiPriority="70" w:unhideWhenUsed="0"/>
+    <w:lsdException w:name="Colorful Shading Accent 2" w:semiHidden="0" w:uiPriority="71" w:unhideWhenUsed="0"/>
+    <w:lsdException w:name="Colorful List Accent 2" w:semiHidden="0" w:uiPriority="72" w:unhideWhenUsed="0"/>
+    <w:lsdException w:name="Colorful Grid Accent 2" w:semiHidden="0" w:uiPriority="73" w:unhideWhenUsed="0"/>
+    <w:lsdException w:name="Light Shading Accent 3" w:semiHidden="0" w:uiPriority="60" w:unhideWhenUsed="0"/>
+    <w:lsdException w:name="Light List Accent 3" w:semiHidden="0" w:uiPriority="61" w:unhideWhenUsed="0"/>
+    <w:lsdException w:name="Light Grid Accent 3" w:semiHidden="0" w:uiPriority="62" w:unhideWhenUsed="0"/>
+    <w:lsdException w:name="Medium Shading 1 Accent 3" w:semiHidden="0" w:uiPriority="63" w:unhideWhenUsed="0"/>
+    <w:lsdException w:name="Medium Shading 2 Accent 3" w:semiHidden="0" w:uiPriority="64" w:unhideWhenUsed="0"/>
+    <w:lsdException w:name="Medium List 1 Accent 3" w:semiHidden="0" w:uiPriority="65" w:unhideWhenUsed="0"/>
+    <w:lsdException w:name="Medium List 2 Accent 3" w:semiHidden="0" w:uiPriority="66" w:unhideWhenUsed="0"/>
+    <w:lsdException w:name="Medium Grid 1 Accent 3" w:semiHidden="0" w:uiPriority="67" w:unhideWhenUsed="0"/>
+    <w:lsdException w:name="Medium Grid 2 Accent 3" w:semiHidden="0" w:uiPriority="68" w:unhideWhenUsed="0"/>
+    <w:lsdException w:name="Medium Grid 3 Accent 3" w:semiHidden="0" w:uiPriority="69" w:unhideWhenUsed="0"/>
+    <w:lsdException w:name="Dark List Accent 3" w:semiHidden="0" w:uiPriority="70" w:unhideWhenUsed="0"/>
+    <w:lsdException w:name="Colorful Shading Accent 3" w:semiHidden="0" w:uiPriority="71" w:unhideWhenUsed="0"/>
+    <w:lsdException w:name="Colorful List Accent 3" w:semiHidden="0" w:uiPriority="72" w:unhideWhenUsed="0"/>
+    <w:lsdException w:name="Colorful Grid Accent 3" w:semiHidden="0" w:uiPriority="73" w:unhideWhenUsed="0"/>
+    <w:lsdException w:name="Light Shading Accent 4" w:semiHidden="0" w:uiPriority="60" w:unhideWhenUsed="0"/>
+    <w:lsdException w:name="Light List Accent 4" w:semiHidden="0" w:uiPriority="61" w:unhideWhenUsed="0"/>
+    <w:lsdException w:name="Light Grid Accent 4" w:semiHidden="0" w:uiPriority="62" w:unhideWhenUsed="0"/>
+    <w:lsdException w:name="Medium Shading 1 Accent 4" w:semiHidden="0" w:uiPriority="63" w:unhideWhenUsed="0"/>
+    <w:lsdException w:name="Medium Shading 2 Accent 4" w:semiHidden="0" w:uiPriority="64" w:unhideWhenUsed="0"/>
+    <w:lsdException w:name="Medium List 1 Accent 4" w:semiHidden="0" w:uiPriority="65" w:unhideWhenUsed="0"/>
+    <w:lsdException w:name="Medium List 2 Accent 4" w:semiHidden="0" w:uiPriority="66" w:unhideWhenUsed="0"/>
+    <w:lsdException w:name="Medium Grid 1 Accent 4" w:semiHidden="0" w:uiPriority="67" w:unhideWhenUsed="0"/>
+    <w:lsdException w:name="Medium Grid 2 Accent 4" w:semiHidden="0" w:uiPriority="68" w:unhideWhenUsed="0"/>
+    <w:lsdException w:name="Medium Grid 3 Accent 4" w:semiHidden="0" w:uiPriority="69" w:unhideWhenUsed="0"/>
+    <w:lsdException w:name="Dark List Accent 4" w:semiHidden="0" w:uiPriority="70" w:unhideWhenUsed="0"/>
+    <w:lsdException w:name="Colorful Shading Accent 4" w:semiHidden="0" w:uiPriority="71" w:unhideWhenUsed="0"/>
+    <w:lsdException w:name="Colorful List Accent 4" w:semiHidden="0" w:uiPriority="72" w:unhideWhenUsed="0"/>
+    <w:lsdException w:name="Colorful Grid Accent 4" w:semiHidden="0" w:uiPriority="73" w:unhideWhenUsed="0"/>
+    <w:lsdException w:name="Light Shading Accent 5" w:semiHidden="0" w:uiPriority="60" w:unhideWhenUsed="0"/>
+    <w:lsdException w:name="Light List Accent 5" w:semiHidden="0" w:uiPriority="61" w:unhideWhenUsed="0"/>
+    <w:lsdException w:name="Light Grid Accent 5" w:semiHidden="0" w:uiPriority="62" w:unhideWhenUsed="0"/>
+    <w:lsdException w:name="Medium Shading 1 Accent 5" w:semiHidden="0" w:uiPriority="63" w:unhideWhenUsed="0"/>
+    <w:lsdException w:name="Medium Shading 2 Accent 5" w:semiHidden="0" w:uiPriority="64" w:unhideWhenUsed="0"/>
+    <w:lsdException w:name="Medium List 1 Accent 5" w:semiHidden="0" w:uiPriority="65" w:unhideWhenUsed="0"/>
+    <w:lsdException w:name="Medium List 2 Accent 5" w:semiHidden="0" w:uiPriority="66" w:unhideWhenUsed="0"/>
+    <w:lsdException w:name="Medium Grid 1 Accent 5" w:semiHidden="0" w:uiPriority="67" w:unhideWhenUsed="0"/>
+    <w:lsdException w:name="Medium Grid 2 Accent 5" w:semiHidden="0" w:uiPriority="68" w:unhideWhenUsed="0"/>
+    <w:lsdException w:name="Medium Grid 3 Accent 5" w:semiHidden="0" w:uiPriority="69" w:unhideWhenUsed="0"/>
+    <w:lsdException w:name="Dark List Accent 5" w:semiHidden="0" w:uiPriority="70" w:unhideWhenUsed="0"/>
+    <w:lsdException w:name="Colorful Shading Accent 5" w:semiHidden="0" w:uiPriority="71" w:unhideWhenUsed="0"/>
+    <w:lsdException w:name="Colorful List Accent 5" w:semiHidden="0" w:uiPriority="72" w:unhideWhenUsed="0"/>
+    <w:lsdException w:name="Colorful Grid Accent 5" w:semiHidden="0" w:uiPriority="73" w:unhideWhenUsed="0"/>
+    <w:lsdException w:name="Light Shading Accent 6" w:semiHidden="0" w:uiPriority="60" w:unhideWhenUsed="0"/>
+    <w:lsdException w:name="Light List Accent 6" w:semiHidden="0" w:uiPriority="61" w:unhideWhenUsed="0"/>
+    <w:lsdException w:name="Light Grid Accent 6" w:semiHidden="0" w:uiPriority="62" w:unhideWhenUsed="0"/>
+    <w:lsdException w:name="Medium Shading 1 Accent 6" w:semiHidden="0" w:uiPriority="63" w:unhideWhenUsed="0"/>
+    <w:lsdException w:name="Medium Shading 2 Accent 6" w:semiHidden="0" w:uiPriority="64" w:unhideWhenUsed="0"/>
+    <w:lsdException w:name="Medium List 1 Accent 6" w:semiHidden="0" w:uiPriority="65" w:unhideWhenUsed="0"/>
+    <w:lsdException w:name="Medium List 2 Accent 6" w:semiHidden="0" w:uiPriority="66" w:unhideWhenUsed="0"/>
+    <w:lsdException w:name="Medium Grid 1 Accent 6" w:semiHidden="0" w:uiPriority="67" w:unhideWhenUsed="0"/>
+    <w:lsdException w:name="Medium Grid 2 Accent 6" w:semiHidden="0" w:uiPriority="68" w:unhideWhenUsed="0"/>
+    <w:lsdException w:name="Medium Grid 3 Accent 6" w:semiHidden="0" w:uiPriority="69" w:unhideWhenUsed="0"/>
+    <w:lsdException w:name="Dark List Accent 6" w:semiHidden="0" w:uiPriority="70" w:unhideWhenUsed="0"/>
+    <w:lsdException w:name="Colorful Shading Accent 6" w:semiHidden="0" w:uiPriority="71" w:unhideWhenUsed="0"/>
+    <w:lsdException w:name="Colorful List Accent 6" w:semiHidden="0" w:uiPriority="72" w:unhideWhenUsed="0"/>
+    <w:lsdException w:name="Colorful Grid Accent 6" w:semiHidden="0" w:uiPriority="73" w:unhideWhenUsed="0"/>
+    <w:lsdException w:name="Subtle Emphasis" w:semiHidden="0" w:uiPriority="19" w:unhideWhenUsed="0" w:qFormat="1"/>
+    <w:lsdException w:name="Intense Emphasis" w:semiHidden="0" w:uiPriority="21" w:unhideWhenUsed="0" w:qFormat="1"/>
+    <w:lsdException w:name="Subtle Reference" w:semiHidden="0" w:uiPriority="31" w:unhideWhenUsed="0" w:qFormat="1"/>
+    <w:lsdException w:name="Intense Reference" w:semiHidden="0" w:uiPriority="32" w:unhideWhenUsed="0" w:qFormat="1"/>
+    <w:lsdException w:name="Book Title" w:semiHidden="0" w:uiPriority="33" w:unhideWhenUsed="0" w:qFormat="1"/>
+    <w:lsdException w:name="Bibliography" w:uiPriority="37"/>
+    <w:lsdException w:name="TOC Heading" w:uiPriority="39" w:qFormat="1"/>
+  </w:latentStyles>
+  <w:style w:type="paragraph" w:default="1" w:styleId="Normal">
+    <w:name w:val="Normal"/>
+    <w:qFormat/>
+    <w:rsid w:val="00492C2B"/>
+    <w:pPr>
+      <w:widowControl w:val="0"/>
+      <w:autoSpaceDE w:val="0"/>
+      <w:autoSpaceDN w:val="0"/>
+    </w:pPr>
+    <w:rPr>
+      <w:rFonts w:eastAsia="Times New Roman"/>
+      <w:sz w:val="22"/>
+      <w:szCs w:val="22"/>
+      <w:lang w:val="vi"/>
+    </w:rPr>
+  </w:style>
+  <w:style w:type="paragraph" w:styleId="Heading1">
+    <w:name w:val="heading 1"/>
+    <w:basedOn w:val="Normal"/>
+    <w:uiPriority w:val="9"/>
+    <w:qFormat/>
+    <w:pPr>
+      <w:outlineLvl w:val="0"/>
+    </w:pPr>
+    <w:rPr>
+      <w:b/>
+      <w:bCs/>
+      <w:sz w:val="40"/>
+      <w:szCs w:val="40"/>
+    </w:rPr>
+  </w:style>
+  <w:style w:type="paragraph" w:styleId="Heading2">
+    <w:name w:val="heading 2"/>
+    <w:basedOn w:val="Normal"/>
+    <w:uiPriority w:val="9"/>
+    <w:unhideWhenUsed/>
+    <w:qFormat/>
+    <w:pPr>
+      <w:spacing w:before="61"/>
+      <w:ind w:left="409" w:hanging="409"/>
+      <w:outlineLvl w:val="1"/>
+    </w:pPr>
+    <w:rPr>
+      <w:b/>
+      <w:bCs/>
+      <w:sz w:val="40"/>
+      <w:szCs w:val="40"/>
+    </w:rPr>
+  </w:style>
+  <w:style w:type="paragraph" w:styleId="Heading3">
+    <w:name w:val="heading 3"/>
+    <w:basedOn w:val="Normal"/>
+    <w:uiPriority w:val="9"/>
+    <w:unhideWhenUsed/>
+    <w:qFormat/>
+    <w:pPr>
+      <w:spacing w:before="157"/>
+      <w:ind w:left="1215" w:hanging="495"/>
+      <w:jc w:val="both"/>
+      <w:outlineLvl w:val="2"/>
+    </w:pPr>
+    <w:rPr>
+      <w:b/>
+      <w:bCs/>
+      <w:sz w:val="28"/>
+      <w:szCs w:val="28"/>
+    </w:rPr>
+  </w:style>
+  <w:style w:type="paragraph" w:styleId="Heading4">
+    <w:name w:val="heading 4"/>
+    <w:basedOn w:val="Normal"/>
+    <w:uiPriority w:val="9"/>
+    <w:unhideWhenUsed/>
+    <w:qFormat/>
+    <w:pPr>
+      <w:spacing w:before="62"/>
+      <w:ind w:left="1377" w:hanging="657"/>
+      <w:outlineLvl w:val="3"/>
+    </w:pPr>
+    <w:rPr>
+      <w:b/>
+      <w:bCs/>
+      <w:sz w:val="26"/>
+      <w:szCs w:val="26"/>
+    </w:rPr>
+  </w:style>
+  <w:style w:type="character" w:default="1" w:styleId="DefaultParagraphFont">
+    <w:name w:val="Default Paragraph Font"/>
+    <w:uiPriority w:val="1"/>
+    <w:semiHidden/>
+    <w:unhideWhenUsed/>
+  </w:style>
+  <w:style w:type="table" w:default="1" w:styleId="TableNormal">
+    <w:name w:val="Normal Table"/>
+    <w:uiPriority w:val="99"/>
+    <w:semiHidden/>
+    <w:unhideWhenUsed/>
+    <w:tblPr>
+      <w:tblInd w:w="0" w:type="dxa"/>
+      <w:tblCellMar>
+        <w:top w:w="0" w:type="dxa"/>
+        <w:left w:w="108" w:type="dxa"/>
+        <w:bottom w:w="0" w:type="dxa"/>
+        <w:right w:w="108" w:type="dxa"/>
+      </w:tblCellMar>
+    </w:tblPr>
+  </w:style>
+  <w:style w:type="numbering" w:default="1" w:styleId="NoList">
+    <w:name w:val="No List"/>
+    <w:uiPriority w:val="99"/>
+    <w:semiHidden/>
+    <w:unhideWhenUsed/>
+  </w:style>
+  <w:style w:type="paragraph" w:styleId="BodyText">
+    <w:name w:val="Body Text"/>
+    <w:basedOn w:val="Normal"/>
+    <w:uiPriority w:val="1"/>
+    <w:qFormat/>
+    <w:rPr>
+      <w:sz w:val="26"/>
+      <w:szCs w:val="26"/>
+    </w:rPr>
+  </w:style>
+  <w:style w:type="paragraph" w:styleId="Footer">
+    <w:name w:val="footer"/>
+    <w:basedOn w:val="Normal"/>
+    <w:link w:val="FooterChar"/>
+    <w:uiPriority w:val="99"/>
+    <w:unhideWhenUsed/>
+    <w:pPr>
+      <w:tabs>
+        <w:tab w:val="center" w:pos="4680"/>
+        <w:tab w:val="right" w:pos="9360"/>
+      </w:tabs>
+    </w:pPr>
+  </w:style>
+  <w:style w:type="paragraph" w:styleId="Header">
+    <w:name w:val="header"/>
+    <w:basedOn w:val="Normal"/>
+    <w:link w:val="HeaderChar"/>
+    <w:uiPriority w:val="99"/>
+    <w:unhideWhenUsed/>
+    <w:qFormat/>
+    <w:pPr>
+      <w:tabs>
+        <w:tab w:val="center" w:pos="4680"/>
+        <w:tab w:val="right" w:pos="9360"/>
+      </w:tabs>
+    </w:pPr>
+  </w:style>
+  <w:style w:type="character" w:styleId="Strong">
+    <w:name w:val="Strong"/>
+    <w:basedOn w:val="DefaultParagraphFont"/>
+    <w:uiPriority w:val="22"/>
+    <w:qFormat/>
+    <w:rPr>
+      <w:b/>
+      <w:bCs/>
+    </w:rPr>
+  </w:style>
+  <w:style w:type="paragraph" w:styleId="ListParagraph">
+    <w:name w:val="List Paragraph"/>
+    <w:basedOn w:val="Normal"/>
+    <w:uiPriority w:val="1"/>
+    <w:qFormat/>
+    <w:pPr>
+      <w:ind w:left="1078" w:hanging="358"/>
+      <w:jc w:val="both"/>
+    </w:pPr>
+  </w:style>
+  <w:style w:type="paragraph" w:customStyle="1" w:styleId="TableParagraph">
+    <w:name w:val="Table Paragraph"/>
+    <w:basedOn w:val="Normal"/>
+    <w:uiPriority w:val="1"/>
+    <w:qFormat/>
+  </w:style>
+  <w:style w:type="character" w:customStyle="1" w:styleId="HeaderChar">
+    <w:name w:val="Header Char"/>
+    <w:basedOn w:val="DefaultParagraphFont"/>
+    <w:link w:val="Header"/>
+    <w:uiPriority w:val="99"/>
+    <w:qFormat/>
+    <w:rPr>
+      <w:rFonts w:eastAsia="Times New Roman"/>
+      <w:sz w:val="22"/>
+      <w:szCs w:val="22"/>
+      <w:lang w:val="vi"/>
+    </w:rPr>
+  </w:style>
+  <w:style w:type="character" w:customStyle="1" w:styleId="FooterChar">
+    <w:name w:val="Footer Char"/>
+    <w:basedOn w:val="DefaultParagraphFont"/>
+    <w:link w:val="Footer"/>
+    <w:uiPriority w:val="99"/>
+    <w:qFormat/>
+    <w:rPr>
+      <w:rFonts w:eastAsia="Times New Roman"/>
+      <w:sz w:val="22"/>
+      <w:szCs w:val="22"/>
+      <w:lang w:val="vi"/>
+    </w:rPr>
+  </w:style>
+  <w:style w:type="character" w:customStyle="1" w:styleId="katex-mathml">
+    <w:name w:val="katex-mathml"/>
+    <w:basedOn w:val="DefaultParagraphFont"/>
+    <w:rsid w:val="007629B8"/>
+  </w:style>
+  <w:style w:type="character" w:customStyle="1" w:styleId="mopen">
+    <w:name w:val="mopen"/>
+    <w:basedOn w:val="DefaultParagraphFont"/>
+    <w:rsid w:val="007629B8"/>
+  </w:style>
+  <w:style w:type="character" w:customStyle="1" w:styleId="mord">
+    <w:name w:val="mord"/>
+    <w:basedOn w:val="DefaultParagraphFont"/>
+    <w:rsid w:val="007629B8"/>
+  </w:style>
+  <w:style w:type="character" w:customStyle="1" w:styleId="mpunct">
+    <w:name w:val="mpunct"/>
+    <w:basedOn w:val="DefaultParagraphFont"/>
+    <w:rsid w:val="007629B8"/>
+  </w:style>
+  <w:style w:type="character" w:customStyle="1" w:styleId="mclose">
+    <w:name w:val="mclose"/>
+    <w:basedOn w:val="DefaultParagraphFont"/>
+    <w:rsid w:val="007629B8"/>
+  </w:style>
+  <w:style w:type="table" w:styleId="TableGrid">
+    <w:name w:val="Table Grid"/>
+    <w:basedOn w:val="TableNormal"/>
+    <w:uiPriority w:val="39"/>
+    <w:rsid w:val="008C07CE"/>
+    <w:tblPr>
+      <w:tblInd w:w="0" w:type="dxa"/>
+      <w:tblBorders>
+        <w:top w:val="single" w:sz="4" w:space="0" w:color="auto"/>
+        <w:left w:val="single" w:sz="4" w:space="0" w:color="auto"/>
+        <w:bottom w:val="single" w:sz="4" w:space="0" w:color="auto"/>
+        <w:right w:val="single" w:sz="4" w:space="0" w:color="auto"/>
+        <w:insideH w:val="single" w:sz="4" w:space="0" w:color="auto"/>
+        <w:insideV w:val="single" w:sz="4" w:space="0" w:color="auto"/>
+      </w:tblBorders>
+      <w:tblCellMar>
+        <w:top w:w="0" w:type="dxa"/>
+        <w:left w:w="108" w:type="dxa"/>
+        <w:bottom w:w="0" w:type="dxa"/>
+        <w:right w:w="108" w:type="dxa"/>
+      </w:tblCellMar>
+    </w:tblPr>
+  </w:style>
+  <w:style w:type="character" w:styleId="Hyperlink">
+    <w:name w:val="Hyperlink"/>
+    <w:basedOn w:val="DefaultParagraphFont"/>
+    <w:uiPriority w:val="99"/>
+    <w:unhideWhenUsed/>
+    <w:rsid w:val="00E9113C"/>
+    <w:rPr>
+      <w:color w:val="0000FF" w:themeColor="hyperlink"/>
+      <w:u w:val="single"/>
+    </w:rPr>
+  </w:style>
+  <w:style w:type="character" w:styleId="FollowedHyperlink">
+    <w:name w:val="FollowedHyperlink"/>
+    <w:basedOn w:val="DefaultParagraphFont"/>
+    <w:uiPriority w:val="99"/>
+    <w:semiHidden/>
+    <w:unhideWhenUsed/>
+    <w:rsid w:val="00E9113C"/>
+    <w:rPr>
+      <w:color w:val="800080" w:themeColor="followedHyperlink"/>
+      <w:u w:val="single"/>
+    </w:rPr>
+  </w:style>
+  <w:style w:type="paragraph" w:styleId="NormalWeb">
+    <w:name w:val="Normal (Web)"/>
+    <w:basedOn w:val="Normal"/>
+    <w:uiPriority w:val="99"/>
+    <w:unhideWhenUsed/>
+    <w:rsid w:val="0056454A"/>
+    <w:pPr>
+      <w:widowControl/>
+      <w:autoSpaceDE/>
+      <w:autoSpaceDN/>
+      <w:spacing w:before="100" w:beforeAutospacing="1" w:after="100" w:afterAutospacing="1"/>
+    </w:pPr>
+    <w:rPr>
+      <w:sz w:val="24"/>
+      <w:szCs w:val="24"/>
+      <w:lang w:val="en-US"/>
     </w:rPr>
   </w:style>
 </w:styles>
@@ -7514,7 +8451,7 @@
 </file>
 
 <file path=customXml/itemProps2.xml><?xml version="1.0" encoding="utf-8"?>
-<ds:datastoreItem xmlns:ds="http://schemas.openxmlformats.org/officeDocument/2006/customXml" ds:itemID="{9F4E01B8-4D63-4A99-9372-BD55A4987349}">
+<ds:datastoreItem xmlns:ds="http://schemas.openxmlformats.org/officeDocument/2006/customXml" ds:itemID="{1F8FFB4D-FF42-41B2-B092-4B51E7C6FB13}">
   <ds:schemaRefs>
     <ds:schemaRef ds:uri="http://schemas.openxmlformats.org/officeDocument/2006/bibliography"/>
   </ds:schemaRefs>

</xml_diff>